<commit_message>
docs file menu test
</commit_message>
<xml_diff>
--- a/selenium-web-driver/Тестирование лаб1.docx
+++ b/selenium-web-driver/Тестирование лаб1.docx
@@ -3823,6 +3823,22 @@
               </w:rPr>
               <w:t>ackground</w:t>
             </w:r>
+            <w:r>
+              <w:rPr>
+                <w:rFonts w:cstheme="minorHAnsi"/>
+                <w:szCs w:val="28"/>
+                <w:lang w:val="en-US"/>
+              </w:rPr>
+              <w:t xml:space="preserve"> </w:t>
+            </w:r>
+            <w:r>
+              <w:rPr>
+                <w:rFonts w:cstheme="minorHAnsi"/>
+                <w:szCs w:val="28"/>
+                <w:lang w:val="en-US"/>
+              </w:rPr>
+              <w:t>test</w:t>
+            </w:r>
           </w:p>
         </w:tc>
         <w:tc>
@@ -8258,6 +8274,28 @@
               <w:rPr>
                 <w:rFonts w:cstheme="minorHAnsi"/>
                 <w:szCs w:val="28"/>
+              </w:rPr>
+            </w:pPr>
+            <w:r>
+              <w:rPr>
+                <w:rFonts w:cstheme="minorHAnsi"/>
+                <w:szCs w:val="28"/>
+              </w:rPr>
+              <w:t>7</w:t>
+            </w:r>
+          </w:p>
+        </w:tc>
+        <w:tc>
+          <w:tcPr>
+            <w:tcW w:w="2397" w:type="dxa"/>
+            <w:gridSpan w:val="2"/>
+          </w:tcPr>
+          <w:p>
+            <w:pPr>
+              <w:jc w:val="center"/>
+              <w:rPr>
+                <w:rFonts w:cstheme="minorHAnsi"/>
+                <w:szCs w:val="28"/>
                 <w:lang w:val="en-US"/>
               </w:rPr>
             </w:pPr>
@@ -8267,31 +8305,7 @@
                 <w:szCs w:val="28"/>
                 <w:lang w:val="en-US"/>
               </w:rPr>
-              <w:t>6</w:t>
-            </w:r>
-          </w:p>
-        </w:tc>
-        <w:tc>
-          <w:tcPr>
-            <w:tcW w:w="2397" w:type="dxa"/>
-            <w:gridSpan w:val="2"/>
-          </w:tcPr>
-          <w:p>
-            <w:pPr>
-              <w:jc w:val="center"/>
-              <w:rPr>
-                <w:rFonts w:cstheme="minorHAnsi"/>
-                <w:szCs w:val="28"/>
-                <w:lang w:val="en-US"/>
-              </w:rPr>
-            </w:pPr>
-            <w:r>
-              <w:rPr>
-                <w:rFonts w:cstheme="minorHAnsi"/>
-                <w:szCs w:val="28"/>
-                <w:lang w:val="en-US"/>
-              </w:rPr>
-              <w:t>Figures test</w:t>
+              <w:t>Text area test</w:t>
             </w:r>
           </w:p>
         </w:tc>
@@ -8313,7 +8327,7 @@
                 <w:rFonts w:cstheme="minorHAnsi"/>
                 <w:szCs w:val="28"/>
               </w:rPr>
-              <w:t>Пользователь добавляет геометрические фигуры к содержимому слайда</w:t>
+              <w:t>Пользователь меняет текстовое поле и его содержимое</w:t>
             </w:r>
           </w:p>
         </w:tc>
@@ -8469,38 +8483,14 @@
               <w:rPr>
                 <w:rFonts w:cstheme="minorHAnsi"/>
                 <w:szCs w:val="28"/>
-                <w:lang w:val="en-US"/>
-              </w:rPr>
-            </w:pPr>
-            <w:r>
-              <w:rPr>
-                <w:rFonts w:cstheme="minorHAnsi"/>
-                <w:szCs w:val="28"/>
-              </w:rPr>
-              <w:t xml:space="preserve">Пользователь нажимает кнопку </w:t>
-            </w:r>
-            <w:r>
-              <w:rPr>
-                <w:rFonts w:cstheme="minorHAnsi"/>
-                <w:szCs w:val="28"/>
-                <w:lang w:val="en-US"/>
-              </w:rPr>
-              <w:t>“</w:t>
-            </w:r>
-            <w:r>
-              <w:rPr>
-                <w:rFonts w:cstheme="minorHAnsi"/>
-                <w:szCs w:val="28"/>
-              </w:rPr>
-              <w:t>фигура</w:t>
-            </w:r>
-            <w:r>
-              <w:rPr>
-                <w:rFonts w:cstheme="minorHAnsi"/>
-                <w:szCs w:val="28"/>
-                <w:lang w:val="en-US"/>
-              </w:rPr>
-              <w:t>”</w:t>
+              </w:rPr>
+            </w:pPr>
+            <w:r>
+              <w:rPr>
+                <w:rFonts w:cstheme="minorHAnsi"/>
+                <w:szCs w:val="28"/>
+              </w:rPr>
+              <w:t>Пользователь кликает по текстовому полю на слайде презентации</w:t>
             </w:r>
           </w:p>
         </w:tc>
@@ -8537,7 +8527,7 @@
                 <w:rFonts w:cstheme="minorHAnsi"/>
                 <w:szCs w:val="28"/>
               </w:rPr>
-              <w:t>Приложение отображает выпадающий список с типами фигур</w:t>
+              <w:t>Приложение отображает меню с кнопками редактирования текстового поля</w:t>
             </w:r>
           </w:p>
         </w:tc>
@@ -8558,7 +8548,7 @@
                 <w:rFonts w:cstheme="minorHAnsi"/>
                 <w:szCs w:val="28"/>
               </w:rPr>
-              <w:t>Приложение отображает выпадающий список с типами фигур</w:t>
+              <w:t>Приложение отображает необходимое меню</w:t>
             </w:r>
           </w:p>
         </w:tc>
@@ -8574,14 +8564,12 @@
               <w:rPr>
                 <w:rFonts w:cstheme="minorHAnsi"/>
                 <w:szCs w:val="28"/>
-                <w:lang w:val="en-US"/>
-              </w:rPr>
-            </w:pPr>
-            <w:r>
-              <w:rPr>
-                <w:rFonts w:cstheme="minorHAnsi"/>
-                <w:szCs w:val="28"/>
-                <w:lang w:val="en-US"/>
+              </w:rPr>
+            </w:pPr>
+            <w:r>
+              <w:rPr>
+                <w:rFonts w:cstheme="minorHAnsi"/>
+                <w:szCs w:val="28"/>
               </w:rPr>
               <w:t>2</w:t>
             </w:r>
@@ -8619,21 +8607,28 @@
                 <w:rFonts w:cstheme="minorHAnsi"/>
                 <w:szCs w:val="28"/>
               </w:rPr>
-              <w:t>фигура</w:t>
-            </w:r>
-            <w:r>
-              <w:rPr>
-                <w:rFonts w:cstheme="minorHAnsi"/>
-                <w:szCs w:val="28"/>
-              </w:rPr>
-              <w:t xml:space="preserve">” </w:t>
-            </w:r>
-            <w:r>
-              <w:rPr>
-                <w:rFonts w:cstheme="minorHAnsi"/>
-                <w:szCs w:val="28"/>
-              </w:rPr>
-              <w:t>из выпадающего списка и последовательно выбирает все возможные фигуры из нового выпадающего списка</w:t>
+              <w:t>цвет заливки</w:t>
+            </w:r>
+            <w:r>
+              <w:rPr>
+                <w:rFonts w:cstheme="minorHAnsi"/>
+                <w:szCs w:val="28"/>
+              </w:rPr>
+              <w:t>”</w:t>
+            </w:r>
+            <w:r>
+              <w:rPr>
+                <w:rFonts w:cstheme="minorHAnsi"/>
+                <w:szCs w:val="28"/>
+              </w:rPr>
+              <w:t xml:space="preserve"> </w:t>
+            </w:r>
+            <w:r>
+              <w:rPr>
+                <w:rFonts w:cstheme="minorHAnsi"/>
+                <w:szCs w:val="28"/>
+              </w:rPr>
+              <w:t>последовательно выбирает все возможные цвета</w:t>
             </w:r>
           </w:p>
         </w:tc>
@@ -8670,7 +8665,7 @@
                 <w:rFonts w:cstheme="minorHAnsi"/>
                 <w:szCs w:val="28"/>
               </w:rPr>
-              <w:t>Приложение отображает выбранные пользователем фигуры</w:t>
+              <w:t>Приложения изменяет фон на выбранные цвета</w:t>
             </w:r>
           </w:p>
         </w:tc>
@@ -8691,7 +8686,7 @@
                 <w:rFonts w:cstheme="minorHAnsi"/>
                 <w:szCs w:val="28"/>
               </w:rPr>
-              <w:t>Приложение отображает выбранные пользователем фигуры</w:t>
+              <w:t>Приложения изменяет фон на выбранные цвета</w:t>
             </w:r>
           </w:p>
         </w:tc>
@@ -8736,7 +8731,42 @@
                 <w:rFonts w:cstheme="minorHAnsi"/>
                 <w:szCs w:val="28"/>
               </w:rPr>
-              <w:t>Пользователь последовательно выбирает стрелки</w:t>
+              <w:t xml:space="preserve">Пользователь нажимает кнопку </w:t>
+            </w:r>
+            <w:r>
+              <w:rPr>
+                <w:rFonts w:cstheme="minorHAnsi"/>
+                <w:szCs w:val="28"/>
+              </w:rPr>
+              <w:t>“</w:t>
+            </w:r>
+            <w:r>
+              <w:rPr>
+                <w:rFonts w:cstheme="minorHAnsi"/>
+                <w:szCs w:val="28"/>
+              </w:rPr>
+              <w:t>Цвет границ</w:t>
+            </w:r>
+            <w:r>
+              <w:rPr>
+                <w:rFonts w:cstheme="minorHAnsi"/>
+                <w:szCs w:val="28"/>
+              </w:rPr>
+              <w:t>”</w:t>
+            </w:r>
+            <w:r>
+              <w:rPr>
+                <w:rFonts w:cstheme="minorHAnsi"/>
+                <w:szCs w:val="28"/>
+              </w:rPr>
+              <w:t xml:space="preserve"> </w:t>
+            </w:r>
+            <w:r>
+              <w:rPr>
+                <w:rFonts w:cstheme="minorHAnsi"/>
+                <w:szCs w:val="28"/>
+              </w:rPr>
+              <w:t>и выбирает цвета</w:t>
             </w:r>
           </w:p>
         </w:tc>
@@ -8773,7 +8803,7 @@
                 <w:rFonts w:cstheme="minorHAnsi"/>
                 <w:szCs w:val="28"/>
               </w:rPr>
-              <w:t>Приложение отображает выбранные пользователем стрелки</w:t>
+              <w:t>Приложение изменяет цвет границ на выбранные цвета</w:t>
             </w:r>
           </w:p>
         </w:tc>
@@ -8794,7 +8824,7 @@
                 <w:rFonts w:cstheme="minorHAnsi"/>
                 <w:szCs w:val="28"/>
               </w:rPr>
-              <w:t>Приложение отображает выбранные пользователем стрелки</w:t>
+              <w:t>Приложение изменяет цвет границ на выбранные цвета</w:t>
             </w:r>
           </w:p>
         </w:tc>
@@ -8839,7 +8869,42 @@
                 <w:rFonts w:cstheme="minorHAnsi"/>
                 <w:szCs w:val="28"/>
               </w:rPr>
-              <w:t>Пользователь последовательно выбирает выноски</w:t>
+              <w:t xml:space="preserve">Пользователь нажимает кнопку </w:t>
+            </w:r>
+            <w:r>
+              <w:rPr>
+                <w:rFonts w:cstheme="minorHAnsi"/>
+                <w:szCs w:val="28"/>
+              </w:rPr>
+              <w:t>“</w:t>
+            </w:r>
+            <w:r>
+              <w:rPr>
+                <w:rFonts w:cstheme="minorHAnsi"/>
+                <w:szCs w:val="28"/>
+              </w:rPr>
+              <w:t>Толщина границ</w:t>
+            </w:r>
+            <w:r>
+              <w:rPr>
+                <w:rFonts w:cstheme="minorHAnsi"/>
+                <w:szCs w:val="28"/>
+              </w:rPr>
+              <w:t>”</w:t>
+            </w:r>
+            <w:r>
+              <w:rPr>
+                <w:rFonts w:cstheme="minorHAnsi"/>
+                <w:szCs w:val="28"/>
+              </w:rPr>
+              <w:t xml:space="preserve"> </w:t>
+            </w:r>
+            <w:r>
+              <w:rPr>
+                <w:rFonts w:cstheme="minorHAnsi"/>
+                <w:szCs w:val="28"/>
+              </w:rPr>
+              <w:t>и выбирает возможные варианты</w:t>
             </w:r>
           </w:p>
         </w:tc>
@@ -8876,7 +8941,7 @@
                 <w:rFonts w:cstheme="minorHAnsi"/>
                 <w:szCs w:val="28"/>
               </w:rPr>
-              <w:t>Приложение отображает выбранные пользователем выноски</w:t>
+              <w:t>Приложение изменяет толщину границ текстового блока</w:t>
             </w:r>
           </w:p>
         </w:tc>
@@ -8897,7 +8962,7 @@
                 <w:rFonts w:cstheme="minorHAnsi"/>
                 <w:szCs w:val="28"/>
               </w:rPr>
-              <w:t>Приложение отображает выбранные пользователем выноски</w:t>
+              <w:t>Приложение изменяет толщину границ текстового блока</w:t>
             </w:r>
           </w:p>
         </w:tc>
@@ -8920,30 +8985,65 @@
                 <w:rFonts w:cstheme="minorHAnsi"/>
                 <w:szCs w:val="28"/>
               </w:rPr>
+              <w:t>5</w:t>
+            </w:r>
+          </w:p>
+        </w:tc>
+        <w:tc>
+          <w:tcPr>
+            <w:tcW w:w="2395" w:type="dxa"/>
+            <w:gridSpan w:val="2"/>
+          </w:tcPr>
+          <w:p>
+            <w:pPr>
+              <w:jc w:val="center"/>
+              <w:rPr>
+                <w:rFonts w:cstheme="minorHAnsi"/>
+                <w:szCs w:val="28"/>
+              </w:rPr>
+            </w:pPr>
+            <w:r>
+              <w:rPr>
+                <w:rFonts w:cstheme="minorHAnsi"/>
+                <w:szCs w:val="28"/>
+              </w:rPr>
+              <w:t xml:space="preserve">Пользователь нажимает кнопку </w:t>
+            </w:r>
+            <w:r>
+              <w:rPr>
+                <w:rFonts w:cstheme="minorHAnsi"/>
+                <w:szCs w:val="28"/>
+              </w:rPr>
               <w:lastRenderedPageBreak/>
-              <w:t>5</w:t>
-            </w:r>
-          </w:p>
-        </w:tc>
-        <w:tc>
-          <w:tcPr>
-            <w:tcW w:w="2395" w:type="dxa"/>
-            <w:gridSpan w:val="2"/>
-          </w:tcPr>
-          <w:p>
-            <w:pPr>
-              <w:jc w:val="center"/>
-              <w:rPr>
-                <w:rFonts w:cstheme="minorHAnsi"/>
-                <w:szCs w:val="28"/>
-              </w:rPr>
-            </w:pPr>
-            <w:r>
-              <w:rPr>
-                <w:rFonts w:cstheme="minorHAnsi"/>
-                <w:szCs w:val="28"/>
-              </w:rPr>
-              <w:t>Пользователь последовательно выбирает формулы</w:t>
+              <w:t>“</w:t>
+            </w:r>
+            <w:r>
+              <w:rPr>
+                <w:rFonts w:cstheme="minorHAnsi"/>
+                <w:szCs w:val="28"/>
+              </w:rPr>
+              <w:t>Стиль границ</w:t>
+            </w:r>
+            <w:r>
+              <w:rPr>
+                <w:rFonts w:cstheme="minorHAnsi"/>
+                <w:szCs w:val="28"/>
+              </w:rPr>
+              <w:t>”</w:t>
+            </w:r>
+            <w:r>
+              <w:rPr>
+                <w:rFonts w:cstheme="minorHAnsi"/>
+                <w:szCs w:val="28"/>
+              </w:rPr>
+              <w:t xml:space="preserve"> </w:t>
+            </w:r>
+            <w:r>
+              <w:rPr>
+                <w:rFonts w:cstheme="minorHAnsi"/>
+                <w:szCs w:val="28"/>
+              </w:rPr>
+              <w:t>и выбирает возможные варианты</w:t>
             </w:r>
           </w:p>
         </w:tc>
@@ -8957,7 +9057,6 @@
               <w:rPr>
                 <w:rFonts w:cstheme="minorHAnsi"/>
                 <w:szCs w:val="28"/>
-                <w:lang w:val="en-US"/>
               </w:rPr>
             </w:pPr>
           </w:p>
@@ -8981,7 +9080,15 @@
                 <w:rFonts w:cstheme="minorHAnsi"/>
                 <w:szCs w:val="28"/>
               </w:rPr>
-              <w:t>Приложение отображает выбранные пользователем формулы</w:t>
+              <w:t xml:space="preserve">Приложение изменяет границы текстового </w:t>
+            </w:r>
+            <w:r>
+              <w:rPr>
+                <w:rFonts w:cstheme="minorHAnsi"/>
+                <w:szCs w:val="28"/>
+              </w:rPr>
+              <w:lastRenderedPageBreak/>
+              <w:t>блока в соответствии с выбором пользователя</w:t>
             </w:r>
           </w:p>
         </w:tc>
@@ -9002,7 +9109,16 @@
                 <w:rFonts w:cstheme="minorHAnsi"/>
                 <w:szCs w:val="28"/>
               </w:rPr>
-              <w:t>Приложение отображает выбранные пользователем формулы</w:t>
+              <w:lastRenderedPageBreak/>
+              <w:t xml:space="preserve">Приложение изменяет границы текстового </w:t>
+            </w:r>
+            <w:r>
+              <w:rPr>
+                <w:rFonts w:cstheme="minorHAnsi"/>
+                <w:szCs w:val="28"/>
+              </w:rPr>
+              <w:lastRenderedPageBreak/>
+              <w:t>блока в соответствии с выбором пользователя</w:t>
             </w:r>
           </w:p>
         </w:tc>
@@ -9027,6 +9143,7 @@
                 <w:szCs w:val="28"/>
                 <w:lang w:val="en-US"/>
               </w:rPr>
+              <w:lastRenderedPageBreak/>
               <w:t>6</w:t>
             </w:r>
           </w:p>
@@ -9049,28 +9166,14 @@
                 <w:rFonts w:cstheme="minorHAnsi"/>
                 <w:szCs w:val="28"/>
               </w:rPr>
-              <w:t xml:space="preserve">Пользователь кликает на кнопку </w:t>
-            </w:r>
-            <w:r>
-              <w:rPr>
-                <w:rFonts w:cstheme="minorHAnsi"/>
-                <w:szCs w:val="28"/>
-              </w:rPr>
-              <w:t>“</w:t>
-            </w:r>
-            <w:r>
-              <w:rPr>
-                <w:rFonts w:cstheme="minorHAnsi"/>
-                <w:szCs w:val="28"/>
-              </w:rPr>
-              <w:t>стрелка</w:t>
-            </w:r>
-            <w:r>
-              <w:rPr>
-                <w:rFonts w:cstheme="minorHAnsi"/>
-                <w:szCs w:val="28"/>
-              </w:rPr>
-              <w:t>”</w:t>
+              <w:t>Пользователь вводит текст в текстовое поле</w:t>
+            </w:r>
+            <w:r>
+              <w:rPr>
+                <w:rFonts w:cstheme="minorHAnsi"/>
+                <w:szCs w:val="28"/>
+              </w:rPr>
+              <w:t xml:space="preserve"> и выделяет его</w:t>
             </w:r>
           </w:p>
         </w:tc>
@@ -9078,6 +9181,24 @@
           <w:tcPr>
             <w:tcW w:w="1108" w:type="dxa"/>
           </w:tcPr>
+          <w:p>
+            <w:pPr>
+              <w:jc w:val="center"/>
+              <w:rPr>
+                <w:rFonts w:cstheme="minorHAnsi"/>
+                <w:szCs w:val="28"/>
+                <w:lang w:val="en-US"/>
+              </w:rPr>
+            </w:pPr>
+            <w:r>
+              <w:rPr>
+                <w:rFonts w:cstheme="minorHAnsi"/>
+                <w:szCs w:val="28"/>
+                <w:lang w:val="en-US"/>
+              </w:rPr>
+              <w:t>qwerty</w:t>
+            </w:r>
+          </w:p>
           <w:p>
             <w:pPr>
               <w:jc w:val="center"/>
@@ -9107,7 +9228,14 @@
                 <w:rFonts w:cstheme="minorHAnsi"/>
                 <w:szCs w:val="28"/>
               </w:rPr>
-              <w:t>Приложение отображает выпадающий список с типами стрелок</w:t>
+              <w:t>Приложение отображает введенный текст</w:t>
+            </w:r>
+            <w:r>
+              <w:rPr>
+                <w:rFonts w:cstheme="minorHAnsi"/>
+                <w:szCs w:val="28"/>
+              </w:rPr>
+              <w:t xml:space="preserve"> и выделяет его</w:t>
             </w:r>
           </w:p>
         </w:tc>
@@ -9128,7 +9256,7 @@
                 <w:rFonts w:cstheme="minorHAnsi"/>
                 <w:szCs w:val="28"/>
               </w:rPr>
-              <w:t>Приложение отображает выпадающий список с типами стрелок</w:t>
+              <w:t>Приложение отображает введенный текст и выделяет его</w:t>
             </w:r>
           </w:p>
         </w:tc>
@@ -9166,14 +9294,38 @@
               <w:rPr>
                 <w:rFonts w:cstheme="minorHAnsi"/>
                 <w:szCs w:val="28"/>
-              </w:rPr>
-            </w:pPr>
-            <w:r>
-              <w:rPr>
-                <w:rFonts w:cstheme="minorHAnsi"/>
-                <w:szCs w:val="28"/>
-              </w:rPr>
-              <w:t>Пользователь последовательно выбирает все возможные стрелки</w:t>
+                <w:lang w:val="en-US"/>
+              </w:rPr>
+            </w:pPr>
+            <w:r>
+              <w:rPr>
+                <w:rFonts w:cstheme="minorHAnsi"/>
+                <w:szCs w:val="28"/>
+              </w:rPr>
+              <w:t xml:space="preserve">Пользователь нажимает кнопку </w:t>
+            </w:r>
+            <w:r>
+              <w:rPr>
+                <w:rFonts w:cstheme="minorHAnsi"/>
+                <w:szCs w:val="28"/>
+                <w:lang w:val="en-US"/>
+              </w:rPr>
+              <w:t>“</w:t>
+            </w:r>
+            <w:r>
+              <w:rPr>
+                <w:rFonts w:cstheme="minorHAnsi"/>
+                <w:szCs w:val="28"/>
+              </w:rPr>
+              <w:t>шрифт</w:t>
+            </w:r>
+            <w:r>
+              <w:rPr>
+                <w:rFonts w:cstheme="minorHAnsi"/>
+                <w:szCs w:val="28"/>
+                <w:lang w:val="en-US"/>
+              </w:rPr>
+              <w:t>”</w:t>
             </w:r>
           </w:p>
         </w:tc>
@@ -9210,7 +9362,7 @@
                 <w:rFonts w:cstheme="minorHAnsi"/>
                 <w:szCs w:val="28"/>
               </w:rPr>
-              <w:t>Приложение отображает выбранные пользователем стрелки</w:t>
+              <w:t>Приложение отображает выпадающий список со шрифтами</w:t>
             </w:r>
           </w:p>
         </w:tc>
@@ -9231,7 +9383,1968 @@
                 <w:rFonts w:cstheme="minorHAnsi"/>
                 <w:szCs w:val="28"/>
               </w:rPr>
-              <w:t>Приложение отображает выбранные пользователем стрелки</w:t>
+              <w:t>Приложение отображает выпадающий список со шрифтами</w:t>
+            </w:r>
+          </w:p>
+        </w:tc>
+      </w:tr>
+      <w:tr>
+        <w:tc>
+          <w:tcPr>
+            <w:tcW w:w="631" w:type="dxa"/>
+          </w:tcPr>
+          <w:p>
+            <w:pPr>
+              <w:jc w:val="center"/>
+              <w:rPr>
+                <w:rFonts w:cstheme="minorHAnsi"/>
+                <w:szCs w:val="28"/>
+              </w:rPr>
+            </w:pPr>
+            <w:r>
+              <w:rPr>
+                <w:rFonts w:cstheme="minorHAnsi"/>
+                <w:szCs w:val="28"/>
+              </w:rPr>
+              <w:t>8</w:t>
+            </w:r>
+          </w:p>
+        </w:tc>
+        <w:tc>
+          <w:tcPr>
+            <w:tcW w:w="2395" w:type="dxa"/>
+            <w:gridSpan w:val="2"/>
+          </w:tcPr>
+          <w:p>
+            <w:pPr>
+              <w:jc w:val="center"/>
+              <w:rPr>
+                <w:rFonts w:cstheme="minorHAnsi"/>
+                <w:szCs w:val="28"/>
+              </w:rPr>
+            </w:pPr>
+            <w:r>
+              <w:rPr>
+                <w:rFonts w:cstheme="minorHAnsi"/>
+                <w:szCs w:val="28"/>
+              </w:rPr>
+              <w:t>Пользователь выбирает шрифт</w:t>
+            </w:r>
+          </w:p>
+        </w:tc>
+        <w:tc>
+          <w:tcPr>
+            <w:tcW w:w="1108" w:type="dxa"/>
+          </w:tcPr>
+          <w:p>
+            <w:pPr>
+              <w:jc w:val="center"/>
+              <w:rPr>
+                <w:rFonts w:cstheme="minorHAnsi"/>
+                <w:szCs w:val="28"/>
+                <w:lang w:val="en-US"/>
+              </w:rPr>
+            </w:pPr>
+            <w:r>
+              <w:rPr>
+                <w:rFonts w:cstheme="minorHAnsi"/>
+                <w:szCs w:val="28"/>
+              </w:rPr>
+              <w:t xml:space="preserve">шрифт = </w:t>
+            </w:r>
+            <w:proofErr w:type="spellStart"/>
+            <w:r>
+              <w:rPr>
+                <w:rFonts w:cstheme="minorHAnsi"/>
+                <w:szCs w:val="28"/>
+                <w:lang w:val="en-US"/>
+              </w:rPr>
+              <w:t>Amatic</w:t>
+            </w:r>
+            <w:proofErr w:type="spellEnd"/>
+            <w:r>
+              <w:rPr>
+                <w:rFonts w:cstheme="minorHAnsi"/>
+                <w:szCs w:val="28"/>
+                <w:lang w:val="en-US"/>
+              </w:rPr>
+              <w:t xml:space="preserve"> SC</w:t>
+            </w:r>
+          </w:p>
+        </w:tc>
+        <w:tc>
+          <w:tcPr>
+            <w:tcW w:w="2665" w:type="dxa"/>
+          </w:tcPr>
+          <w:p>
+            <w:pPr>
+              <w:pStyle w:val="a7"/>
+              <w:ind w:left="0"/>
+              <w:jc w:val="center"/>
+              <w:rPr>
+                <w:rFonts w:cstheme="minorHAnsi"/>
+                <w:szCs w:val="28"/>
+              </w:rPr>
+            </w:pPr>
+            <w:r>
+              <w:rPr>
+                <w:rFonts w:cstheme="minorHAnsi"/>
+                <w:szCs w:val="28"/>
+              </w:rPr>
+              <w:t>Приложение меняет шрифт выделенного текста на выбранный пользователем</w:t>
+            </w:r>
+          </w:p>
+        </w:tc>
+        <w:tc>
+          <w:tcPr>
+            <w:tcW w:w="2551" w:type="dxa"/>
+          </w:tcPr>
+          <w:p>
+            <w:pPr>
+              <w:jc w:val="center"/>
+              <w:rPr>
+                <w:rFonts w:cstheme="minorHAnsi"/>
+                <w:szCs w:val="28"/>
+              </w:rPr>
+            </w:pPr>
+            <w:r>
+              <w:rPr>
+                <w:rFonts w:cstheme="minorHAnsi"/>
+                <w:szCs w:val="28"/>
+              </w:rPr>
+              <w:t>Приложение меняет шрифт выделенного текста на выбранный пользователем</w:t>
+            </w:r>
+          </w:p>
+        </w:tc>
+      </w:tr>
+      <w:tr>
+        <w:tc>
+          <w:tcPr>
+            <w:tcW w:w="631" w:type="dxa"/>
+          </w:tcPr>
+          <w:p>
+            <w:pPr>
+              <w:jc w:val="center"/>
+              <w:rPr>
+                <w:rFonts w:cstheme="minorHAnsi"/>
+                <w:szCs w:val="28"/>
+              </w:rPr>
+            </w:pPr>
+            <w:r>
+              <w:rPr>
+                <w:rFonts w:cstheme="minorHAnsi"/>
+                <w:szCs w:val="28"/>
+              </w:rPr>
+              <w:t>9</w:t>
+            </w:r>
+          </w:p>
+        </w:tc>
+        <w:tc>
+          <w:tcPr>
+            <w:tcW w:w="2395" w:type="dxa"/>
+            <w:gridSpan w:val="2"/>
+          </w:tcPr>
+          <w:p>
+            <w:pPr>
+              <w:jc w:val="center"/>
+              <w:rPr>
+                <w:rFonts w:cstheme="minorHAnsi"/>
+                <w:szCs w:val="28"/>
+              </w:rPr>
+            </w:pPr>
+            <w:r>
+              <w:rPr>
+                <w:rFonts w:cstheme="minorHAnsi"/>
+                <w:szCs w:val="28"/>
+              </w:rPr>
+              <w:t>Пользователь на</w:t>
+            </w:r>
+            <w:r>
+              <w:rPr>
+                <w:rFonts w:cstheme="minorHAnsi"/>
+                <w:szCs w:val="28"/>
+              </w:rPr>
+              <w:t>жимает кнопки</w:t>
+            </w:r>
+            <w:r>
+              <w:rPr>
+                <w:rFonts w:cstheme="minorHAnsi"/>
+                <w:szCs w:val="28"/>
+              </w:rPr>
+              <w:t>: “</w:t>
+            </w:r>
+            <w:r>
+              <w:rPr>
+                <w:rFonts w:cstheme="minorHAnsi"/>
+                <w:szCs w:val="28"/>
+              </w:rPr>
+              <w:t>Полужирный</w:t>
+            </w:r>
+            <w:r>
+              <w:rPr>
+                <w:rFonts w:cstheme="minorHAnsi"/>
+                <w:szCs w:val="28"/>
+              </w:rPr>
+              <w:t>”, “</w:t>
+            </w:r>
+            <w:r>
+              <w:rPr>
+                <w:rFonts w:cstheme="minorHAnsi"/>
+                <w:szCs w:val="28"/>
+              </w:rPr>
+              <w:t>Курсив</w:t>
+            </w:r>
+            <w:r>
+              <w:rPr>
+                <w:rFonts w:cstheme="minorHAnsi"/>
+                <w:szCs w:val="28"/>
+              </w:rPr>
+              <w:t>”, “</w:t>
+            </w:r>
+            <w:r>
+              <w:rPr>
+                <w:rFonts w:cstheme="minorHAnsi"/>
+                <w:szCs w:val="28"/>
+              </w:rPr>
+              <w:t>Подчеркнутый</w:t>
+            </w:r>
+            <w:r>
+              <w:rPr>
+                <w:rFonts w:cstheme="minorHAnsi"/>
+                <w:szCs w:val="28"/>
+              </w:rPr>
+              <w:t>”</w:t>
+            </w:r>
+          </w:p>
+        </w:tc>
+        <w:tc>
+          <w:tcPr>
+            <w:tcW w:w="1108" w:type="dxa"/>
+          </w:tcPr>
+          <w:p>
+            <w:pPr>
+              <w:jc w:val="center"/>
+              <w:rPr>
+                <w:rFonts w:cstheme="minorHAnsi"/>
+                <w:szCs w:val="28"/>
+              </w:rPr>
+            </w:pPr>
+          </w:p>
+        </w:tc>
+        <w:tc>
+          <w:tcPr>
+            <w:tcW w:w="2665" w:type="dxa"/>
+          </w:tcPr>
+          <w:p>
+            <w:pPr>
+              <w:pStyle w:val="a7"/>
+              <w:ind w:left="0"/>
+              <w:jc w:val="center"/>
+              <w:rPr>
+                <w:rFonts w:cstheme="minorHAnsi"/>
+                <w:szCs w:val="28"/>
+              </w:rPr>
+            </w:pPr>
+            <w:r>
+              <w:rPr>
+                <w:rFonts w:cstheme="minorHAnsi"/>
+                <w:szCs w:val="28"/>
+              </w:rPr>
+              <w:t xml:space="preserve">Приложение меняет выделенный текст на полужирный, курсив и подчеркнутый </w:t>
+            </w:r>
+          </w:p>
+        </w:tc>
+        <w:tc>
+          <w:tcPr>
+            <w:tcW w:w="2551" w:type="dxa"/>
+          </w:tcPr>
+          <w:p>
+            <w:pPr>
+              <w:jc w:val="center"/>
+              <w:rPr>
+                <w:rFonts w:cstheme="minorHAnsi"/>
+                <w:szCs w:val="28"/>
+              </w:rPr>
+            </w:pPr>
+            <w:r>
+              <w:rPr>
+                <w:rFonts w:cstheme="minorHAnsi"/>
+                <w:szCs w:val="28"/>
+              </w:rPr>
+              <w:t>Приложение меняет выделенный текст на полужирный, курсив и подчеркнутый</w:t>
+            </w:r>
+          </w:p>
+        </w:tc>
+      </w:tr>
+      <w:tr>
+        <w:tc>
+          <w:tcPr>
+            <w:tcW w:w="631" w:type="dxa"/>
+          </w:tcPr>
+          <w:p>
+            <w:pPr>
+              <w:jc w:val="center"/>
+              <w:rPr>
+                <w:rFonts w:cstheme="minorHAnsi"/>
+                <w:szCs w:val="28"/>
+              </w:rPr>
+            </w:pPr>
+            <w:r>
+              <w:rPr>
+                <w:rFonts w:cstheme="minorHAnsi"/>
+                <w:szCs w:val="28"/>
+              </w:rPr>
+              <w:t>10</w:t>
+            </w:r>
+          </w:p>
+        </w:tc>
+        <w:tc>
+          <w:tcPr>
+            <w:tcW w:w="2395" w:type="dxa"/>
+            <w:gridSpan w:val="2"/>
+          </w:tcPr>
+          <w:p>
+            <w:pPr>
+              <w:jc w:val="center"/>
+              <w:rPr>
+                <w:rFonts w:cstheme="minorHAnsi"/>
+                <w:szCs w:val="28"/>
+              </w:rPr>
+            </w:pPr>
+            <w:r>
+              <w:rPr>
+                <w:rFonts w:cstheme="minorHAnsi"/>
+                <w:szCs w:val="28"/>
+              </w:rPr>
+              <w:t xml:space="preserve">Пользователь нажимает кнопку </w:t>
+            </w:r>
+            <w:r>
+              <w:rPr>
+                <w:rFonts w:cstheme="minorHAnsi"/>
+                <w:szCs w:val="28"/>
+              </w:rPr>
+              <w:t>“</w:t>
+            </w:r>
+            <w:r>
+              <w:rPr>
+                <w:rFonts w:cstheme="minorHAnsi"/>
+                <w:szCs w:val="28"/>
+              </w:rPr>
+              <w:t>Цвет текста</w:t>
+            </w:r>
+            <w:r>
+              <w:rPr>
+                <w:rFonts w:cstheme="minorHAnsi"/>
+                <w:szCs w:val="28"/>
+              </w:rPr>
+              <w:t>”</w:t>
+            </w:r>
+            <w:r>
+              <w:rPr>
+                <w:rFonts w:cstheme="minorHAnsi"/>
+                <w:szCs w:val="28"/>
+              </w:rPr>
+              <w:t xml:space="preserve"> и выбирает цвет из выпадающего списка</w:t>
+            </w:r>
+          </w:p>
+        </w:tc>
+        <w:tc>
+          <w:tcPr>
+            <w:tcW w:w="1108" w:type="dxa"/>
+          </w:tcPr>
+          <w:p>
+            <w:pPr>
+              <w:jc w:val="center"/>
+              <w:rPr>
+                <w:rFonts w:cstheme="minorHAnsi"/>
+                <w:szCs w:val="28"/>
+              </w:rPr>
+            </w:pPr>
+          </w:p>
+        </w:tc>
+        <w:tc>
+          <w:tcPr>
+            <w:tcW w:w="2665" w:type="dxa"/>
+          </w:tcPr>
+          <w:p>
+            <w:pPr>
+              <w:pStyle w:val="a7"/>
+              <w:ind w:left="0"/>
+              <w:jc w:val="center"/>
+              <w:rPr>
+                <w:rFonts w:cstheme="minorHAnsi"/>
+                <w:szCs w:val="28"/>
+              </w:rPr>
+            </w:pPr>
+            <w:r>
+              <w:rPr>
+                <w:rFonts w:cstheme="minorHAnsi"/>
+                <w:szCs w:val="28"/>
+              </w:rPr>
+              <w:t>Приложение меняет цвет выделенного текста на выбранный пользователем</w:t>
+            </w:r>
+          </w:p>
+        </w:tc>
+        <w:tc>
+          <w:tcPr>
+            <w:tcW w:w="2551" w:type="dxa"/>
+          </w:tcPr>
+          <w:p>
+            <w:pPr>
+              <w:jc w:val="center"/>
+              <w:rPr>
+                <w:rFonts w:cstheme="minorHAnsi"/>
+                <w:szCs w:val="28"/>
+              </w:rPr>
+            </w:pPr>
+            <w:r>
+              <w:rPr>
+                <w:rFonts w:cstheme="minorHAnsi"/>
+                <w:szCs w:val="28"/>
+              </w:rPr>
+              <w:t>Приложение меняет цвет выделенного текста на выбранный пользователем</w:t>
+            </w:r>
+          </w:p>
+        </w:tc>
+      </w:tr>
+      <w:tr>
+        <w:tc>
+          <w:tcPr>
+            <w:tcW w:w="631" w:type="dxa"/>
+          </w:tcPr>
+          <w:p>
+            <w:pPr>
+              <w:jc w:val="center"/>
+              <w:rPr>
+                <w:rFonts w:cstheme="minorHAnsi"/>
+                <w:szCs w:val="28"/>
+              </w:rPr>
+            </w:pPr>
+            <w:r>
+              <w:rPr>
+                <w:rFonts w:cstheme="minorHAnsi"/>
+                <w:szCs w:val="28"/>
+              </w:rPr>
+              <w:t>11</w:t>
+            </w:r>
+          </w:p>
+        </w:tc>
+        <w:tc>
+          <w:tcPr>
+            <w:tcW w:w="2395" w:type="dxa"/>
+            <w:gridSpan w:val="2"/>
+          </w:tcPr>
+          <w:p>
+            <w:pPr>
+              <w:jc w:val="center"/>
+              <w:rPr>
+                <w:rFonts w:cstheme="minorHAnsi"/>
+                <w:szCs w:val="28"/>
+              </w:rPr>
+            </w:pPr>
+            <w:r>
+              <w:rPr>
+                <w:rFonts w:cstheme="minorHAnsi"/>
+                <w:szCs w:val="28"/>
+              </w:rPr>
+              <w:t xml:space="preserve">Пользователь нажимает кнопку </w:t>
+            </w:r>
+            <w:r>
+              <w:rPr>
+                <w:rFonts w:cstheme="minorHAnsi"/>
+                <w:szCs w:val="28"/>
+              </w:rPr>
+              <w:t>“</w:t>
+            </w:r>
+            <w:r>
+              <w:rPr>
+                <w:rFonts w:cstheme="minorHAnsi"/>
+                <w:szCs w:val="28"/>
+              </w:rPr>
+              <w:t>Цвет фона текста</w:t>
+            </w:r>
+            <w:r>
+              <w:rPr>
+                <w:rFonts w:cstheme="minorHAnsi"/>
+                <w:szCs w:val="28"/>
+              </w:rPr>
+              <w:t>”</w:t>
+            </w:r>
+            <w:r>
+              <w:rPr>
+                <w:rFonts w:cstheme="minorHAnsi"/>
+                <w:szCs w:val="28"/>
+              </w:rPr>
+              <w:t xml:space="preserve"> и выбирает цвет из выпадающего списка</w:t>
+            </w:r>
+          </w:p>
+        </w:tc>
+        <w:tc>
+          <w:tcPr>
+            <w:tcW w:w="1108" w:type="dxa"/>
+          </w:tcPr>
+          <w:p>
+            <w:pPr>
+              <w:jc w:val="center"/>
+              <w:rPr>
+                <w:rFonts w:cstheme="minorHAnsi"/>
+                <w:szCs w:val="28"/>
+              </w:rPr>
+            </w:pPr>
+          </w:p>
+        </w:tc>
+        <w:tc>
+          <w:tcPr>
+            <w:tcW w:w="2665" w:type="dxa"/>
+          </w:tcPr>
+          <w:p>
+            <w:pPr>
+              <w:pStyle w:val="a7"/>
+              <w:ind w:left="0"/>
+              <w:jc w:val="center"/>
+              <w:rPr>
+                <w:rFonts w:cstheme="minorHAnsi"/>
+                <w:szCs w:val="28"/>
+              </w:rPr>
+            </w:pPr>
+            <w:r>
+              <w:rPr>
+                <w:rFonts w:cstheme="minorHAnsi"/>
+                <w:szCs w:val="28"/>
+              </w:rPr>
+              <w:t>Приложение меняет цвет фона выделенного текста на выбранный пользователем</w:t>
+            </w:r>
+          </w:p>
+        </w:tc>
+        <w:tc>
+          <w:tcPr>
+            <w:tcW w:w="2551" w:type="dxa"/>
+          </w:tcPr>
+          <w:p>
+            <w:pPr>
+              <w:jc w:val="center"/>
+              <w:rPr>
+                <w:rFonts w:cstheme="minorHAnsi"/>
+                <w:szCs w:val="28"/>
+              </w:rPr>
+            </w:pPr>
+            <w:r>
+              <w:rPr>
+                <w:rFonts w:cstheme="minorHAnsi"/>
+                <w:szCs w:val="28"/>
+              </w:rPr>
+              <w:t>Приложение меняет цвет фона выделенного текста на выбранный пользователем</w:t>
+            </w:r>
+          </w:p>
+        </w:tc>
+      </w:tr>
+      <w:tr>
+        <w:tc>
+          <w:tcPr>
+            <w:tcW w:w="631" w:type="dxa"/>
+          </w:tcPr>
+          <w:p>
+            <w:pPr>
+              <w:jc w:val="center"/>
+              <w:rPr>
+                <w:rFonts w:cstheme="minorHAnsi"/>
+                <w:szCs w:val="28"/>
+              </w:rPr>
+            </w:pPr>
+            <w:r>
+              <w:rPr>
+                <w:rFonts w:cstheme="minorHAnsi"/>
+                <w:szCs w:val="28"/>
+              </w:rPr>
+              <w:t>12</w:t>
+            </w:r>
+          </w:p>
+        </w:tc>
+        <w:tc>
+          <w:tcPr>
+            <w:tcW w:w="2395" w:type="dxa"/>
+            <w:gridSpan w:val="2"/>
+          </w:tcPr>
+          <w:p>
+            <w:pPr>
+              <w:jc w:val="center"/>
+              <w:rPr>
+                <w:rFonts w:cstheme="minorHAnsi"/>
+                <w:szCs w:val="28"/>
+              </w:rPr>
+            </w:pPr>
+            <w:r>
+              <w:rPr>
+                <w:rFonts w:cstheme="minorHAnsi"/>
+                <w:szCs w:val="28"/>
+              </w:rPr>
+              <w:t xml:space="preserve">Пользователь нажимает кнопку </w:t>
+            </w:r>
+            <w:r>
+              <w:rPr>
+                <w:rFonts w:cstheme="minorHAnsi"/>
+                <w:szCs w:val="28"/>
+              </w:rPr>
+              <w:t>“</w:t>
+            </w:r>
+            <w:r>
+              <w:rPr>
+                <w:rFonts w:cstheme="minorHAnsi"/>
+                <w:szCs w:val="28"/>
+              </w:rPr>
+              <w:t>Вставить ссылку</w:t>
+            </w:r>
+            <w:r>
+              <w:rPr>
+                <w:rFonts w:cstheme="minorHAnsi"/>
+                <w:szCs w:val="28"/>
+              </w:rPr>
+              <w:t>”</w:t>
+            </w:r>
+          </w:p>
+        </w:tc>
+        <w:tc>
+          <w:tcPr>
+            <w:tcW w:w="1108" w:type="dxa"/>
+          </w:tcPr>
+          <w:p>
+            <w:pPr>
+              <w:jc w:val="center"/>
+              <w:rPr>
+                <w:rFonts w:cstheme="minorHAnsi"/>
+                <w:szCs w:val="28"/>
+              </w:rPr>
+            </w:pPr>
+          </w:p>
+        </w:tc>
+        <w:tc>
+          <w:tcPr>
+            <w:tcW w:w="2665" w:type="dxa"/>
+          </w:tcPr>
+          <w:p>
+            <w:pPr>
+              <w:pStyle w:val="a7"/>
+              <w:ind w:left="0"/>
+              <w:jc w:val="center"/>
+              <w:rPr>
+                <w:rFonts w:cstheme="minorHAnsi"/>
+                <w:szCs w:val="28"/>
+              </w:rPr>
+            </w:pPr>
+            <w:r>
+              <w:rPr>
+                <w:rFonts w:cstheme="minorHAnsi"/>
+                <w:szCs w:val="28"/>
+              </w:rPr>
+              <w:t>Приложение отображает блок для вставки ссылки</w:t>
+            </w:r>
+          </w:p>
+        </w:tc>
+        <w:tc>
+          <w:tcPr>
+            <w:tcW w:w="2551" w:type="dxa"/>
+          </w:tcPr>
+          <w:p>
+            <w:pPr>
+              <w:jc w:val="center"/>
+              <w:rPr>
+                <w:rFonts w:cstheme="minorHAnsi"/>
+                <w:szCs w:val="28"/>
+              </w:rPr>
+            </w:pPr>
+            <w:r>
+              <w:rPr>
+                <w:rFonts w:cstheme="minorHAnsi"/>
+                <w:szCs w:val="28"/>
+              </w:rPr>
+              <w:t>Приложение отображает блок для вставки ссылки</w:t>
+            </w:r>
+          </w:p>
+        </w:tc>
+      </w:tr>
+      <w:tr>
+        <w:tc>
+          <w:tcPr>
+            <w:tcW w:w="631" w:type="dxa"/>
+          </w:tcPr>
+          <w:p>
+            <w:pPr>
+              <w:jc w:val="center"/>
+              <w:rPr>
+                <w:rFonts w:cstheme="minorHAnsi"/>
+                <w:szCs w:val="28"/>
+              </w:rPr>
+            </w:pPr>
+            <w:r>
+              <w:rPr>
+                <w:rFonts w:cstheme="minorHAnsi"/>
+                <w:szCs w:val="28"/>
+              </w:rPr>
+              <w:t>13</w:t>
+            </w:r>
+          </w:p>
+        </w:tc>
+        <w:tc>
+          <w:tcPr>
+            <w:tcW w:w="2395" w:type="dxa"/>
+            <w:gridSpan w:val="2"/>
+          </w:tcPr>
+          <w:p>
+            <w:pPr>
+              <w:jc w:val="center"/>
+              <w:rPr>
+                <w:rFonts w:cstheme="minorHAnsi"/>
+                <w:szCs w:val="28"/>
+                <w:lang w:val="en-US"/>
+              </w:rPr>
+            </w:pPr>
+            <w:r>
+              <w:rPr>
+                <w:rFonts w:cstheme="minorHAnsi"/>
+                <w:szCs w:val="28"/>
+              </w:rPr>
+              <w:t xml:space="preserve">Пользователь нажимает кнопку </w:t>
+            </w:r>
+            <w:r>
+              <w:rPr>
+                <w:rFonts w:cstheme="minorHAnsi"/>
+                <w:szCs w:val="28"/>
+                <w:lang w:val="en-US"/>
+              </w:rPr>
+              <w:t>“</w:t>
+            </w:r>
+            <w:r>
+              <w:rPr>
+                <w:rFonts w:cstheme="minorHAnsi"/>
+                <w:szCs w:val="28"/>
+              </w:rPr>
+              <w:t>Выровнять</w:t>
+            </w:r>
+            <w:r>
+              <w:rPr>
+                <w:rFonts w:cstheme="minorHAnsi"/>
+                <w:szCs w:val="28"/>
+                <w:lang w:val="en-US"/>
+              </w:rPr>
+              <w:t>”</w:t>
+            </w:r>
+          </w:p>
+        </w:tc>
+        <w:tc>
+          <w:tcPr>
+            <w:tcW w:w="1108" w:type="dxa"/>
+          </w:tcPr>
+          <w:p>
+            <w:pPr>
+              <w:jc w:val="center"/>
+              <w:rPr>
+                <w:rFonts w:cstheme="minorHAnsi"/>
+                <w:szCs w:val="28"/>
+              </w:rPr>
+            </w:pPr>
+          </w:p>
+        </w:tc>
+        <w:tc>
+          <w:tcPr>
+            <w:tcW w:w="2665" w:type="dxa"/>
+          </w:tcPr>
+          <w:p>
+            <w:pPr>
+              <w:pStyle w:val="a7"/>
+              <w:ind w:left="0"/>
+              <w:jc w:val="center"/>
+              <w:rPr>
+                <w:rFonts w:cstheme="minorHAnsi"/>
+                <w:szCs w:val="28"/>
+              </w:rPr>
+            </w:pPr>
+            <w:r>
+              <w:rPr>
+                <w:rFonts w:cstheme="minorHAnsi"/>
+                <w:szCs w:val="28"/>
+              </w:rPr>
+              <w:t>Приложение выравнивает текст</w:t>
+            </w:r>
+            <w:r>
+              <w:rPr>
+                <w:rFonts w:cstheme="minorHAnsi"/>
+                <w:szCs w:val="28"/>
+              </w:rPr>
+              <w:t xml:space="preserve"> </w:t>
+            </w:r>
+            <w:r>
+              <w:rPr>
+                <w:rFonts w:cstheme="minorHAnsi"/>
+                <w:szCs w:val="28"/>
+              </w:rPr>
+              <w:t xml:space="preserve">в соответствии выбору пользователя </w:t>
+            </w:r>
+          </w:p>
+        </w:tc>
+        <w:tc>
+          <w:tcPr>
+            <w:tcW w:w="2551" w:type="dxa"/>
+          </w:tcPr>
+          <w:p>
+            <w:pPr>
+              <w:jc w:val="center"/>
+              <w:rPr>
+                <w:rFonts w:cstheme="minorHAnsi"/>
+                <w:szCs w:val="28"/>
+              </w:rPr>
+            </w:pPr>
+            <w:r>
+              <w:rPr>
+                <w:rFonts w:cstheme="minorHAnsi"/>
+                <w:szCs w:val="28"/>
+              </w:rPr>
+              <w:t>Приложение выравнивает текст в соответствии выбору пользователя</w:t>
+            </w:r>
+          </w:p>
+        </w:tc>
+      </w:tr>
+      <w:tr>
+        <w:tc>
+          <w:tcPr>
+            <w:tcW w:w="631" w:type="dxa"/>
+          </w:tcPr>
+          <w:p>
+            <w:pPr>
+              <w:jc w:val="center"/>
+              <w:rPr>
+                <w:rFonts w:cstheme="minorHAnsi"/>
+                <w:szCs w:val="28"/>
+              </w:rPr>
+            </w:pPr>
+            <w:r>
+              <w:rPr>
+                <w:rFonts w:cstheme="minorHAnsi"/>
+                <w:szCs w:val="28"/>
+              </w:rPr>
+              <w:t>14</w:t>
+            </w:r>
+          </w:p>
+        </w:tc>
+        <w:tc>
+          <w:tcPr>
+            <w:tcW w:w="2395" w:type="dxa"/>
+            <w:gridSpan w:val="2"/>
+          </w:tcPr>
+          <w:p>
+            <w:pPr>
+              <w:jc w:val="center"/>
+              <w:rPr>
+                <w:rFonts w:cstheme="minorHAnsi"/>
+                <w:szCs w:val="28"/>
+              </w:rPr>
+            </w:pPr>
+            <w:r>
+              <w:rPr>
+                <w:rFonts w:cstheme="minorHAnsi"/>
+                <w:szCs w:val="28"/>
+              </w:rPr>
+              <w:t xml:space="preserve">Пользователь нажимает кнопку </w:t>
+            </w:r>
+            <w:r>
+              <w:rPr>
+                <w:rFonts w:cstheme="minorHAnsi"/>
+                <w:szCs w:val="28"/>
+              </w:rPr>
+              <w:t>“</w:t>
+            </w:r>
+            <w:r>
+              <w:rPr>
+                <w:rFonts w:cstheme="minorHAnsi"/>
+                <w:szCs w:val="28"/>
+              </w:rPr>
+              <w:t>Межстрочный интервал</w:t>
+            </w:r>
+            <w:r>
+              <w:rPr>
+                <w:rFonts w:cstheme="minorHAnsi"/>
+                <w:szCs w:val="28"/>
+              </w:rPr>
+              <w:t>”</w:t>
+            </w:r>
+          </w:p>
+        </w:tc>
+        <w:tc>
+          <w:tcPr>
+            <w:tcW w:w="1108" w:type="dxa"/>
+          </w:tcPr>
+          <w:p>
+            <w:pPr>
+              <w:jc w:val="center"/>
+              <w:rPr>
+                <w:rFonts w:cstheme="minorHAnsi"/>
+                <w:szCs w:val="28"/>
+              </w:rPr>
+            </w:pPr>
+          </w:p>
+        </w:tc>
+        <w:tc>
+          <w:tcPr>
+            <w:tcW w:w="2665" w:type="dxa"/>
+          </w:tcPr>
+          <w:p>
+            <w:pPr>
+              <w:pStyle w:val="a7"/>
+              <w:ind w:left="0"/>
+              <w:jc w:val="center"/>
+              <w:rPr>
+                <w:rFonts w:cstheme="minorHAnsi"/>
+                <w:szCs w:val="28"/>
+              </w:rPr>
+            </w:pPr>
+            <w:r>
+              <w:rPr>
+                <w:rFonts w:cstheme="minorHAnsi"/>
+                <w:szCs w:val="28"/>
+              </w:rPr>
+              <w:t>Приложение меняет межстрочный интервал</w:t>
+            </w:r>
+          </w:p>
+        </w:tc>
+        <w:tc>
+          <w:tcPr>
+            <w:tcW w:w="2551" w:type="dxa"/>
+          </w:tcPr>
+          <w:p>
+            <w:pPr>
+              <w:jc w:val="center"/>
+              <w:rPr>
+                <w:rFonts w:cstheme="minorHAnsi"/>
+                <w:szCs w:val="28"/>
+              </w:rPr>
+            </w:pPr>
+            <w:r>
+              <w:rPr>
+                <w:rFonts w:cstheme="minorHAnsi"/>
+                <w:szCs w:val="28"/>
+              </w:rPr>
+              <w:t>Приложение меняет межстрочный интервал</w:t>
+            </w:r>
+          </w:p>
+        </w:tc>
+      </w:tr>
+      <w:tr>
+        <w:tc>
+          <w:tcPr>
+            <w:tcW w:w="631" w:type="dxa"/>
+          </w:tcPr>
+          <w:p>
+            <w:pPr>
+              <w:jc w:val="center"/>
+              <w:rPr>
+                <w:rFonts w:cstheme="minorHAnsi"/>
+                <w:szCs w:val="28"/>
+              </w:rPr>
+            </w:pPr>
+            <w:r>
+              <w:rPr>
+                <w:rFonts w:cstheme="minorHAnsi"/>
+                <w:szCs w:val="28"/>
+              </w:rPr>
+              <w:t>15</w:t>
+            </w:r>
+          </w:p>
+        </w:tc>
+        <w:tc>
+          <w:tcPr>
+            <w:tcW w:w="2395" w:type="dxa"/>
+            <w:gridSpan w:val="2"/>
+          </w:tcPr>
+          <w:p>
+            <w:pPr>
+              <w:jc w:val="center"/>
+              <w:rPr>
+                <w:rFonts w:cstheme="minorHAnsi"/>
+                <w:szCs w:val="28"/>
+              </w:rPr>
+            </w:pPr>
+            <w:r>
+              <w:rPr>
+                <w:rFonts w:cstheme="minorHAnsi"/>
+                <w:szCs w:val="28"/>
+              </w:rPr>
+              <w:t xml:space="preserve">Пользователь нажимает кнопку </w:t>
+            </w:r>
+            <w:r>
+              <w:rPr>
+                <w:rFonts w:cstheme="minorHAnsi"/>
+                <w:szCs w:val="28"/>
+              </w:rPr>
+              <w:t>“</w:t>
+            </w:r>
+            <w:r>
+              <w:rPr>
+                <w:rFonts w:cstheme="minorHAnsi"/>
+                <w:szCs w:val="28"/>
+              </w:rPr>
+              <w:t>Нумерованный список</w:t>
+            </w:r>
+            <w:r>
+              <w:rPr>
+                <w:rFonts w:cstheme="minorHAnsi"/>
+                <w:szCs w:val="28"/>
+              </w:rPr>
+              <w:t>”</w:t>
+            </w:r>
+          </w:p>
+        </w:tc>
+        <w:tc>
+          <w:tcPr>
+            <w:tcW w:w="1108" w:type="dxa"/>
+          </w:tcPr>
+          <w:p>
+            <w:pPr>
+              <w:jc w:val="center"/>
+              <w:rPr>
+                <w:rFonts w:cstheme="minorHAnsi"/>
+                <w:szCs w:val="28"/>
+              </w:rPr>
+            </w:pPr>
+          </w:p>
+        </w:tc>
+        <w:tc>
+          <w:tcPr>
+            <w:tcW w:w="2665" w:type="dxa"/>
+          </w:tcPr>
+          <w:p>
+            <w:pPr>
+              <w:pStyle w:val="a7"/>
+              <w:ind w:left="0"/>
+              <w:jc w:val="center"/>
+              <w:rPr>
+                <w:rFonts w:cstheme="minorHAnsi"/>
+                <w:szCs w:val="28"/>
+              </w:rPr>
+            </w:pPr>
+            <w:r>
+              <w:rPr>
+                <w:rFonts w:cstheme="minorHAnsi"/>
+                <w:szCs w:val="28"/>
+              </w:rPr>
+              <w:t>Приложение нумерует текст в соответствии</w:t>
+            </w:r>
+            <w:r>
+              <w:rPr>
+                <w:rFonts w:cstheme="minorHAnsi"/>
+                <w:szCs w:val="28"/>
+              </w:rPr>
+              <w:t xml:space="preserve"> с</w:t>
+            </w:r>
+            <w:r>
+              <w:rPr>
+                <w:rFonts w:cstheme="minorHAnsi"/>
+                <w:szCs w:val="28"/>
+              </w:rPr>
+              <w:t xml:space="preserve"> выбор</w:t>
+            </w:r>
+            <w:r>
+              <w:rPr>
+                <w:rFonts w:cstheme="minorHAnsi"/>
+                <w:szCs w:val="28"/>
+              </w:rPr>
+              <w:t>ом</w:t>
+            </w:r>
+            <w:r>
+              <w:rPr>
+                <w:rFonts w:cstheme="minorHAnsi"/>
+                <w:szCs w:val="28"/>
+              </w:rPr>
+              <w:t xml:space="preserve"> пользователя</w:t>
+            </w:r>
+          </w:p>
+        </w:tc>
+        <w:tc>
+          <w:tcPr>
+            <w:tcW w:w="2551" w:type="dxa"/>
+          </w:tcPr>
+          <w:p>
+            <w:pPr>
+              <w:jc w:val="center"/>
+              <w:rPr>
+                <w:rFonts w:cstheme="minorHAnsi"/>
+                <w:szCs w:val="28"/>
+              </w:rPr>
+            </w:pPr>
+            <w:r>
+              <w:rPr>
+                <w:rFonts w:cstheme="minorHAnsi"/>
+                <w:szCs w:val="28"/>
+              </w:rPr>
+              <w:t>Приложение нумерует текст в соответствии выбора пользователя</w:t>
+            </w:r>
+          </w:p>
+        </w:tc>
+      </w:tr>
+      <w:tr>
+        <w:tc>
+          <w:tcPr>
+            <w:tcW w:w="631" w:type="dxa"/>
+          </w:tcPr>
+          <w:p>
+            <w:pPr>
+              <w:jc w:val="center"/>
+              <w:rPr>
+                <w:rFonts w:cstheme="minorHAnsi"/>
+                <w:szCs w:val="28"/>
+              </w:rPr>
+            </w:pPr>
+            <w:r>
+              <w:rPr>
+                <w:rFonts w:cstheme="minorHAnsi"/>
+                <w:szCs w:val="28"/>
+              </w:rPr>
+              <w:lastRenderedPageBreak/>
+              <w:t>16</w:t>
+            </w:r>
+          </w:p>
+        </w:tc>
+        <w:tc>
+          <w:tcPr>
+            <w:tcW w:w="2395" w:type="dxa"/>
+            <w:gridSpan w:val="2"/>
+          </w:tcPr>
+          <w:p>
+            <w:pPr>
+              <w:jc w:val="center"/>
+              <w:rPr>
+                <w:rFonts w:cstheme="minorHAnsi"/>
+                <w:szCs w:val="28"/>
+              </w:rPr>
+            </w:pPr>
+            <w:r>
+              <w:rPr>
+                <w:rFonts w:cstheme="minorHAnsi"/>
+                <w:szCs w:val="28"/>
+              </w:rPr>
+              <w:t xml:space="preserve">Пользователь нажимает кнопку </w:t>
+            </w:r>
+            <w:r>
+              <w:rPr>
+                <w:rFonts w:cstheme="minorHAnsi"/>
+                <w:szCs w:val="28"/>
+              </w:rPr>
+              <w:t>“</w:t>
+            </w:r>
+            <w:r>
+              <w:rPr>
+                <w:rFonts w:cstheme="minorHAnsi"/>
+                <w:szCs w:val="28"/>
+              </w:rPr>
+              <w:t>Маркированный</w:t>
+            </w:r>
+            <w:r>
+              <w:rPr>
+                <w:rFonts w:cstheme="minorHAnsi"/>
+                <w:szCs w:val="28"/>
+              </w:rPr>
+              <w:t xml:space="preserve"> </w:t>
+            </w:r>
+            <w:r>
+              <w:rPr>
+                <w:rFonts w:cstheme="minorHAnsi"/>
+                <w:szCs w:val="28"/>
+              </w:rPr>
+              <w:t>список</w:t>
+            </w:r>
+            <w:r>
+              <w:rPr>
+                <w:rFonts w:cstheme="minorHAnsi"/>
+                <w:szCs w:val="28"/>
+              </w:rPr>
+              <w:t>”</w:t>
+            </w:r>
+          </w:p>
+        </w:tc>
+        <w:tc>
+          <w:tcPr>
+            <w:tcW w:w="1108" w:type="dxa"/>
+          </w:tcPr>
+          <w:p>
+            <w:pPr>
+              <w:jc w:val="center"/>
+              <w:rPr>
+                <w:rFonts w:cstheme="minorHAnsi"/>
+                <w:szCs w:val="28"/>
+              </w:rPr>
+            </w:pPr>
+          </w:p>
+        </w:tc>
+        <w:tc>
+          <w:tcPr>
+            <w:tcW w:w="2665" w:type="dxa"/>
+          </w:tcPr>
+          <w:p>
+            <w:pPr>
+              <w:pStyle w:val="a7"/>
+              <w:ind w:left="0"/>
+              <w:jc w:val="center"/>
+              <w:rPr>
+                <w:rFonts w:cstheme="minorHAnsi"/>
+                <w:szCs w:val="28"/>
+              </w:rPr>
+            </w:pPr>
+            <w:r>
+              <w:rPr>
+                <w:rFonts w:cstheme="minorHAnsi"/>
+                <w:szCs w:val="28"/>
+              </w:rPr>
+              <w:t>Приложение маркирует текст в соответствии с выбором пользователя</w:t>
+            </w:r>
+          </w:p>
+        </w:tc>
+        <w:tc>
+          <w:tcPr>
+            <w:tcW w:w="2551" w:type="dxa"/>
+          </w:tcPr>
+          <w:p>
+            <w:pPr>
+              <w:jc w:val="center"/>
+              <w:rPr>
+                <w:rFonts w:cstheme="minorHAnsi"/>
+                <w:szCs w:val="28"/>
+              </w:rPr>
+            </w:pPr>
+            <w:r>
+              <w:rPr>
+                <w:rFonts w:cstheme="minorHAnsi"/>
+                <w:szCs w:val="28"/>
+              </w:rPr>
+              <w:t>Приложение маркирует текст в соответствии с выбором пользователя</w:t>
+            </w:r>
+          </w:p>
+        </w:tc>
+      </w:tr>
+      <w:tr>
+        <w:tc>
+          <w:tcPr>
+            <w:tcW w:w="631" w:type="dxa"/>
+          </w:tcPr>
+          <w:p>
+            <w:pPr>
+              <w:jc w:val="center"/>
+              <w:rPr>
+                <w:rFonts w:cstheme="minorHAnsi"/>
+                <w:szCs w:val="28"/>
+              </w:rPr>
+            </w:pPr>
+            <w:r>
+              <w:rPr>
+                <w:rFonts w:cstheme="minorHAnsi"/>
+                <w:szCs w:val="28"/>
+              </w:rPr>
+              <w:t>17</w:t>
+            </w:r>
+          </w:p>
+        </w:tc>
+        <w:tc>
+          <w:tcPr>
+            <w:tcW w:w="2395" w:type="dxa"/>
+            <w:gridSpan w:val="2"/>
+          </w:tcPr>
+          <w:p>
+            <w:pPr>
+              <w:jc w:val="center"/>
+              <w:rPr>
+                <w:rFonts w:cstheme="minorHAnsi"/>
+                <w:szCs w:val="28"/>
+                <w:lang w:val="en-US"/>
+              </w:rPr>
+            </w:pPr>
+            <w:r>
+              <w:rPr>
+                <w:rFonts w:cstheme="minorHAnsi"/>
+                <w:szCs w:val="28"/>
+              </w:rPr>
+              <w:t xml:space="preserve">Пользователь нажимает кнопку </w:t>
+            </w:r>
+            <w:r>
+              <w:rPr>
+                <w:rFonts w:cstheme="minorHAnsi"/>
+                <w:szCs w:val="28"/>
+              </w:rPr>
+              <w:t>“</w:t>
+            </w:r>
+            <w:r>
+              <w:rPr>
+                <w:rFonts w:cstheme="minorHAnsi"/>
+                <w:szCs w:val="28"/>
+              </w:rPr>
+              <w:t>Параметры форматирования</w:t>
+            </w:r>
+            <w:r>
+              <w:rPr>
+                <w:rFonts w:cstheme="minorHAnsi"/>
+                <w:szCs w:val="28"/>
+              </w:rPr>
+              <w:t>”</w:t>
+            </w:r>
+          </w:p>
+        </w:tc>
+        <w:tc>
+          <w:tcPr>
+            <w:tcW w:w="1108" w:type="dxa"/>
+          </w:tcPr>
+          <w:p>
+            <w:pPr>
+              <w:jc w:val="center"/>
+              <w:rPr>
+                <w:rFonts w:cstheme="minorHAnsi"/>
+                <w:szCs w:val="28"/>
+              </w:rPr>
+            </w:pPr>
+          </w:p>
+        </w:tc>
+        <w:tc>
+          <w:tcPr>
+            <w:tcW w:w="2665" w:type="dxa"/>
+          </w:tcPr>
+          <w:p>
+            <w:pPr>
+              <w:pStyle w:val="a7"/>
+              <w:ind w:left="0"/>
+              <w:jc w:val="center"/>
+              <w:rPr>
+                <w:rFonts w:cstheme="minorHAnsi"/>
+                <w:szCs w:val="28"/>
+              </w:rPr>
+            </w:pPr>
+            <w:r>
+              <w:rPr>
+                <w:rFonts w:cstheme="minorHAnsi"/>
+                <w:szCs w:val="28"/>
+              </w:rPr>
+              <w:t>Приложение отображает блок с параметрами форматирования</w:t>
+            </w:r>
+          </w:p>
+        </w:tc>
+        <w:tc>
+          <w:tcPr>
+            <w:tcW w:w="2551" w:type="dxa"/>
+          </w:tcPr>
+          <w:p>
+            <w:pPr>
+              <w:jc w:val="center"/>
+              <w:rPr>
+                <w:rFonts w:cstheme="minorHAnsi"/>
+                <w:szCs w:val="28"/>
+              </w:rPr>
+            </w:pPr>
+            <w:r>
+              <w:rPr>
+                <w:rFonts w:cstheme="minorHAnsi"/>
+                <w:szCs w:val="28"/>
+              </w:rPr>
+              <w:t>Приложение отображает блок с параметрами форматирования</w:t>
+            </w:r>
+          </w:p>
+        </w:tc>
+      </w:tr>
+      <w:tr>
+        <w:tc>
+          <w:tcPr>
+            <w:tcW w:w="631" w:type="dxa"/>
+          </w:tcPr>
+          <w:p>
+            <w:pPr>
+              <w:jc w:val="center"/>
+              <w:rPr>
+                <w:rFonts w:cstheme="minorHAnsi"/>
+                <w:szCs w:val="28"/>
+              </w:rPr>
+            </w:pPr>
+            <w:r>
+              <w:rPr>
+                <w:rFonts w:cstheme="minorHAnsi"/>
+                <w:szCs w:val="28"/>
+              </w:rPr>
+              <w:t>18</w:t>
+            </w:r>
+          </w:p>
+        </w:tc>
+        <w:tc>
+          <w:tcPr>
+            <w:tcW w:w="2395" w:type="dxa"/>
+            <w:gridSpan w:val="2"/>
+          </w:tcPr>
+          <w:p>
+            <w:pPr>
+              <w:jc w:val="center"/>
+              <w:rPr>
+                <w:rFonts w:cstheme="minorHAnsi"/>
+                <w:szCs w:val="28"/>
+              </w:rPr>
+            </w:pPr>
+            <w:r>
+              <w:rPr>
+                <w:rFonts w:cstheme="minorHAnsi"/>
+                <w:szCs w:val="28"/>
+              </w:rPr>
+              <w:t xml:space="preserve">Пользователь нажимает кнопку </w:t>
+            </w:r>
+            <w:r>
+              <w:rPr>
+                <w:rFonts w:cstheme="minorHAnsi"/>
+                <w:szCs w:val="28"/>
+              </w:rPr>
+              <w:t>“</w:t>
+            </w:r>
+            <w:r>
+              <w:rPr>
+                <w:rFonts w:cstheme="minorHAnsi"/>
+                <w:szCs w:val="28"/>
+              </w:rPr>
+              <w:t>Размер и расположение</w:t>
+            </w:r>
+            <w:r>
+              <w:rPr>
+                <w:rFonts w:cstheme="minorHAnsi"/>
+                <w:szCs w:val="28"/>
+              </w:rPr>
+              <w:t>”</w:t>
+            </w:r>
+          </w:p>
+        </w:tc>
+        <w:tc>
+          <w:tcPr>
+            <w:tcW w:w="1108" w:type="dxa"/>
+          </w:tcPr>
+          <w:p>
+            <w:pPr>
+              <w:jc w:val="center"/>
+              <w:rPr>
+                <w:rFonts w:cstheme="minorHAnsi"/>
+                <w:szCs w:val="28"/>
+              </w:rPr>
+            </w:pPr>
+          </w:p>
+        </w:tc>
+        <w:tc>
+          <w:tcPr>
+            <w:tcW w:w="2665" w:type="dxa"/>
+          </w:tcPr>
+          <w:p>
+            <w:pPr>
+              <w:pStyle w:val="a7"/>
+              <w:ind w:left="0"/>
+              <w:jc w:val="center"/>
+              <w:rPr>
+                <w:rFonts w:cstheme="minorHAnsi"/>
+                <w:szCs w:val="28"/>
+              </w:rPr>
+            </w:pPr>
+            <w:r>
+              <w:rPr>
+                <w:rFonts w:cstheme="minorHAnsi"/>
+                <w:szCs w:val="28"/>
+              </w:rPr>
+              <w:t>Приложение разворачивает список параметров размера и расположения</w:t>
+            </w:r>
+          </w:p>
+        </w:tc>
+        <w:tc>
+          <w:tcPr>
+            <w:tcW w:w="2551" w:type="dxa"/>
+          </w:tcPr>
+          <w:p>
+            <w:pPr>
+              <w:jc w:val="center"/>
+              <w:rPr>
+                <w:rFonts w:cstheme="minorHAnsi"/>
+                <w:szCs w:val="28"/>
+              </w:rPr>
+            </w:pPr>
+            <w:r>
+              <w:rPr>
+                <w:rFonts w:cstheme="minorHAnsi"/>
+                <w:szCs w:val="28"/>
+              </w:rPr>
+              <w:t>Приложение разворачивает список параметров размера и расположения</w:t>
+            </w:r>
+          </w:p>
+        </w:tc>
+      </w:tr>
+      <w:tr>
+        <w:tc>
+          <w:tcPr>
+            <w:tcW w:w="631" w:type="dxa"/>
+          </w:tcPr>
+          <w:p>
+            <w:pPr>
+              <w:jc w:val="center"/>
+              <w:rPr>
+                <w:rFonts w:cstheme="minorHAnsi"/>
+                <w:szCs w:val="28"/>
+              </w:rPr>
+            </w:pPr>
+            <w:r>
+              <w:rPr>
+                <w:rFonts w:cstheme="minorHAnsi"/>
+                <w:szCs w:val="28"/>
+              </w:rPr>
+              <w:t>19</w:t>
+            </w:r>
+          </w:p>
+        </w:tc>
+        <w:tc>
+          <w:tcPr>
+            <w:tcW w:w="2395" w:type="dxa"/>
+            <w:gridSpan w:val="2"/>
+          </w:tcPr>
+          <w:p>
+            <w:pPr>
+              <w:jc w:val="center"/>
+              <w:rPr>
+                <w:rFonts w:cstheme="minorHAnsi"/>
+                <w:szCs w:val="28"/>
+              </w:rPr>
+            </w:pPr>
+            <w:r>
+              <w:rPr>
+                <w:rFonts w:cstheme="minorHAnsi"/>
+                <w:szCs w:val="28"/>
+              </w:rPr>
+              <w:t xml:space="preserve">Пользователь вводит значение размера в текстовое поле </w:t>
+            </w:r>
+            <w:r>
+              <w:rPr>
+                <w:rFonts w:cstheme="minorHAnsi"/>
+                <w:szCs w:val="28"/>
+              </w:rPr>
+              <w:t>“</w:t>
+            </w:r>
+            <w:r>
+              <w:rPr>
+                <w:rFonts w:cstheme="minorHAnsi"/>
+                <w:szCs w:val="28"/>
+              </w:rPr>
+              <w:t>ширина</w:t>
+            </w:r>
+            <w:r>
+              <w:rPr>
+                <w:rFonts w:cstheme="minorHAnsi"/>
+                <w:szCs w:val="28"/>
+              </w:rPr>
+              <w:t>”</w:t>
+            </w:r>
+          </w:p>
+        </w:tc>
+        <w:tc>
+          <w:tcPr>
+            <w:tcW w:w="1108" w:type="dxa"/>
+          </w:tcPr>
+          <w:p>
+            <w:pPr>
+              <w:jc w:val="center"/>
+              <w:rPr>
+                <w:rFonts w:cstheme="minorHAnsi"/>
+                <w:szCs w:val="28"/>
+              </w:rPr>
+            </w:pPr>
+            <w:r>
+              <w:rPr>
+                <w:rFonts w:cstheme="minorHAnsi"/>
+                <w:szCs w:val="28"/>
+              </w:rPr>
+              <w:t xml:space="preserve">ширина = </w:t>
+            </w:r>
+          </w:p>
+          <w:p>
+            <w:pPr>
+              <w:jc w:val="center"/>
+              <w:rPr>
+                <w:rFonts w:cstheme="minorHAnsi"/>
+                <w:szCs w:val="28"/>
+              </w:rPr>
+            </w:pPr>
+            <w:r>
+              <w:rPr>
+                <w:rFonts w:cstheme="minorHAnsi"/>
+                <w:szCs w:val="28"/>
+              </w:rPr>
+              <w:t>23</w:t>
+            </w:r>
+          </w:p>
+        </w:tc>
+        <w:tc>
+          <w:tcPr>
+            <w:tcW w:w="2665" w:type="dxa"/>
+          </w:tcPr>
+          <w:p>
+            <w:pPr>
+              <w:pStyle w:val="a7"/>
+              <w:ind w:left="0"/>
+              <w:jc w:val="center"/>
+              <w:rPr>
+                <w:rFonts w:cstheme="minorHAnsi"/>
+                <w:szCs w:val="28"/>
+              </w:rPr>
+            </w:pPr>
+            <w:r>
+              <w:rPr>
+                <w:rFonts w:cstheme="minorHAnsi"/>
+                <w:szCs w:val="28"/>
+              </w:rPr>
+              <w:t>Приложение меняет ширину текстового блока</w:t>
+            </w:r>
+          </w:p>
+        </w:tc>
+        <w:tc>
+          <w:tcPr>
+            <w:tcW w:w="2551" w:type="dxa"/>
+          </w:tcPr>
+          <w:p>
+            <w:pPr>
+              <w:jc w:val="center"/>
+              <w:rPr>
+                <w:rFonts w:cstheme="minorHAnsi"/>
+                <w:szCs w:val="28"/>
+              </w:rPr>
+            </w:pPr>
+            <w:r>
+              <w:rPr>
+                <w:rFonts w:cstheme="minorHAnsi"/>
+                <w:szCs w:val="28"/>
+              </w:rPr>
+              <w:t>Приложение меняет ширину текстового блока</w:t>
+            </w:r>
+          </w:p>
+        </w:tc>
+      </w:tr>
+      <w:tr>
+        <w:tc>
+          <w:tcPr>
+            <w:tcW w:w="631" w:type="dxa"/>
+          </w:tcPr>
+          <w:p>
+            <w:pPr>
+              <w:jc w:val="center"/>
+              <w:rPr>
+                <w:rFonts w:cstheme="minorHAnsi"/>
+                <w:szCs w:val="28"/>
+              </w:rPr>
+            </w:pPr>
+            <w:r>
+              <w:rPr>
+                <w:rFonts w:cstheme="minorHAnsi"/>
+                <w:szCs w:val="28"/>
+              </w:rPr>
+              <w:t>20</w:t>
+            </w:r>
+          </w:p>
+        </w:tc>
+        <w:tc>
+          <w:tcPr>
+            <w:tcW w:w="2395" w:type="dxa"/>
+            <w:gridSpan w:val="2"/>
+          </w:tcPr>
+          <w:p>
+            <w:pPr>
+              <w:jc w:val="center"/>
+              <w:rPr>
+                <w:rFonts w:cstheme="minorHAnsi"/>
+                <w:szCs w:val="28"/>
+              </w:rPr>
+            </w:pPr>
+            <w:r>
+              <w:rPr>
+                <w:rFonts w:cstheme="minorHAnsi"/>
+                <w:szCs w:val="28"/>
+              </w:rPr>
+              <w:t xml:space="preserve">Пользователь вводит значение размера в текстовое поле </w:t>
+            </w:r>
+            <w:r>
+              <w:rPr>
+                <w:rFonts w:cstheme="minorHAnsi"/>
+                <w:szCs w:val="28"/>
+              </w:rPr>
+              <w:t>“</w:t>
+            </w:r>
+            <w:r>
+              <w:rPr>
+                <w:rFonts w:cstheme="minorHAnsi"/>
+                <w:szCs w:val="28"/>
+              </w:rPr>
+              <w:t>высота</w:t>
+            </w:r>
+            <w:r>
+              <w:rPr>
+                <w:rFonts w:cstheme="minorHAnsi"/>
+                <w:szCs w:val="28"/>
+              </w:rPr>
+              <w:t>”</w:t>
+            </w:r>
+          </w:p>
+        </w:tc>
+        <w:tc>
+          <w:tcPr>
+            <w:tcW w:w="1108" w:type="dxa"/>
+          </w:tcPr>
+          <w:p>
+            <w:pPr>
+              <w:jc w:val="center"/>
+              <w:rPr>
+                <w:rFonts w:cstheme="minorHAnsi"/>
+                <w:szCs w:val="28"/>
+              </w:rPr>
+            </w:pPr>
+            <w:r>
+              <w:rPr>
+                <w:rFonts w:cstheme="minorHAnsi"/>
+                <w:szCs w:val="28"/>
+              </w:rPr>
+              <w:t>высота</w:t>
+            </w:r>
+          </w:p>
+          <w:p>
+            <w:pPr>
+              <w:jc w:val="center"/>
+              <w:rPr>
+                <w:rFonts w:cstheme="minorHAnsi"/>
+                <w:szCs w:val="28"/>
+              </w:rPr>
+            </w:pPr>
+            <w:r>
+              <w:rPr>
+                <w:rFonts w:cstheme="minorHAnsi"/>
+                <w:szCs w:val="28"/>
+              </w:rPr>
+              <w:t>=</w:t>
+            </w:r>
+          </w:p>
+          <w:p>
+            <w:pPr>
+              <w:jc w:val="center"/>
+              <w:rPr>
+                <w:rFonts w:cstheme="minorHAnsi"/>
+                <w:szCs w:val="28"/>
+                <w:lang w:val="en-US"/>
+              </w:rPr>
+            </w:pPr>
+            <w:r>
+              <w:rPr>
+                <w:rFonts w:cstheme="minorHAnsi"/>
+                <w:szCs w:val="28"/>
+              </w:rPr>
+              <w:t>9</w:t>
+            </w:r>
+            <w:r>
+              <w:rPr>
+                <w:rFonts w:cstheme="minorHAnsi"/>
+                <w:szCs w:val="28"/>
+                <w:lang w:val="en-US"/>
+              </w:rPr>
+              <w:t>.5</w:t>
+            </w:r>
+          </w:p>
+        </w:tc>
+        <w:tc>
+          <w:tcPr>
+            <w:tcW w:w="2665" w:type="dxa"/>
+          </w:tcPr>
+          <w:p>
+            <w:pPr>
+              <w:pStyle w:val="a7"/>
+              <w:ind w:left="0"/>
+              <w:jc w:val="center"/>
+              <w:rPr>
+                <w:rFonts w:cstheme="minorHAnsi"/>
+                <w:szCs w:val="28"/>
+              </w:rPr>
+            </w:pPr>
+            <w:r>
+              <w:rPr>
+                <w:rFonts w:cstheme="minorHAnsi"/>
+                <w:szCs w:val="28"/>
+              </w:rPr>
+              <w:t>Приложение меняет высоту текстового блока</w:t>
+            </w:r>
+          </w:p>
+        </w:tc>
+        <w:tc>
+          <w:tcPr>
+            <w:tcW w:w="2551" w:type="dxa"/>
+          </w:tcPr>
+          <w:p>
+            <w:pPr>
+              <w:jc w:val="center"/>
+              <w:rPr>
+                <w:rFonts w:cstheme="minorHAnsi"/>
+                <w:szCs w:val="28"/>
+              </w:rPr>
+            </w:pPr>
+            <w:r>
+              <w:rPr>
+                <w:rFonts w:cstheme="minorHAnsi"/>
+                <w:szCs w:val="28"/>
+              </w:rPr>
+              <w:t>Приложение меняет высоту текстового блока</w:t>
+            </w:r>
+          </w:p>
+        </w:tc>
+      </w:tr>
+      <w:tr>
+        <w:tc>
+          <w:tcPr>
+            <w:tcW w:w="631" w:type="dxa"/>
+          </w:tcPr>
+          <w:p>
+            <w:pPr>
+              <w:jc w:val="center"/>
+              <w:rPr>
+                <w:rFonts w:cstheme="minorHAnsi"/>
+                <w:szCs w:val="28"/>
+              </w:rPr>
+            </w:pPr>
+            <w:r>
+              <w:rPr>
+                <w:rFonts w:cstheme="minorHAnsi"/>
+                <w:szCs w:val="28"/>
+              </w:rPr>
+              <w:t>21</w:t>
+            </w:r>
+          </w:p>
+        </w:tc>
+        <w:tc>
+          <w:tcPr>
+            <w:tcW w:w="2395" w:type="dxa"/>
+            <w:gridSpan w:val="2"/>
+          </w:tcPr>
+          <w:p>
+            <w:pPr>
+              <w:jc w:val="center"/>
+              <w:rPr>
+                <w:rFonts w:cstheme="minorHAnsi"/>
+                <w:szCs w:val="28"/>
+              </w:rPr>
+            </w:pPr>
+            <w:r>
+              <w:rPr>
+                <w:rFonts w:cstheme="minorHAnsi"/>
+                <w:szCs w:val="28"/>
+              </w:rPr>
+              <w:t xml:space="preserve">Пользователь вводит значение размера в текстовое поле </w:t>
+            </w:r>
+            <w:r>
+              <w:rPr>
+                <w:rFonts w:cstheme="minorHAnsi"/>
+                <w:szCs w:val="28"/>
+              </w:rPr>
+              <w:t>“</w:t>
+            </w:r>
+            <w:r>
+              <w:rPr>
+                <w:rFonts w:cstheme="minorHAnsi"/>
+                <w:szCs w:val="28"/>
+              </w:rPr>
+              <w:t>угол</w:t>
+            </w:r>
+            <w:r>
+              <w:rPr>
+                <w:rFonts w:cstheme="minorHAnsi"/>
+                <w:szCs w:val="28"/>
+              </w:rPr>
+              <w:t>”</w:t>
+            </w:r>
+          </w:p>
+        </w:tc>
+        <w:tc>
+          <w:tcPr>
+            <w:tcW w:w="1108" w:type="dxa"/>
+          </w:tcPr>
+          <w:p>
+            <w:pPr>
+              <w:jc w:val="center"/>
+              <w:rPr>
+                <w:rFonts w:cstheme="minorHAnsi"/>
+                <w:szCs w:val="28"/>
+              </w:rPr>
+            </w:pPr>
+            <w:r>
+              <w:rPr>
+                <w:rFonts w:cstheme="minorHAnsi"/>
+                <w:szCs w:val="28"/>
+              </w:rPr>
+              <w:t>угол</w:t>
+            </w:r>
+          </w:p>
+          <w:p>
+            <w:pPr>
+              <w:jc w:val="center"/>
+              <w:rPr>
+                <w:rFonts w:cstheme="minorHAnsi"/>
+                <w:szCs w:val="28"/>
+              </w:rPr>
+            </w:pPr>
+            <w:r>
+              <w:rPr>
+                <w:rFonts w:cstheme="minorHAnsi"/>
+                <w:szCs w:val="28"/>
+              </w:rPr>
+              <w:t>=</w:t>
+            </w:r>
+          </w:p>
+          <w:p>
+            <w:pPr>
+              <w:jc w:val="center"/>
+              <w:rPr>
+                <w:rFonts w:cstheme="minorHAnsi"/>
+                <w:szCs w:val="28"/>
+              </w:rPr>
+            </w:pPr>
+            <w:r>
+              <w:rPr>
+                <w:rFonts w:cstheme="minorHAnsi"/>
+                <w:szCs w:val="28"/>
+              </w:rPr>
+              <w:t>5</w:t>
+            </w:r>
+          </w:p>
+        </w:tc>
+        <w:tc>
+          <w:tcPr>
+            <w:tcW w:w="2665" w:type="dxa"/>
+          </w:tcPr>
+          <w:p>
+            <w:pPr>
+              <w:pStyle w:val="a7"/>
+              <w:ind w:left="0"/>
+              <w:jc w:val="center"/>
+              <w:rPr>
+                <w:rFonts w:cstheme="minorHAnsi"/>
+                <w:szCs w:val="28"/>
+              </w:rPr>
+            </w:pPr>
+            <w:r>
+              <w:rPr>
+                <w:rFonts w:cstheme="minorHAnsi"/>
+                <w:szCs w:val="28"/>
+              </w:rPr>
+              <w:t>Приложение меняет угол текстового блока</w:t>
+            </w:r>
+          </w:p>
+        </w:tc>
+        <w:tc>
+          <w:tcPr>
+            <w:tcW w:w="2551" w:type="dxa"/>
+          </w:tcPr>
+          <w:p>
+            <w:pPr>
+              <w:jc w:val="center"/>
+              <w:rPr>
+                <w:rFonts w:cstheme="minorHAnsi"/>
+                <w:szCs w:val="28"/>
+              </w:rPr>
+            </w:pPr>
+            <w:r>
+              <w:rPr>
+                <w:rFonts w:cstheme="minorHAnsi"/>
+                <w:szCs w:val="28"/>
+              </w:rPr>
+              <w:t>Приложение меняет угол текстового блока</w:t>
             </w:r>
           </w:p>
         </w:tc>
@@ -9352,7 +11465,7 @@
                 <w:rFonts w:cstheme="minorHAnsi"/>
                 <w:szCs w:val="28"/>
               </w:rPr>
-              <w:t>7</w:t>
+              <w:t>8</w:t>
             </w:r>
           </w:p>
         </w:tc>
@@ -9376,7 +11489,7 @@
                 <w:szCs w:val="28"/>
                 <w:lang w:val="en-US"/>
               </w:rPr>
-              <w:t>Text area test</w:t>
+              <w:t>Docs menu test</w:t>
             </w:r>
           </w:p>
         </w:tc>
@@ -9398,7 +11511,7 @@
                 <w:rFonts w:cstheme="minorHAnsi"/>
                 <w:szCs w:val="28"/>
               </w:rPr>
-              <w:t>Пользователь меняет текстовое поле и его содержимое</w:t>
+              <w:t>Пользователь взаимодействует с содержимым меню файла</w:t>
             </w:r>
           </w:p>
         </w:tc>
@@ -9561,7 +11674,7 @@
                 <w:rFonts w:cstheme="minorHAnsi"/>
                 <w:szCs w:val="28"/>
               </w:rPr>
-              <w:t>Пользователь кликает по текстовому полю на слайде презентации</w:t>
+              <w:t>Пользователь последовательно нажимает кнопки меню документа</w:t>
             </w:r>
           </w:p>
         </w:tc>
@@ -9598,7 +11711,7 @@
                 <w:rFonts w:cstheme="minorHAnsi"/>
                 <w:szCs w:val="28"/>
               </w:rPr>
-              <w:t>Приложение отображает меню с кнопками редактирования текстового поля</w:t>
+              <w:t>Приложение последовательно отображает выпадающие списки с советующим меню нажатой кнопки</w:t>
             </w:r>
           </w:p>
         </w:tc>
@@ -9619,7 +11732,112 @@
                 <w:rFonts w:cstheme="minorHAnsi"/>
                 <w:szCs w:val="28"/>
               </w:rPr>
-              <w:t>Приложение отображает необходимое меню</w:t>
+              <w:t>Приложение последовательно отображает выпадающие списки с советующим меню нажатой кнопки</w:t>
+            </w:r>
+          </w:p>
+        </w:tc>
+      </w:tr>
+    </w:tbl>
+    <w:p>
+      <w:pPr>
+        <w:jc w:val="both"/>
+        <w:rPr>
+          <w:sz w:val="20"/>
+        </w:rPr>
+      </w:pPr>
+    </w:p>
+    <w:p>
+      <w:pPr>
+        <w:jc w:val="both"/>
+        <w:rPr>
+          <w:sz w:val="20"/>
+        </w:rPr>
+      </w:pPr>
+    </w:p>
+    <w:tbl>
+      <w:tblPr>
+        <w:tblStyle w:val="a6"/>
+        <w:tblW w:w="0" w:type="auto"/>
+        <w:tblLook w:val="04A0" w:firstRow="1" w:lastRow="0" w:firstColumn="1" w:lastColumn="0" w:noHBand="0" w:noVBand="1"/>
+      </w:tblPr>
+      <w:tblGrid>
+        <w:gridCol w:w="631"/>
+        <w:gridCol w:w="1106"/>
+        <w:gridCol w:w="1289"/>
+        <w:gridCol w:w="1108"/>
+        <w:gridCol w:w="2665"/>
+        <w:gridCol w:w="2551"/>
+      </w:tblGrid>
+      <w:tr>
+        <w:tc>
+          <w:tcPr>
+            <w:tcW w:w="1737" w:type="dxa"/>
+            <w:gridSpan w:val="2"/>
+          </w:tcPr>
+          <w:p>
+            <w:pPr>
+              <w:jc w:val="center"/>
+              <w:rPr>
+                <w:rFonts w:cstheme="minorHAnsi"/>
+                <w:b/>
+                <w:szCs w:val="28"/>
+              </w:rPr>
+            </w:pPr>
+            <w:r>
+              <w:rPr>
+                <w:rFonts w:cstheme="minorHAnsi"/>
+                <w:b/>
+                <w:szCs w:val="28"/>
+              </w:rPr>
+              <w:t>Идентификатор</w:t>
+            </w:r>
+          </w:p>
+        </w:tc>
+        <w:tc>
+          <w:tcPr>
+            <w:tcW w:w="2397" w:type="dxa"/>
+            <w:gridSpan w:val="2"/>
+          </w:tcPr>
+          <w:p>
+            <w:pPr>
+              <w:jc w:val="center"/>
+              <w:rPr>
+                <w:rFonts w:cstheme="minorHAnsi"/>
+                <w:b/>
+                <w:szCs w:val="28"/>
+              </w:rPr>
+            </w:pPr>
+            <w:r>
+              <w:rPr>
+                <w:rFonts w:cstheme="minorHAnsi"/>
+                <w:b/>
+                <w:szCs w:val="28"/>
+              </w:rPr>
+              <w:t>Название</w:t>
+            </w:r>
+          </w:p>
+        </w:tc>
+        <w:tc>
+          <w:tcPr>
+            <w:tcW w:w="5216" w:type="dxa"/>
+            <w:gridSpan w:val="2"/>
+          </w:tcPr>
+          <w:p>
+            <w:pPr>
+              <w:jc w:val="center"/>
+              <w:rPr>
+                <w:rFonts w:cstheme="minorHAnsi"/>
+                <w:b/>
+                <w:szCs w:val="28"/>
+              </w:rPr>
+            </w:pPr>
+            <w:r>
+              <w:rPr>
+                <w:rFonts w:cstheme="minorHAnsi"/>
+                <w:b/>
+                <w:szCs w:val="28"/>
+              </w:rPr>
+              <w:t>Описание</w:t>
             </w:r>
           </w:p>
         </w:tc>
@@ -9627,6 +11845,84 @@
       <w:tr>
         <w:tc>
           <w:tcPr>
+            <w:tcW w:w="1737" w:type="dxa"/>
+            <w:gridSpan w:val="2"/>
+          </w:tcPr>
+          <w:p>
+            <w:pPr>
+              <w:jc w:val="center"/>
+              <w:rPr>
+                <w:rFonts w:cstheme="minorHAnsi"/>
+                <w:szCs w:val="28"/>
+              </w:rPr>
+            </w:pPr>
+            <w:r>
+              <w:rPr>
+                <w:rFonts w:cstheme="minorHAnsi"/>
+                <w:szCs w:val="28"/>
+              </w:rPr>
+              <w:t>9</w:t>
+            </w:r>
+          </w:p>
+        </w:tc>
+        <w:tc>
+          <w:tcPr>
+            <w:tcW w:w="2397" w:type="dxa"/>
+            <w:gridSpan w:val="2"/>
+          </w:tcPr>
+          <w:p>
+            <w:pPr>
+              <w:jc w:val="center"/>
+              <w:rPr>
+                <w:rFonts w:cstheme="minorHAnsi"/>
+                <w:szCs w:val="28"/>
+                <w:lang w:val="en-US"/>
+              </w:rPr>
+            </w:pPr>
+            <w:r>
+              <w:rPr>
+                <w:rFonts w:cstheme="minorHAnsi"/>
+                <w:szCs w:val="28"/>
+                <w:lang w:val="en-US"/>
+              </w:rPr>
+              <w:t>Docs f</w:t>
+            </w:r>
+            <w:r>
+              <w:rPr>
+                <w:rFonts w:cstheme="minorHAnsi"/>
+                <w:szCs w:val="28"/>
+                <w:lang w:val="en-US"/>
+              </w:rPr>
+              <w:t>ile menu test</w:t>
+            </w:r>
+          </w:p>
+        </w:tc>
+        <w:tc>
+          <w:tcPr>
+            <w:tcW w:w="5216" w:type="dxa"/>
+            <w:gridSpan w:val="2"/>
+          </w:tcPr>
+          <w:p>
+            <w:pPr>
+              <w:jc w:val="both"/>
+              <w:rPr>
+                <w:rFonts w:cstheme="minorHAnsi"/>
+                <w:szCs w:val="28"/>
+              </w:rPr>
+            </w:pPr>
+            <w:r>
+              <w:rPr>
+                <w:rFonts w:cstheme="minorHAnsi"/>
+                <w:szCs w:val="28"/>
+              </w:rPr>
+              <w:t>Пользователь взаимодействует с содержимым меню файла</w:t>
+            </w:r>
+          </w:p>
+        </w:tc>
+      </w:tr>
+      <w:tr>
+        <w:tc>
+          <w:tcPr>
             <w:tcW w:w="631" w:type="dxa"/>
           </w:tcPr>
           <w:p>
@@ -9634,15 +11930,17 @@
               <w:jc w:val="center"/>
               <w:rPr>
                 <w:rFonts w:cstheme="minorHAnsi"/>
-                <w:szCs w:val="28"/>
-              </w:rPr>
-            </w:pPr>
-            <w:r>
-              <w:rPr>
-                <w:rFonts w:cstheme="minorHAnsi"/>
-                <w:szCs w:val="28"/>
-              </w:rPr>
-              <w:t>2</w:t>
+                <w:b/>
+                <w:szCs w:val="28"/>
+              </w:rPr>
+            </w:pPr>
+            <w:r>
+              <w:rPr>
+                <w:rFonts w:cstheme="minorHAnsi"/>
+                <w:b/>
+                <w:szCs w:val="28"/>
+              </w:rPr>
+              <w:t>Шаг №</w:t>
             </w:r>
           </w:p>
         </w:tc>
@@ -9656,6 +11954,123 @@
               <w:jc w:val="center"/>
               <w:rPr>
                 <w:rFonts w:cstheme="minorHAnsi"/>
+                <w:b/>
+                <w:szCs w:val="28"/>
+              </w:rPr>
+            </w:pPr>
+            <w:r>
+              <w:rPr>
+                <w:rFonts w:cstheme="minorHAnsi"/>
+                <w:b/>
+                <w:szCs w:val="28"/>
+              </w:rPr>
+              <w:t>Описание</w:t>
+            </w:r>
+          </w:p>
+        </w:tc>
+        <w:tc>
+          <w:tcPr>
+            <w:tcW w:w="1108" w:type="dxa"/>
+          </w:tcPr>
+          <w:p>
+            <w:pPr>
+              <w:jc w:val="center"/>
+              <w:rPr>
+                <w:rFonts w:cstheme="minorHAnsi"/>
+                <w:b/>
+                <w:szCs w:val="28"/>
+              </w:rPr>
+            </w:pPr>
+            <w:r>
+              <w:rPr>
+                <w:rFonts w:cstheme="minorHAnsi"/>
+                <w:b/>
+                <w:szCs w:val="28"/>
+              </w:rPr>
+              <w:t>Тестовые данные</w:t>
+            </w:r>
+          </w:p>
+        </w:tc>
+        <w:tc>
+          <w:tcPr>
+            <w:tcW w:w="2665" w:type="dxa"/>
+          </w:tcPr>
+          <w:p>
+            <w:pPr>
+              <w:jc w:val="center"/>
+              <w:rPr>
+                <w:rFonts w:cstheme="minorHAnsi"/>
+                <w:b/>
+                <w:szCs w:val="28"/>
+              </w:rPr>
+            </w:pPr>
+            <w:r>
+              <w:rPr>
+                <w:rFonts w:cstheme="minorHAnsi"/>
+                <w:b/>
+                <w:szCs w:val="28"/>
+              </w:rPr>
+              <w:t>Ожидаемый результат</w:t>
+            </w:r>
+          </w:p>
+        </w:tc>
+        <w:tc>
+          <w:tcPr>
+            <w:tcW w:w="2551" w:type="dxa"/>
+          </w:tcPr>
+          <w:p>
+            <w:pPr>
+              <w:jc w:val="center"/>
+              <w:rPr>
+                <w:rFonts w:cstheme="minorHAnsi"/>
+                <w:b/>
+                <w:szCs w:val="28"/>
+              </w:rPr>
+            </w:pPr>
+            <w:r>
+              <w:rPr>
+                <w:rFonts w:cstheme="minorHAnsi"/>
+                <w:b/>
+                <w:szCs w:val="28"/>
+              </w:rPr>
+              <w:t>Фактический результат</w:t>
+            </w:r>
+          </w:p>
+        </w:tc>
+      </w:tr>
+      <w:tr>
+        <w:tc>
+          <w:tcPr>
+            <w:tcW w:w="631" w:type="dxa"/>
+          </w:tcPr>
+          <w:p>
+            <w:pPr>
+              <w:jc w:val="center"/>
+              <w:rPr>
+                <w:rFonts w:cstheme="minorHAnsi"/>
+                <w:szCs w:val="28"/>
+              </w:rPr>
+            </w:pPr>
+            <w:r>
+              <w:rPr>
+                <w:rFonts w:cstheme="minorHAnsi"/>
+                <w:szCs w:val="28"/>
+              </w:rPr>
+              <w:lastRenderedPageBreak/>
+              <w:t>1</w:t>
+            </w:r>
+          </w:p>
+        </w:tc>
+        <w:tc>
+          <w:tcPr>
+            <w:tcW w:w="2395" w:type="dxa"/>
+            <w:gridSpan w:val="2"/>
+          </w:tcPr>
+          <w:p>
+            <w:pPr>
+              <w:jc w:val="center"/>
+              <w:rPr>
+                <w:rFonts w:cstheme="minorHAnsi"/>
                 <w:szCs w:val="28"/>
               </w:rPr>
             </w:pPr>
@@ -9670,6 +12085,7 @@
               <w:rPr>
                 <w:rFonts w:cstheme="minorHAnsi"/>
                 <w:szCs w:val="28"/>
+                <w:lang w:val="en-US"/>
               </w:rPr>
               <w:t>“</w:t>
             </w:r>
@@ -9678,28 +12094,15 @@
                 <w:rFonts w:cstheme="minorHAnsi"/>
                 <w:szCs w:val="28"/>
               </w:rPr>
-              <w:t>цвет заливки</w:t>
-            </w:r>
-            <w:r>
-              <w:rPr>
-                <w:rFonts w:cstheme="minorHAnsi"/>
-                <w:szCs w:val="28"/>
+              <w:t>файл</w:t>
+            </w:r>
+            <w:r>
+              <w:rPr>
+                <w:rFonts w:cstheme="minorHAnsi"/>
+                <w:szCs w:val="28"/>
+                <w:lang w:val="en-US"/>
               </w:rPr>
               <w:t>”</w:t>
-            </w:r>
-            <w:r>
-              <w:rPr>
-                <w:rFonts w:cstheme="minorHAnsi"/>
-                <w:szCs w:val="28"/>
-              </w:rPr>
-              <w:t xml:space="preserve"> </w:t>
-            </w:r>
-            <w:r>
-              <w:rPr>
-                <w:rFonts w:cstheme="minorHAnsi"/>
-                <w:szCs w:val="28"/>
-              </w:rPr>
-              <w:t>последовательно выбирает все возможные цвета</w:t>
             </w:r>
           </w:p>
         </w:tc>
@@ -9736,7 +12139,7 @@
                 <w:rFonts w:cstheme="minorHAnsi"/>
                 <w:szCs w:val="28"/>
               </w:rPr>
-              <w:t>Приложения изменяет фон на выбранные цвета</w:t>
+              <w:t>Приложение отображает выпадающий список с содержимым меню</w:t>
             </w:r>
           </w:p>
         </w:tc>
@@ -9757,7 +12160,7 @@
                 <w:rFonts w:cstheme="minorHAnsi"/>
                 <w:szCs w:val="28"/>
               </w:rPr>
-              <w:t>Приложения изменяет фон на выбранные цвета</w:t>
+              <w:t>Приложение отображает выпадающий список с содержимым меню</w:t>
             </w:r>
           </w:p>
         </w:tc>
@@ -9773,14 +12176,16 @@
               <w:rPr>
                 <w:rFonts w:cstheme="minorHAnsi"/>
                 <w:szCs w:val="28"/>
-              </w:rPr>
-            </w:pPr>
-            <w:r>
-              <w:rPr>
-                <w:rFonts w:cstheme="minorHAnsi"/>
-                <w:szCs w:val="28"/>
-              </w:rPr>
-              <w:t>3</w:t>
+                <w:lang w:val="en-US"/>
+              </w:rPr>
+            </w:pPr>
+            <w:r>
+              <w:rPr>
+                <w:rFonts w:cstheme="minorHAnsi"/>
+                <w:szCs w:val="28"/>
+                <w:lang w:val="en-US"/>
+              </w:rPr>
+              <w:t>2</w:t>
             </w:r>
           </w:p>
         </w:tc>
@@ -9816,7 +12221,14 @@
                 <w:rFonts w:cstheme="minorHAnsi"/>
                 <w:szCs w:val="28"/>
               </w:rPr>
-              <w:t>Цвет границ</w:t>
+              <w:t>Совместим</w:t>
+            </w:r>
+            <w:r>
+              <w:rPr>
+                <w:rFonts w:cstheme="minorHAnsi"/>
+                <w:szCs w:val="28"/>
+              </w:rPr>
+              <w:t>ый доступ</w:t>
             </w:r>
             <w:r>
               <w:rPr>
@@ -9824,20 +12236,6 @@
                 <w:szCs w:val="28"/>
               </w:rPr>
               <w:t>”</w:t>
-            </w:r>
-            <w:r>
-              <w:rPr>
-                <w:rFonts w:cstheme="minorHAnsi"/>
-                <w:szCs w:val="28"/>
-              </w:rPr>
-              <w:t xml:space="preserve"> </w:t>
-            </w:r>
-            <w:r>
-              <w:rPr>
-                <w:rFonts w:cstheme="minorHAnsi"/>
-                <w:szCs w:val="28"/>
-              </w:rPr>
-              <w:t>и выбирает цвета</w:t>
             </w:r>
           </w:p>
         </w:tc>
@@ -9869,13 +12267,8 @@
                 <w:szCs w:val="28"/>
               </w:rPr>
             </w:pPr>
-            <w:r>
-              <w:rPr>
-                <w:rFonts w:cstheme="minorHAnsi"/>
-                <w:szCs w:val="28"/>
-              </w:rPr>
-              <w:t>Приложение изменяет цвет границ на выбранные цвета</w:t>
-            </w:r>
+            <w:bookmarkStart w:id="0" w:name="_GoBack"/>
+            <w:bookmarkEnd w:id="0"/>
           </w:p>
         </w:tc>
         <w:tc>
@@ -9890,13 +12283,6 @@
                 <w:szCs w:val="28"/>
               </w:rPr>
             </w:pPr>
-            <w:r>
-              <w:rPr>
-                <w:rFonts w:cstheme="minorHAnsi"/>
-                <w:szCs w:val="28"/>
-              </w:rPr>
-              <w:t>Приложение изменяет цвет границ на выбранные цвета</w:t>
-            </w:r>
           </w:p>
         </w:tc>
       </w:tr>
@@ -9918,7 +12304,7 @@
                 <w:rFonts w:cstheme="minorHAnsi"/>
                 <w:szCs w:val="28"/>
               </w:rPr>
-              <w:t>4</w:t>
+              <w:t>3</w:t>
             </w:r>
           </w:p>
         </w:tc>
@@ -9935,48 +12321,6 @@
                 <w:szCs w:val="28"/>
               </w:rPr>
             </w:pPr>
-            <w:r>
-              <w:rPr>
-                <w:rFonts w:cstheme="minorHAnsi"/>
-                <w:szCs w:val="28"/>
-              </w:rPr>
-              <w:t xml:space="preserve">Пользователь нажимает кнопку </w:t>
-            </w:r>
-            <w:r>
-              <w:rPr>
-                <w:rFonts w:cstheme="minorHAnsi"/>
-                <w:szCs w:val="28"/>
-              </w:rPr>
-              <w:t>“</w:t>
-            </w:r>
-            <w:r>
-              <w:rPr>
-                <w:rFonts w:cstheme="minorHAnsi"/>
-                <w:szCs w:val="28"/>
-              </w:rPr>
-              <w:t>Толщина границ</w:t>
-            </w:r>
-            <w:r>
-              <w:rPr>
-                <w:rFonts w:cstheme="minorHAnsi"/>
-                <w:szCs w:val="28"/>
-              </w:rPr>
-              <w:t>”</w:t>
-            </w:r>
-            <w:r>
-              <w:rPr>
-                <w:rFonts w:cstheme="minorHAnsi"/>
-                <w:szCs w:val="28"/>
-              </w:rPr>
-              <w:t xml:space="preserve"> </w:t>
-            </w:r>
-            <w:r>
-              <w:rPr>
-                <w:rFonts w:cstheme="minorHAnsi"/>
-                <w:szCs w:val="28"/>
-              </w:rPr>
-              <w:t>и выбирает возможные варианты</w:t>
-            </w:r>
           </w:p>
         </w:tc>
         <w:tc>
@@ -10007,13 +12351,6 @@
                 <w:szCs w:val="28"/>
               </w:rPr>
             </w:pPr>
-            <w:r>
-              <w:rPr>
-                <w:rFonts w:cstheme="minorHAnsi"/>
-                <w:szCs w:val="28"/>
-              </w:rPr>
-              <w:t>Приложение изменяет толщину границ текстового блока</w:t>
-            </w:r>
           </w:p>
         </w:tc>
         <w:tc>
@@ -10028,13 +12365,6 @@
                 <w:szCs w:val="28"/>
               </w:rPr>
             </w:pPr>
-            <w:r>
-              <w:rPr>
-                <w:rFonts w:cstheme="minorHAnsi"/>
-                <w:szCs w:val="28"/>
-              </w:rPr>
-              <w:t>Приложение изменяет толщину границ текстового блока</w:t>
-            </w:r>
           </w:p>
         </w:tc>
       </w:tr>
@@ -10056,7 +12386,7 @@
                 <w:rFonts w:cstheme="minorHAnsi"/>
                 <w:szCs w:val="28"/>
               </w:rPr>
-              <w:t>5</w:t>
+              <w:t>4</w:t>
             </w:r>
           </w:p>
         </w:tc>
@@ -10073,48 +12403,6 @@
                 <w:szCs w:val="28"/>
               </w:rPr>
             </w:pPr>
-            <w:r>
-              <w:rPr>
-                <w:rFonts w:cstheme="minorHAnsi"/>
-                <w:szCs w:val="28"/>
-              </w:rPr>
-              <w:t xml:space="preserve">Пользователь нажимает кнопку </w:t>
-            </w:r>
-            <w:r>
-              <w:rPr>
-                <w:rFonts w:cstheme="minorHAnsi"/>
-                <w:szCs w:val="28"/>
-              </w:rPr>
-              <w:t>“</w:t>
-            </w:r>
-            <w:r>
-              <w:rPr>
-                <w:rFonts w:cstheme="minorHAnsi"/>
-                <w:szCs w:val="28"/>
-              </w:rPr>
-              <w:t>Стиль границ</w:t>
-            </w:r>
-            <w:r>
-              <w:rPr>
-                <w:rFonts w:cstheme="minorHAnsi"/>
-                <w:szCs w:val="28"/>
-              </w:rPr>
-              <w:t>”</w:t>
-            </w:r>
-            <w:r>
-              <w:rPr>
-                <w:rFonts w:cstheme="minorHAnsi"/>
-                <w:szCs w:val="28"/>
-              </w:rPr>
-              <w:t xml:space="preserve"> </w:t>
-            </w:r>
-            <w:r>
-              <w:rPr>
-                <w:rFonts w:cstheme="minorHAnsi"/>
-                <w:szCs w:val="28"/>
-              </w:rPr>
-              <w:t>и выбирает возможные варианты</w:t>
-            </w:r>
           </w:p>
         </w:tc>
         <w:tc>
@@ -10145,13 +12433,6 @@
                 <w:szCs w:val="28"/>
               </w:rPr>
             </w:pPr>
-            <w:r>
-              <w:rPr>
-                <w:rFonts w:cstheme="minorHAnsi"/>
-                <w:szCs w:val="28"/>
-              </w:rPr>
-              <w:t>Приложение изменяет границы текстового блока в соответствии с выбором пользователя</w:t>
-            </w:r>
           </w:p>
         </w:tc>
         <w:tc>
@@ -10166,13 +12447,6 @@
                 <w:szCs w:val="28"/>
               </w:rPr>
             </w:pPr>
-            <w:r>
-              <w:rPr>
-                <w:rFonts w:cstheme="minorHAnsi"/>
-                <w:szCs w:val="28"/>
-              </w:rPr>
-              <w:t>Приложение изменяет границы текстового блока в соответствии с выбором пользователя</w:t>
-            </w:r>
           </w:p>
         </w:tc>
       </w:tr>
@@ -10187,77 +12461,43 @@
               <w:rPr>
                 <w:rFonts w:cstheme="minorHAnsi"/>
                 <w:szCs w:val="28"/>
+              </w:rPr>
+            </w:pPr>
+            <w:r>
+              <w:rPr>
+                <w:rFonts w:cstheme="minorHAnsi"/>
+                <w:szCs w:val="28"/>
+              </w:rPr>
+              <w:t>5</w:t>
+            </w:r>
+          </w:p>
+        </w:tc>
+        <w:tc>
+          <w:tcPr>
+            <w:tcW w:w="2395" w:type="dxa"/>
+            <w:gridSpan w:val="2"/>
+          </w:tcPr>
+          <w:p>
+            <w:pPr>
+              <w:jc w:val="center"/>
+              <w:rPr>
+                <w:rFonts w:cstheme="minorHAnsi"/>
+                <w:szCs w:val="28"/>
+              </w:rPr>
+            </w:pPr>
+          </w:p>
+        </w:tc>
+        <w:tc>
+          <w:tcPr>
+            <w:tcW w:w="1108" w:type="dxa"/>
+          </w:tcPr>
+          <w:p>
+            <w:pPr>
+              <w:jc w:val="center"/>
+              <w:rPr>
+                <w:rFonts w:cstheme="minorHAnsi"/>
+                <w:szCs w:val="28"/>
                 <w:lang w:val="en-US"/>
-              </w:rPr>
-            </w:pPr>
-            <w:r>
-              <w:rPr>
-                <w:rFonts w:cstheme="minorHAnsi"/>
-                <w:szCs w:val="28"/>
-                <w:lang w:val="en-US"/>
-              </w:rPr>
-              <w:lastRenderedPageBreak/>
-              <w:t>6</w:t>
-            </w:r>
-          </w:p>
-        </w:tc>
-        <w:tc>
-          <w:tcPr>
-            <w:tcW w:w="2395" w:type="dxa"/>
-            <w:gridSpan w:val="2"/>
-          </w:tcPr>
-          <w:p>
-            <w:pPr>
-              <w:jc w:val="center"/>
-              <w:rPr>
-                <w:rFonts w:cstheme="minorHAnsi"/>
-                <w:szCs w:val="28"/>
-              </w:rPr>
-            </w:pPr>
-            <w:r>
-              <w:rPr>
-                <w:rFonts w:cstheme="minorHAnsi"/>
-                <w:szCs w:val="28"/>
-              </w:rPr>
-              <w:t>Пользователь вводит текст в текстовое поле</w:t>
-            </w:r>
-            <w:r>
-              <w:rPr>
-                <w:rFonts w:cstheme="minorHAnsi"/>
-                <w:szCs w:val="28"/>
-              </w:rPr>
-              <w:t xml:space="preserve"> и выделяет его</w:t>
-            </w:r>
-          </w:p>
-        </w:tc>
-        <w:tc>
-          <w:tcPr>
-            <w:tcW w:w="1108" w:type="dxa"/>
-          </w:tcPr>
-          <w:p>
-            <w:pPr>
-              <w:jc w:val="center"/>
-              <w:rPr>
-                <w:rFonts w:cstheme="minorHAnsi"/>
-                <w:szCs w:val="28"/>
-                <w:lang w:val="en-US"/>
-              </w:rPr>
-            </w:pPr>
-            <w:r>
-              <w:rPr>
-                <w:rFonts w:cstheme="minorHAnsi"/>
-                <w:szCs w:val="28"/>
-                <w:lang w:val="en-US"/>
-              </w:rPr>
-              <w:t>qwerty</w:t>
-            </w:r>
-          </w:p>
-          <w:p>
-            <w:pPr>
-              <w:jc w:val="center"/>
-              <w:rPr>
-                <w:rFonts w:cstheme="minorHAnsi"/>
-                <w:szCs w:val="28"/>
               </w:rPr>
             </w:pPr>
           </w:p>
@@ -10276,20 +12516,6 @@
                 <w:szCs w:val="28"/>
               </w:rPr>
             </w:pPr>
-            <w:r>
-              <w:rPr>
-                <w:rFonts w:cstheme="minorHAnsi"/>
-                <w:szCs w:val="28"/>
-              </w:rPr>
-              <w:t>Приложение отображает введенный текст</w:t>
-            </w:r>
-            <w:r>
-              <w:rPr>
-                <w:rFonts w:cstheme="minorHAnsi"/>
-                <w:szCs w:val="28"/>
-              </w:rPr>
-              <w:t xml:space="preserve"> и выделяет его</w:t>
-            </w:r>
           </w:p>
         </w:tc>
         <w:tc>
@@ -10304,13 +12530,6 @@
                 <w:szCs w:val="28"/>
               </w:rPr>
             </w:pPr>
-            <w:r>
-              <w:rPr>
-                <w:rFonts w:cstheme="minorHAnsi"/>
-                <w:szCs w:val="28"/>
-              </w:rPr>
-              <w:t>Приложение отображает введенный текст и выделяет его</w:t>
-            </w:r>
           </w:p>
         </w:tc>
       </w:tr>
@@ -10325,14 +12544,16 @@
               <w:rPr>
                 <w:rFonts w:cstheme="minorHAnsi"/>
                 <w:szCs w:val="28"/>
-              </w:rPr>
-            </w:pPr>
-            <w:r>
-              <w:rPr>
-                <w:rFonts w:cstheme="minorHAnsi"/>
-                <w:szCs w:val="28"/>
-              </w:rPr>
-              <w:t>7</w:t>
+                <w:lang w:val="en-US"/>
+              </w:rPr>
+            </w:pPr>
+            <w:r>
+              <w:rPr>
+                <w:rFonts w:cstheme="minorHAnsi"/>
+                <w:szCs w:val="28"/>
+                <w:lang w:val="en-US"/>
+              </w:rPr>
+              <w:t>6</w:t>
             </w:r>
           </w:p>
         </w:tc>
@@ -10347,39 +12568,8 @@
               <w:rPr>
                 <w:rFonts w:cstheme="minorHAnsi"/>
                 <w:szCs w:val="28"/>
-                <w:lang w:val="en-US"/>
-              </w:rPr>
-            </w:pPr>
-            <w:r>
-              <w:rPr>
-                <w:rFonts w:cstheme="minorHAnsi"/>
-                <w:szCs w:val="28"/>
-              </w:rPr>
-              <w:t xml:space="preserve">Пользователь нажимает кнопку </w:t>
-            </w:r>
-            <w:r>
-              <w:rPr>
-                <w:rFonts w:cstheme="minorHAnsi"/>
-                <w:szCs w:val="28"/>
-                <w:lang w:val="en-US"/>
-              </w:rPr>
-              <w:t>“</w:t>
-            </w:r>
-            <w:r>
-              <w:rPr>
-                <w:rFonts w:cstheme="minorHAnsi"/>
-                <w:szCs w:val="28"/>
-              </w:rPr>
-              <w:t>шрифт</w:t>
-            </w:r>
-            <w:r>
-              <w:rPr>
-                <w:rFonts w:cstheme="minorHAnsi"/>
-                <w:szCs w:val="28"/>
-                <w:lang w:val="en-US"/>
-              </w:rPr>
-              <w:t>”</w:t>
-            </w:r>
+              </w:rPr>
+            </w:pPr>
           </w:p>
         </w:tc>
         <w:tc>
@@ -10410,13 +12600,6 @@
                 <w:szCs w:val="28"/>
               </w:rPr>
             </w:pPr>
-            <w:r>
-              <w:rPr>
-                <w:rFonts w:cstheme="minorHAnsi"/>
-                <w:szCs w:val="28"/>
-              </w:rPr>
-              <w:t>Приложение отображает выпадающий список со шрифтами</w:t>
-            </w:r>
           </w:p>
         </w:tc>
         <w:tc>
@@ -10431,13 +12614,6 @@
                 <w:szCs w:val="28"/>
               </w:rPr>
             </w:pPr>
-            <w:r>
-              <w:rPr>
-                <w:rFonts w:cstheme="minorHAnsi"/>
-                <w:szCs w:val="28"/>
-              </w:rPr>
-              <w:t>Приложение отображает выпадающий список со шрифтами</w:t>
-            </w:r>
           </w:p>
         </w:tc>
       </w:tr>
@@ -10459,7 +12635,7 @@
                 <w:rFonts w:cstheme="minorHAnsi"/>
                 <w:szCs w:val="28"/>
               </w:rPr>
-              <w:t>8</w:t>
+              <w:t>7</w:t>
             </w:r>
           </w:p>
         </w:tc>
@@ -10476,872 +12652,6 @@
                 <w:szCs w:val="28"/>
               </w:rPr>
             </w:pPr>
-            <w:r>
-              <w:rPr>
-                <w:rFonts w:cstheme="minorHAnsi"/>
-                <w:szCs w:val="28"/>
-              </w:rPr>
-              <w:t>Пользователь выбирает шрифт</w:t>
-            </w:r>
-          </w:p>
-        </w:tc>
-        <w:tc>
-          <w:tcPr>
-            <w:tcW w:w="1108" w:type="dxa"/>
-          </w:tcPr>
-          <w:p>
-            <w:pPr>
-              <w:jc w:val="center"/>
-              <w:rPr>
-                <w:rFonts w:cstheme="minorHAnsi"/>
-                <w:szCs w:val="28"/>
-                <w:lang w:val="en-US"/>
-              </w:rPr>
-            </w:pPr>
-            <w:r>
-              <w:rPr>
-                <w:rFonts w:cstheme="minorHAnsi"/>
-                <w:szCs w:val="28"/>
-              </w:rPr>
-              <w:t xml:space="preserve">шрифт = </w:t>
-            </w:r>
-            <w:proofErr w:type="spellStart"/>
-            <w:r>
-              <w:rPr>
-                <w:rFonts w:cstheme="minorHAnsi"/>
-                <w:szCs w:val="28"/>
-                <w:lang w:val="en-US"/>
-              </w:rPr>
-              <w:t>Amatic</w:t>
-            </w:r>
-            <w:proofErr w:type="spellEnd"/>
-            <w:r>
-              <w:rPr>
-                <w:rFonts w:cstheme="minorHAnsi"/>
-                <w:szCs w:val="28"/>
-                <w:lang w:val="en-US"/>
-              </w:rPr>
-              <w:t xml:space="preserve"> SC</w:t>
-            </w:r>
-          </w:p>
-        </w:tc>
-        <w:tc>
-          <w:tcPr>
-            <w:tcW w:w="2665" w:type="dxa"/>
-          </w:tcPr>
-          <w:p>
-            <w:pPr>
-              <w:pStyle w:val="a7"/>
-              <w:ind w:left="0"/>
-              <w:jc w:val="center"/>
-              <w:rPr>
-                <w:rFonts w:cstheme="minorHAnsi"/>
-                <w:szCs w:val="28"/>
-              </w:rPr>
-            </w:pPr>
-            <w:r>
-              <w:rPr>
-                <w:rFonts w:cstheme="minorHAnsi"/>
-                <w:szCs w:val="28"/>
-              </w:rPr>
-              <w:t>Приложение меняет шрифт выделенного текста на выбранный пользователем</w:t>
-            </w:r>
-          </w:p>
-        </w:tc>
-        <w:tc>
-          <w:tcPr>
-            <w:tcW w:w="2551" w:type="dxa"/>
-          </w:tcPr>
-          <w:p>
-            <w:pPr>
-              <w:jc w:val="center"/>
-              <w:rPr>
-                <w:rFonts w:cstheme="minorHAnsi"/>
-                <w:szCs w:val="28"/>
-              </w:rPr>
-            </w:pPr>
-            <w:r>
-              <w:rPr>
-                <w:rFonts w:cstheme="minorHAnsi"/>
-                <w:szCs w:val="28"/>
-              </w:rPr>
-              <w:t>Приложение меняет шрифт выделенного текста на выбранный пользователем</w:t>
-            </w:r>
-          </w:p>
-        </w:tc>
-      </w:tr>
-      <w:tr>
-        <w:tc>
-          <w:tcPr>
-            <w:tcW w:w="631" w:type="dxa"/>
-          </w:tcPr>
-          <w:p>
-            <w:pPr>
-              <w:jc w:val="center"/>
-              <w:rPr>
-                <w:rFonts w:cstheme="minorHAnsi"/>
-                <w:szCs w:val="28"/>
-              </w:rPr>
-            </w:pPr>
-            <w:r>
-              <w:rPr>
-                <w:rFonts w:cstheme="minorHAnsi"/>
-                <w:szCs w:val="28"/>
-              </w:rPr>
-              <w:t>9</w:t>
-            </w:r>
-          </w:p>
-        </w:tc>
-        <w:tc>
-          <w:tcPr>
-            <w:tcW w:w="2395" w:type="dxa"/>
-            <w:gridSpan w:val="2"/>
-          </w:tcPr>
-          <w:p>
-            <w:pPr>
-              <w:jc w:val="center"/>
-              <w:rPr>
-                <w:rFonts w:cstheme="minorHAnsi"/>
-                <w:szCs w:val="28"/>
-              </w:rPr>
-            </w:pPr>
-            <w:r>
-              <w:rPr>
-                <w:rFonts w:cstheme="minorHAnsi"/>
-                <w:szCs w:val="28"/>
-              </w:rPr>
-              <w:t>Пользователь на</w:t>
-            </w:r>
-            <w:r>
-              <w:rPr>
-                <w:rFonts w:cstheme="minorHAnsi"/>
-                <w:szCs w:val="28"/>
-              </w:rPr>
-              <w:t>жимает кнопки</w:t>
-            </w:r>
-            <w:r>
-              <w:rPr>
-                <w:rFonts w:cstheme="minorHAnsi"/>
-                <w:szCs w:val="28"/>
-              </w:rPr>
-              <w:t>: “</w:t>
-            </w:r>
-            <w:r>
-              <w:rPr>
-                <w:rFonts w:cstheme="minorHAnsi"/>
-                <w:szCs w:val="28"/>
-              </w:rPr>
-              <w:t>Полужирный</w:t>
-            </w:r>
-            <w:r>
-              <w:rPr>
-                <w:rFonts w:cstheme="minorHAnsi"/>
-                <w:szCs w:val="28"/>
-              </w:rPr>
-              <w:t xml:space="preserve">”, </w:t>
-            </w:r>
-            <w:r>
-              <w:rPr>
-                <w:rFonts w:cstheme="minorHAnsi"/>
-                <w:szCs w:val="28"/>
-              </w:rPr>
-              <w:t>“</w:t>
-            </w:r>
-            <w:r>
-              <w:rPr>
-                <w:rFonts w:cstheme="minorHAnsi"/>
-                <w:szCs w:val="28"/>
-              </w:rPr>
-              <w:t>Курсив</w:t>
-            </w:r>
-            <w:r>
-              <w:rPr>
-                <w:rFonts w:cstheme="minorHAnsi"/>
-                <w:szCs w:val="28"/>
-              </w:rPr>
-              <w:t>”</w:t>
-            </w:r>
-            <w:r>
-              <w:rPr>
-                <w:rFonts w:cstheme="minorHAnsi"/>
-                <w:szCs w:val="28"/>
-              </w:rPr>
-              <w:t xml:space="preserve">, </w:t>
-            </w:r>
-            <w:r>
-              <w:rPr>
-                <w:rFonts w:cstheme="minorHAnsi"/>
-                <w:szCs w:val="28"/>
-              </w:rPr>
-              <w:t>“</w:t>
-            </w:r>
-            <w:r>
-              <w:rPr>
-                <w:rFonts w:cstheme="minorHAnsi"/>
-                <w:szCs w:val="28"/>
-              </w:rPr>
-              <w:t>Подчеркнутый</w:t>
-            </w:r>
-            <w:r>
-              <w:rPr>
-                <w:rFonts w:cstheme="minorHAnsi"/>
-                <w:szCs w:val="28"/>
-              </w:rPr>
-              <w:t>”</w:t>
-            </w:r>
-          </w:p>
-        </w:tc>
-        <w:tc>
-          <w:tcPr>
-            <w:tcW w:w="1108" w:type="dxa"/>
-          </w:tcPr>
-          <w:p>
-            <w:pPr>
-              <w:jc w:val="center"/>
-              <w:rPr>
-                <w:rFonts w:cstheme="minorHAnsi"/>
-                <w:szCs w:val="28"/>
-              </w:rPr>
-            </w:pPr>
-          </w:p>
-        </w:tc>
-        <w:tc>
-          <w:tcPr>
-            <w:tcW w:w="2665" w:type="dxa"/>
-          </w:tcPr>
-          <w:p>
-            <w:pPr>
-              <w:pStyle w:val="a7"/>
-              <w:ind w:left="0"/>
-              <w:jc w:val="center"/>
-              <w:rPr>
-                <w:rFonts w:cstheme="minorHAnsi"/>
-                <w:szCs w:val="28"/>
-              </w:rPr>
-            </w:pPr>
-            <w:r>
-              <w:rPr>
-                <w:rFonts w:cstheme="minorHAnsi"/>
-                <w:szCs w:val="28"/>
-              </w:rPr>
-              <w:t xml:space="preserve">Приложение меняет выделенный текст на полужирный, курсив и подчеркнутый </w:t>
-            </w:r>
-          </w:p>
-        </w:tc>
-        <w:tc>
-          <w:tcPr>
-            <w:tcW w:w="2551" w:type="dxa"/>
-          </w:tcPr>
-          <w:p>
-            <w:pPr>
-              <w:jc w:val="center"/>
-              <w:rPr>
-                <w:rFonts w:cstheme="minorHAnsi"/>
-                <w:szCs w:val="28"/>
-              </w:rPr>
-            </w:pPr>
-            <w:r>
-              <w:rPr>
-                <w:rFonts w:cstheme="minorHAnsi"/>
-                <w:szCs w:val="28"/>
-              </w:rPr>
-              <w:t>Приложение меняет выделенный текст на полужирный, курсив и подчеркнутый</w:t>
-            </w:r>
-          </w:p>
-        </w:tc>
-      </w:tr>
-      <w:tr>
-        <w:tc>
-          <w:tcPr>
-            <w:tcW w:w="631" w:type="dxa"/>
-          </w:tcPr>
-          <w:p>
-            <w:pPr>
-              <w:jc w:val="center"/>
-              <w:rPr>
-                <w:rFonts w:cstheme="minorHAnsi"/>
-                <w:szCs w:val="28"/>
-              </w:rPr>
-            </w:pPr>
-            <w:r>
-              <w:rPr>
-                <w:rFonts w:cstheme="minorHAnsi"/>
-                <w:szCs w:val="28"/>
-              </w:rPr>
-              <w:t>10</w:t>
-            </w:r>
-          </w:p>
-        </w:tc>
-        <w:tc>
-          <w:tcPr>
-            <w:tcW w:w="2395" w:type="dxa"/>
-            <w:gridSpan w:val="2"/>
-          </w:tcPr>
-          <w:p>
-            <w:pPr>
-              <w:jc w:val="center"/>
-              <w:rPr>
-                <w:rFonts w:cstheme="minorHAnsi"/>
-                <w:szCs w:val="28"/>
-              </w:rPr>
-            </w:pPr>
-            <w:r>
-              <w:rPr>
-                <w:rFonts w:cstheme="minorHAnsi"/>
-                <w:szCs w:val="28"/>
-              </w:rPr>
-              <w:t xml:space="preserve">Пользователь нажимает кнопку </w:t>
-            </w:r>
-            <w:r>
-              <w:rPr>
-                <w:rFonts w:cstheme="minorHAnsi"/>
-                <w:szCs w:val="28"/>
-              </w:rPr>
-              <w:t>“</w:t>
-            </w:r>
-            <w:r>
-              <w:rPr>
-                <w:rFonts w:cstheme="minorHAnsi"/>
-                <w:szCs w:val="28"/>
-              </w:rPr>
-              <w:t>Цвет текста</w:t>
-            </w:r>
-            <w:r>
-              <w:rPr>
-                <w:rFonts w:cstheme="minorHAnsi"/>
-                <w:szCs w:val="28"/>
-              </w:rPr>
-              <w:t>”</w:t>
-            </w:r>
-            <w:r>
-              <w:rPr>
-                <w:rFonts w:cstheme="minorHAnsi"/>
-                <w:szCs w:val="28"/>
-              </w:rPr>
-              <w:t xml:space="preserve"> и выбирает цвет из выпадающего списка</w:t>
-            </w:r>
-          </w:p>
-        </w:tc>
-        <w:tc>
-          <w:tcPr>
-            <w:tcW w:w="1108" w:type="dxa"/>
-          </w:tcPr>
-          <w:p>
-            <w:pPr>
-              <w:jc w:val="center"/>
-              <w:rPr>
-                <w:rFonts w:cstheme="minorHAnsi"/>
-                <w:szCs w:val="28"/>
-              </w:rPr>
-            </w:pPr>
-          </w:p>
-        </w:tc>
-        <w:tc>
-          <w:tcPr>
-            <w:tcW w:w="2665" w:type="dxa"/>
-          </w:tcPr>
-          <w:p>
-            <w:pPr>
-              <w:pStyle w:val="a7"/>
-              <w:ind w:left="0"/>
-              <w:jc w:val="center"/>
-              <w:rPr>
-                <w:rFonts w:cstheme="minorHAnsi"/>
-                <w:szCs w:val="28"/>
-              </w:rPr>
-            </w:pPr>
-            <w:r>
-              <w:rPr>
-                <w:rFonts w:cstheme="minorHAnsi"/>
-                <w:szCs w:val="28"/>
-              </w:rPr>
-              <w:t>Приложение меняет цвет выделенного текста на выбранный пользователем</w:t>
-            </w:r>
-          </w:p>
-        </w:tc>
-        <w:tc>
-          <w:tcPr>
-            <w:tcW w:w="2551" w:type="dxa"/>
-          </w:tcPr>
-          <w:p>
-            <w:pPr>
-              <w:jc w:val="center"/>
-              <w:rPr>
-                <w:rFonts w:cstheme="minorHAnsi"/>
-                <w:szCs w:val="28"/>
-              </w:rPr>
-            </w:pPr>
-            <w:r>
-              <w:rPr>
-                <w:rFonts w:cstheme="minorHAnsi"/>
-                <w:szCs w:val="28"/>
-              </w:rPr>
-              <w:t>Приложение меняет цвет выделенного текста на выбранный пользователем</w:t>
-            </w:r>
-          </w:p>
-        </w:tc>
-      </w:tr>
-      <w:tr>
-        <w:tc>
-          <w:tcPr>
-            <w:tcW w:w="631" w:type="dxa"/>
-          </w:tcPr>
-          <w:p>
-            <w:pPr>
-              <w:jc w:val="center"/>
-              <w:rPr>
-                <w:rFonts w:cstheme="minorHAnsi"/>
-                <w:szCs w:val="28"/>
-              </w:rPr>
-            </w:pPr>
-            <w:r>
-              <w:rPr>
-                <w:rFonts w:cstheme="minorHAnsi"/>
-                <w:szCs w:val="28"/>
-              </w:rPr>
-              <w:t>11</w:t>
-            </w:r>
-          </w:p>
-        </w:tc>
-        <w:tc>
-          <w:tcPr>
-            <w:tcW w:w="2395" w:type="dxa"/>
-            <w:gridSpan w:val="2"/>
-          </w:tcPr>
-          <w:p>
-            <w:pPr>
-              <w:jc w:val="center"/>
-              <w:rPr>
-                <w:rFonts w:cstheme="minorHAnsi"/>
-                <w:szCs w:val="28"/>
-              </w:rPr>
-            </w:pPr>
-            <w:r>
-              <w:rPr>
-                <w:rFonts w:cstheme="minorHAnsi"/>
-                <w:szCs w:val="28"/>
-              </w:rPr>
-              <w:t xml:space="preserve">Пользователь нажимает кнопку </w:t>
-            </w:r>
-            <w:r>
-              <w:rPr>
-                <w:rFonts w:cstheme="minorHAnsi"/>
-                <w:szCs w:val="28"/>
-              </w:rPr>
-              <w:t>“</w:t>
-            </w:r>
-            <w:r>
-              <w:rPr>
-                <w:rFonts w:cstheme="minorHAnsi"/>
-                <w:szCs w:val="28"/>
-              </w:rPr>
-              <w:t>Цвет</w:t>
-            </w:r>
-            <w:r>
-              <w:rPr>
-                <w:rFonts w:cstheme="minorHAnsi"/>
-                <w:szCs w:val="28"/>
-              </w:rPr>
-              <w:t xml:space="preserve"> фона</w:t>
-            </w:r>
-            <w:r>
-              <w:rPr>
-                <w:rFonts w:cstheme="minorHAnsi"/>
-                <w:szCs w:val="28"/>
-              </w:rPr>
-              <w:t xml:space="preserve"> текста</w:t>
-            </w:r>
-            <w:r>
-              <w:rPr>
-                <w:rFonts w:cstheme="minorHAnsi"/>
-                <w:szCs w:val="28"/>
-              </w:rPr>
-              <w:t>”</w:t>
-            </w:r>
-            <w:r>
-              <w:rPr>
-                <w:rFonts w:cstheme="minorHAnsi"/>
-                <w:szCs w:val="28"/>
-              </w:rPr>
-              <w:t xml:space="preserve"> и выбирает цвет из выпадающего списка</w:t>
-            </w:r>
-          </w:p>
-        </w:tc>
-        <w:tc>
-          <w:tcPr>
-            <w:tcW w:w="1108" w:type="dxa"/>
-          </w:tcPr>
-          <w:p>
-            <w:pPr>
-              <w:jc w:val="center"/>
-              <w:rPr>
-                <w:rFonts w:cstheme="minorHAnsi"/>
-                <w:szCs w:val="28"/>
-              </w:rPr>
-            </w:pPr>
-          </w:p>
-        </w:tc>
-        <w:tc>
-          <w:tcPr>
-            <w:tcW w:w="2665" w:type="dxa"/>
-          </w:tcPr>
-          <w:p>
-            <w:pPr>
-              <w:pStyle w:val="a7"/>
-              <w:ind w:left="0"/>
-              <w:jc w:val="center"/>
-              <w:rPr>
-                <w:rFonts w:cstheme="minorHAnsi"/>
-                <w:szCs w:val="28"/>
-              </w:rPr>
-            </w:pPr>
-            <w:r>
-              <w:rPr>
-                <w:rFonts w:cstheme="minorHAnsi"/>
-                <w:szCs w:val="28"/>
-              </w:rPr>
-              <w:t>Приложение меняет цвет</w:t>
-            </w:r>
-            <w:r>
-              <w:rPr>
-                <w:rFonts w:cstheme="minorHAnsi"/>
-                <w:szCs w:val="28"/>
-              </w:rPr>
-              <w:t xml:space="preserve"> фона</w:t>
-            </w:r>
-            <w:r>
-              <w:rPr>
-                <w:rFonts w:cstheme="minorHAnsi"/>
-                <w:szCs w:val="28"/>
-              </w:rPr>
-              <w:t xml:space="preserve"> выделенного текста на выбранный пользователем</w:t>
-            </w:r>
-          </w:p>
-        </w:tc>
-        <w:tc>
-          <w:tcPr>
-            <w:tcW w:w="2551" w:type="dxa"/>
-          </w:tcPr>
-          <w:p>
-            <w:pPr>
-              <w:jc w:val="center"/>
-              <w:rPr>
-                <w:rFonts w:cstheme="minorHAnsi"/>
-                <w:szCs w:val="28"/>
-              </w:rPr>
-            </w:pPr>
-            <w:r>
-              <w:rPr>
-                <w:rFonts w:cstheme="minorHAnsi"/>
-                <w:szCs w:val="28"/>
-              </w:rPr>
-              <w:t>Приложение меняет цвет фона выделенного текста на выбранный пользователем</w:t>
-            </w:r>
-          </w:p>
-        </w:tc>
-      </w:tr>
-      <w:tr>
-        <w:tc>
-          <w:tcPr>
-            <w:tcW w:w="631" w:type="dxa"/>
-          </w:tcPr>
-          <w:p>
-            <w:pPr>
-              <w:jc w:val="center"/>
-              <w:rPr>
-                <w:rFonts w:cstheme="minorHAnsi"/>
-                <w:szCs w:val="28"/>
-              </w:rPr>
-            </w:pPr>
-            <w:r>
-              <w:rPr>
-                <w:rFonts w:cstheme="minorHAnsi"/>
-                <w:szCs w:val="28"/>
-              </w:rPr>
-              <w:t>12</w:t>
-            </w:r>
-          </w:p>
-        </w:tc>
-        <w:tc>
-          <w:tcPr>
-            <w:tcW w:w="2395" w:type="dxa"/>
-            <w:gridSpan w:val="2"/>
-          </w:tcPr>
-          <w:p>
-            <w:pPr>
-              <w:jc w:val="center"/>
-              <w:rPr>
-                <w:rFonts w:cstheme="minorHAnsi"/>
-                <w:szCs w:val="28"/>
-              </w:rPr>
-            </w:pPr>
-            <w:r>
-              <w:rPr>
-                <w:rFonts w:cstheme="minorHAnsi"/>
-                <w:szCs w:val="28"/>
-              </w:rPr>
-              <w:t xml:space="preserve">Пользователь нажимает кнопку </w:t>
-            </w:r>
-            <w:r>
-              <w:rPr>
-                <w:rFonts w:cstheme="minorHAnsi"/>
-                <w:szCs w:val="28"/>
-              </w:rPr>
-              <w:t>“</w:t>
-            </w:r>
-            <w:r>
-              <w:rPr>
-                <w:rFonts w:cstheme="minorHAnsi"/>
-                <w:szCs w:val="28"/>
-              </w:rPr>
-              <w:t>Вставить ссылку</w:t>
-            </w:r>
-            <w:r>
-              <w:rPr>
-                <w:rFonts w:cstheme="minorHAnsi"/>
-                <w:szCs w:val="28"/>
-              </w:rPr>
-              <w:t>”</w:t>
-            </w:r>
-          </w:p>
-        </w:tc>
-        <w:tc>
-          <w:tcPr>
-            <w:tcW w:w="1108" w:type="dxa"/>
-          </w:tcPr>
-          <w:p>
-            <w:pPr>
-              <w:jc w:val="center"/>
-              <w:rPr>
-                <w:rFonts w:cstheme="minorHAnsi"/>
-                <w:szCs w:val="28"/>
-              </w:rPr>
-            </w:pPr>
-          </w:p>
-        </w:tc>
-        <w:tc>
-          <w:tcPr>
-            <w:tcW w:w="2665" w:type="dxa"/>
-          </w:tcPr>
-          <w:p>
-            <w:pPr>
-              <w:pStyle w:val="a7"/>
-              <w:ind w:left="0"/>
-              <w:jc w:val="center"/>
-              <w:rPr>
-                <w:rFonts w:cstheme="minorHAnsi"/>
-                <w:szCs w:val="28"/>
-              </w:rPr>
-            </w:pPr>
-            <w:r>
-              <w:rPr>
-                <w:rFonts w:cstheme="minorHAnsi"/>
-                <w:szCs w:val="28"/>
-              </w:rPr>
-              <w:t>Приложение отображает блок для вставки ссылки</w:t>
-            </w:r>
-          </w:p>
-        </w:tc>
-        <w:tc>
-          <w:tcPr>
-            <w:tcW w:w="2551" w:type="dxa"/>
-          </w:tcPr>
-          <w:p>
-            <w:pPr>
-              <w:jc w:val="center"/>
-              <w:rPr>
-                <w:rFonts w:cstheme="minorHAnsi"/>
-                <w:szCs w:val="28"/>
-              </w:rPr>
-            </w:pPr>
-            <w:r>
-              <w:rPr>
-                <w:rFonts w:cstheme="minorHAnsi"/>
-                <w:szCs w:val="28"/>
-              </w:rPr>
-              <w:t>Приложение отображает блок для вставки ссылки</w:t>
-            </w:r>
-          </w:p>
-        </w:tc>
-      </w:tr>
-      <w:tr>
-        <w:tc>
-          <w:tcPr>
-            <w:tcW w:w="631" w:type="dxa"/>
-          </w:tcPr>
-          <w:p>
-            <w:pPr>
-              <w:jc w:val="center"/>
-              <w:rPr>
-                <w:rFonts w:cstheme="minorHAnsi"/>
-                <w:szCs w:val="28"/>
-              </w:rPr>
-            </w:pPr>
-            <w:r>
-              <w:rPr>
-                <w:rFonts w:cstheme="minorHAnsi"/>
-                <w:szCs w:val="28"/>
-              </w:rPr>
-              <w:t>13</w:t>
-            </w:r>
-          </w:p>
-        </w:tc>
-        <w:tc>
-          <w:tcPr>
-            <w:tcW w:w="2395" w:type="dxa"/>
-            <w:gridSpan w:val="2"/>
-          </w:tcPr>
-          <w:p>
-            <w:pPr>
-              <w:jc w:val="center"/>
-              <w:rPr>
-                <w:rFonts w:cstheme="minorHAnsi"/>
-                <w:szCs w:val="28"/>
-                <w:lang w:val="en-US"/>
-              </w:rPr>
-            </w:pPr>
-            <w:r>
-              <w:rPr>
-                <w:rFonts w:cstheme="minorHAnsi"/>
-                <w:szCs w:val="28"/>
-              </w:rPr>
-              <w:t xml:space="preserve">Пользователь нажимает кнопку </w:t>
-            </w:r>
-            <w:r>
-              <w:rPr>
-                <w:rFonts w:cstheme="minorHAnsi"/>
-                <w:szCs w:val="28"/>
-                <w:lang w:val="en-US"/>
-              </w:rPr>
-              <w:t>“</w:t>
-            </w:r>
-            <w:r>
-              <w:rPr>
-                <w:rFonts w:cstheme="minorHAnsi"/>
-                <w:szCs w:val="28"/>
-              </w:rPr>
-              <w:t>Выровнять</w:t>
-            </w:r>
-            <w:r>
-              <w:rPr>
-                <w:rFonts w:cstheme="minorHAnsi"/>
-                <w:szCs w:val="28"/>
-                <w:lang w:val="en-US"/>
-              </w:rPr>
-              <w:t>”</w:t>
-            </w:r>
-          </w:p>
-        </w:tc>
-        <w:tc>
-          <w:tcPr>
-            <w:tcW w:w="1108" w:type="dxa"/>
-          </w:tcPr>
-          <w:p>
-            <w:pPr>
-              <w:jc w:val="center"/>
-              <w:rPr>
-                <w:rFonts w:cstheme="minorHAnsi"/>
-                <w:szCs w:val="28"/>
-              </w:rPr>
-            </w:pPr>
-          </w:p>
-        </w:tc>
-        <w:tc>
-          <w:tcPr>
-            <w:tcW w:w="2665" w:type="dxa"/>
-          </w:tcPr>
-          <w:p>
-            <w:pPr>
-              <w:pStyle w:val="a7"/>
-              <w:ind w:left="0"/>
-              <w:jc w:val="center"/>
-              <w:rPr>
-                <w:rFonts w:cstheme="minorHAnsi"/>
-                <w:szCs w:val="28"/>
-              </w:rPr>
-            </w:pPr>
-            <w:r>
-              <w:rPr>
-                <w:rFonts w:cstheme="minorHAnsi"/>
-                <w:szCs w:val="28"/>
-              </w:rPr>
-              <w:t>Приложение выравнивает текст</w:t>
-            </w:r>
-            <w:r>
-              <w:rPr>
-                <w:rFonts w:cstheme="minorHAnsi"/>
-                <w:szCs w:val="28"/>
-              </w:rPr>
-              <w:t xml:space="preserve"> </w:t>
-            </w:r>
-            <w:r>
-              <w:rPr>
-                <w:rFonts w:cstheme="minorHAnsi"/>
-                <w:szCs w:val="28"/>
-              </w:rPr>
-              <w:t xml:space="preserve">в соответствии выбору пользователя </w:t>
-            </w:r>
-          </w:p>
-        </w:tc>
-        <w:tc>
-          <w:tcPr>
-            <w:tcW w:w="2551" w:type="dxa"/>
-          </w:tcPr>
-          <w:p>
-            <w:pPr>
-              <w:jc w:val="center"/>
-              <w:rPr>
-                <w:rFonts w:cstheme="minorHAnsi"/>
-                <w:szCs w:val="28"/>
-              </w:rPr>
-            </w:pPr>
-            <w:r>
-              <w:rPr>
-                <w:rFonts w:cstheme="minorHAnsi"/>
-                <w:szCs w:val="28"/>
-              </w:rPr>
-              <w:t>Приложение выравнивает текст в соответствии выбору пользователя</w:t>
-            </w:r>
-          </w:p>
-        </w:tc>
-      </w:tr>
-      <w:tr>
-        <w:tc>
-          <w:tcPr>
-            <w:tcW w:w="631" w:type="dxa"/>
-          </w:tcPr>
-          <w:p>
-            <w:pPr>
-              <w:jc w:val="center"/>
-              <w:rPr>
-                <w:rFonts w:cstheme="minorHAnsi"/>
-                <w:szCs w:val="28"/>
-              </w:rPr>
-            </w:pPr>
-            <w:r>
-              <w:rPr>
-                <w:rFonts w:cstheme="minorHAnsi"/>
-                <w:szCs w:val="28"/>
-              </w:rPr>
-              <w:t>14</w:t>
-            </w:r>
-          </w:p>
-        </w:tc>
-        <w:tc>
-          <w:tcPr>
-            <w:tcW w:w="2395" w:type="dxa"/>
-            <w:gridSpan w:val="2"/>
-          </w:tcPr>
-          <w:p>
-            <w:pPr>
-              <w:jc w:val="center"/>
-              <w:rPr>
-                <w:rFonts w:cstheme="minorHAnsi"/>
-                <w:szCs w:val="28"/>
-              </w:rPr>
-            </w:pPr>
-            <w:bookmarkStart w:id="0" w:name="_GoBack"/>
-            <w:bookmarkEnd w:id="0"/>
           </w:p>
         </w:tc>
         <w:tc>
@@ -12878,7 +14188,7 @@
 </file>
 
 <file path=customXml/itemProps1.xml><?xml version="1.0" encoding="utf-8"?>
-<ds:datastoreItem xmlns:ds="http://schemas.openxmlformats.org/officeDocument/2006/customXml" ds:itemID="{25DD3FE3-7967-414F-A141-4986561E56C7}">
+<ds:datastoreItem xmlns:ds="http://schemas.openxmlformats.org/officeDocument/2006/customXml" ds:itemID="{C6A170A3-46FE-48CC-A15F-0F400FB5F534}">
   <ds:schemaRefs>
     <ds:schemaRef ds:uri="http://schemas.openxmlformats.org/officeDocument/2006/bibliography"/>
   </ds:schemaRefs>

</xml_diff>

<commit_message>
docs slide menu test
</commit_message>
<xml_diff>
--- a/selenium-web-driver/Тестирование лаб1.docx
+++ b/selenium-web-driver/Тестирование лаб1.docx
@@ -12256,7 +12256,6 @@
               <w:rPr>
                 <w:rFonts w:cstheme="minorHAnsi"/>
                 <w:szCs w:val="28"/>
-                <w:lang w:val="en-US"/>
               </w:rPr>
             </w:pPr>
             <w:r>
@@ -12951,7 +12950,6 @@
               <w:rPr>
                 <w:rFonts w:cstheme="minorHAnsi"/>
                 <w:szCs w:val="28"/>
-                <w:lang w:val="en-US"/>
               </w:rPr>
             </w:pPr>
             <w:r>
@@ -13114,23 +13112,7 @@
                 <w:szCs w:val="28"/>
                 <w:lang w:val="en-US"/>
               </w:rPr>
-              <w:t xml:space="preserve">Docs </w:t>
-            </w:r>
-            <w:r>
-              <w:rPr>
-                <w:rFonts w:cstheme="minorHAnsi"/>
-                <w:szCs w:val="28"/>
-                <w:lang w:val="en-US"/>
-              </w:rPr>
-              <w:t>edit</w:t>
-            </w:r>
-            <w:r>
-              <w:rPr>
-                <w:rFonts w:cstheme="minorHAnsi"/>
-                <w:szCs w:val="28"/>
-                <w:lang w:val="en-US"/>
-              </w:rPr>
-              <w:t xml:space="preserve"> menu test</w:t>
+              <w:t>Docs edit menu test</w:t>
             </w:r>
           </w:p>
         </w:tc>
@@ -14310,14 +14292,7 @@
                 <w:rFonts w:cstheme="minorHAnsi"/>
                 <w:szCs w:val="28"/>
               </w:rPr>
-              <w:t xml:space="preserve">Приложение </w:t>
-            </w:r>
-            <w:r>
-              <w:rPr>
-                <w:rFonts w:cstheme="minorHAnsi"/>
-                <w:szCs w:val="28"/>
-              </w:rPr>
-              <w:t>вставляет скопированный фрагмент</w:t>
+              <w:t>Приложение вставляет скопированный фрагмент</w:t>
             </w:r>
           </w:p>
         </w:tc>
@@ -14730,14 +14705,7 @@
                 <w:rFonts w:cstheme="minorHAnsi"/>
                 <w:szCs w:val="28"/>
               </w:rPr>
-              <w:t xml:space="preserve">Приложение отображает </w:t>
-            </w:r>
-            <w:r>
-              <w:rPr>
-                <w:rFonts w:cstheme="minorHAnsi"/>
-                <w:szCs w:val="28"/>
-              </w:rPr>
-              <w:t>текст в тестовом поле</w:t>
+              <w:t>Приложение отображает текст в тестовом поле</w:t>
             </w:r>
           </w:p>
         </w:tc>
@@ -15763,14 +15731,7 @@
                 <w:rFonts w:cstheme="minorHAnsi"/>
                 <w:szCs w:val="28"/>
               </w:rPr>
-              <w:t xml:space="preserve">Приложение отображает </w:t>
-            </w:r>
-            <w:r>
-              <w:rPr>
-                <w:rFonts w:cstheme="minorHAnsi"/>
-                <w:szCs w:val="28"/>
-              </w:rPr>
-              <w:t>блок с анимацией</w:t>
+              <w:t>Приложение отображает блок с анимацией</w:t>
             </w:r>
           </w:p>
         </w:tc>
@@ -16076,14 +16037,7 @@
                 <w:rFonts w:cstheme="minorHAnsi"/>
                 <w:szCs w:val="28"/>
               </w:rPr>
-              <w:t xml:space="preserve"> </w:t>
-            </w:r>
-            <w:r>
-              <w:rPr>
-                <w:rFonts w:cstheme="minorHAnsi"/>
-                <w:szCs w:val="28"/>
-              </w:rPr>
-              <w:t>В виде сетки</w:t>
+              <w:t xml:space="preserve"> В виде сетки</w:t>
             </w:r>
             <w:r>
               <w:rPr>
@@ -16125,14 +16079,7 @@
                 <w:rFonts w:cstheme="minorHAnsi"/>
                 <w:szCs w:val="28"/>
               </w:rPr>
-              <w:t xml:space="preserve"> </w:t>
-            </w:r>
-            <w:r>
-              <w:rPr>
-                <w:rFonts w:cstheme="minorHAnsi"/>
-                <w:szCs w:val="28"/>
-              </w:rPr>
-              <w:t>В виде сетки</w:t>
+              <w:t xml:space="preserve"> В виде сетки</w:t>
             </w:r>
             <w:r>
               <w:rPr>
@@ -16258,14 +16205,7 @@
                 <w:rFonts w:cstheme="minorHAnsi"/>
                 <w:szCs w:val="28"/>
               </w:rPr>
-              <w:t xml:space="preserve"> </w:t>
-            </w:r>
-            <w:r>
-              <w:rPr>
-                <w:rFonts w:cstheme="minorHAnsi"/>
-                <w:szCs w:val="28"/>
-              </w:rPr>
-              <w:t>Показать линейку</w:t>
+              <w:t xml:space="preserve"> Показать линейку</w:t>
             </w:r>
             <w:r>
               <w:rPr>
@@ -16307,14 +16247,7 @@
                 <w:rFonts w:cstheme="minorHAnsi"/>
                 <w:szCs w:val="28"/>
               </w:rPr>
-              <w:t xml:space="preserve"> </w:t>
-            </w:r>
-            <w:r>
-              <w:rPr>
-                <w:rFonts w:cstheme="minorHAnsi"/>
-                <w:szCs w:val="28"/>
-              </w:rPr>
-              <w:t>Показать линейку</w:t>
+              <w:t xml:space="preserve"> Показать линейку</w:t>
             </w:r>
             <w:r>
               <w:rPr>
@@ -16434,14 +16367,7 @@
                 <w:rFonts w:cstheme="minorHAnsi"/>
                 <w:szCs w:val="28"/>
               </w:rPr>
-              <w:t xml:space="preserve"> </w:t>
-            </w:r>
-            <w:r>
-              <w:rPr>
-                <w:rFonts w:cstheme="minorHAnsi"/>
-                <w:szCs w:val="28"/>
-              </w:rPr>
-              <w:t>Полный экран</w:t>
+              <w:t xml:space="preserve"> Полный экран</w:t>
             </w:r>
             <w:r>
               <w:rPr>
@@ -16483,14 +16409,7 @@
                 <w:rFonts w:cstheme="minorHAnsi"/>
                 <w:szCs w:val="28"/>
               </w:rPr>
-              <w:t xml:space="preserve"> </w:t>
-            </w:r>
-            <w:r>
-              <w:rPr>
-                <w:rFonts w:cstheme="minorHAnsi"/>
-                <w:szCs w:val="28"/>
-              </w:rPr>
-              <w:t>Полный экран</w:t>
+              <w:t xml:space="preserve"> Полный экран</w:t>
             </w:r>
             <w:r>
               <w:rPr>
@@ -16999,14 +16918,7 @@
                 <w:rFonts w:cstheme="minorHAnsi"/>
                 <w:szCs w:val="28"/>
               </w:rPr>
-              <w:t>В</w:t>
-            </w:r>
-            <w:r>
-              <w:rPr>
-                <w:rFonts w:cstheme="minorHAnsi"/>
-                <w:szCs w:val="28"/>
-              </w:rPr>
-              <w:t>ставка</w:t>
+              <w:t>Вставка</w:t>
             </w:r>
             <w:r>
               <w:rPr>
@@ -17566,14 +17478,7 @@
                 <w:rFonts w:cstheme="minorHAnsi"/>
                 <w:szCs w:val="28"/>
               </w:rPr>
-              <w:t xml:space="preserve">Приложение вставляет </w:t>
-            </w:r>
-            <w:r>
-              <w:rPr>
-                <w:rFonts w:cstheme="minorHAnsi"/>
-                <w:szCs w:val="28"/>
-              </w:rPr>
-              <w:t>новый слайд</w:t>
+              <w:t>Приложение вставляет новый слайд</w:t>
             </w:r>
           </w:p>
         </w:tc>
@@ -17699,14 +17604,7 @@
                 <w:rFonts w:cstheme="minorHAnsi"/>
                 <w:szCs w:val="28"/>
               </w:rPr>
-              <w:t xml:space="preserve">Приложение вставляет </w:t>
-            </w:r>
-            <w:r>
-              <w:rPr>
-                <w:rFonts w:cstheme="minorHAnsi"/>
-                <w:szCs w:val="28"/>
-              </w:rPr>
-              <w:t>номера слайдов</w:t>
+              <w:t>Приложение вставляет номера слайдов</w:t>
             </w:r>
           </w:p>
         </w:tc>
@@ -17950,14 +17848,7 @@
                 <w:rFonts w:cstheme="minorHAnsi"/>
                 <w:szCs w:val="28"/>
               </w:rPr>
-              <w:t xml:space="preserve">Приложение вставляет </w:t>
-            </w:r>
-            <w:r>
-              <w:rPr>
-                <w:rFonts w:cstheme="minorHAnsi"/>
-                <w:szCs w:val="28"/>
-              </w:rPr>
-              <w:t>круговую диаграмму</w:t>
+              <w:t>Приложение вставляет круговую диаграмму</w:t>
             </w:r>
           </w:p>
         </w:tc>
@@ -17980,8 +17871,6 @@
               </w:rPr>
               <w:t>Приложение вставляет круговую диаграмму</w:t>
             </w:r>
-            <w:bookmarkStart w:id="0" w:name="_GoBack"/>
-            <w:bookmarkEnd w:id="0"/>
           </w:p>
         </w:tc>
       </w:tr>
@@ -18001,6 +17890,3216 @@
           <w:sz w:val="20"/>
         </w:rPr>
       </w:pPr>
+    </w:p>
+    <w:tbl>
+      <w:tblPr>
+        <w:tblStyle w:val="a6"/>
+        <w:tblW w:w="0" w:type="auto"/>
+        <w:tblLook w:val="04A0" w:firstRow="1" w:lastRow="0" w:firstColumn="1" w:lastColumn="0" w:noHBand="0" w:noVBand="1"/>
+      </w:tblPr>
+      <w:tblGrid>
+        <w:gridCol w:w="631"/>
+        <w:gridCol w:w="1106"/>
+        <w:gridCol w:w="1289"/>
+        <w:gridCol w:w="1108"/>
+        <w:gridCol w:w="2665"/>
+        <w:gridCol w:w="2551"/>
+      </w:tblGrid>
+      <w:tr>
+        <w:tc>
+          <w:tcPr>
+            <w:tcW w:w="1737" w:type="dxa"/>
+            <w:gridSpan w:val="2"/>
+          </w:tcPr>
+          <w:p>
+            <w:pPr>
+              <w:jc w:val="center"/>
+              <w:rPr>
+                <w:rFonts w:cstheme="minorHAnsi"/>
+                <w:b/>
+                <w:szCs w:val="28"/>
+              </w:rPr>
+            </w:pPr>
+            <w:r>
+              <w:rPr>
+                <w:rFonts w:cstheme="minorHAnsi"/>
+                <w:b/>
+                <w:szCs w:val="28"/>
+              </w:rPr>
+              <w:t>Идентификатор</w:t>
+            </w:r>
+          </w:p>
+        </w:tc>
+        <w:tc>
+          <w:tcPr>
+            <w:tcW w:w="2397" w:type="dxa"/>
+            <w:gridSpan w:val="2"/>
+          </w:tcPr>
+          <w:p>
+            <w:pPr>
+              <w:jc w:val="center"/>
+              <w:rPr>
+                <w:rFonts w:cstheme="minorHAnsi"/>
+                <w:b/>
+                <w:szCs w:val="28"/>
+              </w:rPr>
+            </w:pPr>
+            <w:r>
+              <w:rPr>
+                <w:rFonts w:cstheme="minorHAnsi"/>
+                <w:b/>
+                <w:szCs w:val="28"/>
+              </w:rPr>
+              <w:t>Название</w:t>
+            </w:r>
+          </w:p>
+        </w:tc>
+        <w:tc>
+          <w:tcPr>
+            <w:tcW w:w="5216" w:type="dxa"/>
+            <w:gridSpan w:val="2"/>
+          </w:tcPr>
+          <w:p>
+            <w:pPr>
+              <w:jc w:val="center"/>
+              <w:rPr>
+                <w:rFonts w:cstheme="minorHAnsi"/>
+                <w:b/>
+                <w:szCs w:val="28"/>
+              </w:rPr>
+            </w:pPr>
+            <w:r>
+              <w:rPr>
+                <w:rFonts w:cstheme="minorHAnsi"/>
+                <w:b/>
+                <w:szCs w:val="28"/>
+              </w:rPr>
+              <w:t>Описание</w:t>
+            </w:r>
+          </w:p>
+        </w:tc>
+      </w:tr>
+      <w:tr>
+        <w:tc>
+          <w:tcPr>
+            <w:tcW w:w="1737" w:type="dxa"/>
+            <w:gridSpan w:val="2"/>
+          </w:tcPr>
+          <w:p>
+            <w:pPr>
+              <w:jc w:val="center"/>
+              <w:rPr>
+                <w:rFonts w:cstheme="minorHAnsi"/>
+                <w:szCs w:val="28"/>
+                <w:lang w:val="en-US"/>
+              </w:rPr>
+            </w:pPr>
+            <w:r>
+              <w:rPr>
+                <w:rFonts w:cstheme="minorHAnsi"/>
+                <w:szCs w:val="28"/>
+                <w:lang w:val="en-US"/>
+              </w:rPr>
+              <w:t>13</w:t>
+            </w:r>
+          </w:p>
+        </w:tc>
+        <w:tc>
+          <w:tcPr>
+            <w:tcW w:w="2397" w:type="dxa"/>
+            <w:gridSpan w:val="2"/>
+          </w:tcPr>
+          <w:p>
+            <w:pPr>
+              <w:jc w:val="center"/>
+              <w:rPr>
+                <w:rFonts w:cstheme="minorHAnsi"/>
+                <w:szCs w:val="28"/>
+                <w:lang w:val="en-US"/>
+              </w:rPr>
+            </w:pPr>
+            <w:r>
+              <w:rPr>
+                <w:rFonts w:cstheme="minorHAnsi"/>
+                <w:szCs w:val="28"/>
+                <w:lang w:val="en-US"/>
+              </w:rPr>
+              <w:t>Docs format menu test</w:t>
+            </w:r>
+          </w:p>
+        </w:tc>
+        <w:tc>
+          <w:tcPr>
+            <w:tcW w:w="5216" w:type="dxa"/>
+            <w:gridSpan w:val="2"/>
+          </w:tcPr>
+          <w:p>
+            <w:pPr>
+              <w:jc w:val="both"/>
+              <w:rPr>
+                <w:rFonts w:cstheme="minorHAnsi"/>
+                <w:szCs w:val="28"/>
+              </w:rPr>
+            </w:pPr>
+            <w:r>
+              <w:rPr>
+                <w:rFonts w:cstheme="minorHAnsi"/>
+                <w:szCs w:val="28"/>
+              </w:rPr>
+              <w:t xml:space="preserve">Пользователь взаимодействует с содержимым меню </w:t>
+            </w:r>
+            <w:r>
+              <w:rPr>
+                <w:rFonts w:cstheme="minorHAnsi"/>
+                <w:szCs w:val="28"/>
+              </w:rPr>
+              <w:t>“</w:t>
+            </w:r>
+            <w:r>
+              <w:rPr>
+                <w:rFonts w:cstheme="minorHAnsi"/>
+                <w:szCs w:val="28"/>
+              </w:rPr>
+              <w:t>формат</w:t>
+            </w:r>
+            <w:r>
+              <w:rPr>
+                <w:rFonts w:cstheme="minorHAnsi"/>
+                <w:szCs w:val="28"/>
+              </w:rPr>
+              <w:t>”</w:t>
+            </w:r>
+          </w:p>
+        </w:tc>
+      </w:tr>
+      <w:tr>
+        <w:tc>
+          <w:tcPr>
+            <w:tcW w:w="631" w:type="dxa"/>
+          </w:tcPr>
+          <w:p>
+            <w:pPr>
+              <w:jc w:val="center"/>
+              <w:rPr>
+                <w:rFonts w:cstheme="minorHAnsi"/>
+                <w:b/>
+                <w:szCs w:val="28"/>
+              </w:rPr>
+            </w:pPr>
+            <w:r>
+              <w:rPr>
+                <w:rFonts w:cstheme="minorHAnsi"/>
+                <w:b/>
+                <w:szCs w:val="28"/>
+              </w:rPr>
+              <w:t>Шаг №</w:t>
+            </w:r>
+          </w:p>
+        </w:tc>
+        <w:tc>
+          <w:tcPr>
+            <w:tcW w:w="2395" w:type="dxa"/>
+            <w:gridSpan w:val="2"/>
+          </w:tcPr>
+          <w:p>
+            <w:pPr>
+              <w:jc w:val="center"/>
+              <w:rPr>
+                <w:rFonts w:cstheme="minorHAnsi"/>
+                <w:b/>
+                <w:szCs w:val="28"/>
+              </w:rPr>
+            </w:pPr>
+            <w:r>
+              <w:rPr>
+                <w:rFonts w:cstheme="minorHAnsi"/>
+                <w:b/>
+                <w:szCs w:val="28"/>
+              </w:rPr>
+              <w:t>Описание</w:t>
+            </w:r>
+          </w:p>
+        </w:tc>
+        <w:tc>
+          <w:tcPr>
+            <w:tcW w:w="1108" w:type="dxa"/>
+          </w:tcPr>
+          <w:p>
+            <w:pPr>
+              <w:jc w:val="center"/>
+              <w:rPr>
+                <w:rFonts w:cstheme="minorHAnsi"/>
+                <w:b/>
+                <w:szCs w:val="28"/>
+              </w:rPr>
+            </w:pPr>
+            <w:r>
+              <w:rPr>
+                <w:rFonts w:cstheme="minorHAnsi"/>
+                <w:b/>
+                <w:szCs w:val="28"/>
+              </w:rPr>
+              <w:t>Тестовые данные</w:t>
+            </w:r>
+          </w:p>
+        </w:tc>
+        <w:tc>
+          <w:tcPr>
+            <w:tcW w:w="2665" w:type="dxa"/>
+          </w:tcPr>
+          <w:p>
+            <w:pPr>
+              <w:jc w:val="center"/>
+              <w:rPr>
+                <w:rFonts w:cstheme="minorHAnsi"/>
+                <w:b/>
+                <w:szCs w:val="28"/>
+              </w:rPr>
+            </w:pPr>
+            <w:r>
+              <w:rPr>
+                <w:rFonts w:cstheme="minorHAnsi"/>
+                <w:b/>
+                <w:szCs w:val="28"/>
+              </w:rPr>
+              <w:t>Ожидаемый результат</w:t>
+            </w:r>
+          </w:p>
+        </w:tc>
+        <w:tc>
+          <w:tcPr>
+            <w:tcW w:w="2551" w:type="dxa"/>
+          </w:tcPr>
+          <w:p>
+            <w:pPr>
+              <w:jc w:val="center"/>
+              <w:rPr>
+                <w:rFonts w:cstheme="minorHAnsi"/>
+                <w:b/>
+                <w:szCs w:val="28"/>
+              </w:rPr>
+            </w:pPr>
+            <w:r>
+              <w:rPr>
+                <w:rFonts w:cstheme="minorHAnsi"/>
+                <w:b/>
+                <w:szCs w:val="28"/>
+              </w:rPr>
+              <w:t>Фактический результат</w:t>
+            </w:r>
+          </w:p>
+        </w:tc>
+      </w:tr>
+      <w:tr>
+        <w:tc>
+          <w:tcPr>
+            <w:tcW w:w="631" w:type="dxa"/>
+          </w:tcPr>
+          <w:p>
+            <w:pPr>
+              <w:jc w:val="center"/>
+              <w:rPr>
+                <w:rFonts w:cstheme="minorHAnsi"/>
+                <w:szCs w:val="28"/>
+              </w:rPr>
+            </w:pPr>
+            <w:r>
+              <w:rPr>
+                <w:rFonts w:cstheme="minorHAnsi"/>
+                <w:szCs w:val="28"/>
+              </w:rPr>
+              <w:t>1</w:t>
+            </w:r>
+          </w:p>
+        </w:tc>
+        <w:tc>
+          <w:tcPr>
+            <w:tcW w:w="2395" w:type="dxa"/>
+            <w:gridSpan w:val="2"/>
+          </w:tcPr>
+          <w:p>
+            <w:pPr>
+              <w:jc w:val="center"/>
+              <w:rPr>
+                <w:rFonts w:cstheme="minorHAnsi"/>
+                <w:szCs w:val="28"/>
+              </w:rPr>
+            </w:pPr>
+            <w:r>
+              <w:rPr>
+                <w:rFonts w:cstheme="minorHAnsi"/>
+                <w:szCs w:val="28"/>
+              </w:rPr>
+              <w:t>Пользователь вводит текст в текстовое поле и выделяет его</w:t>
+            </w:r>
+          </w:p>
+        </w:tc>
+        <w:tc>
+          <w:tcPr>
+            <w:tcW w:w="1108" w:type="dxa"/>
+          </w:tcPr>
+          <w:p>
+            <w:pPr>
+              <w:jc w:val="center"/>
+              <w:rPr>
+                <w:rFonts w:cstheme="minorHAnsi"/>
+                <w:szCs w:val="28"/>
+                <w:lang w:val="en-US"/>
+              </w:rPr>
+            </w:pPr>
+            <w:r>
+              <w:rPr>
+                <w:rFonts w:cstheme="minorHAnsi"/>
+                <w:szCs w:val="28"/>
+                <w:lang w:val="en-US"/>
+              </w:rPr>
+              <w:t>qwerty</w:t>
+            </w:r>
+          </w:p>
+          <w:p>
+            <w:pPr>
+              <w:jc w:val="center"/>
+              <w:rPr>
+                <w:rFonts w:cstheme="minorHAnsi"/>
+                <w:szCs w:val="28"/>
+                <w:lang w:val="en-US"/>
+              </w:rPr>
+            </w:pPr>
+            <w:r>
+              <w:rPr>
+                <w:rFonts w:cstheme="minorHAnsi"/>
+                <w:szCs w:val="28"/>
+                <w:lang w:val="en-US"/>
+              </w:rPr>
+              <w:t>qwerty</w:t>
+            </w:r>
+          </w:p>
+          <w:p>
+            <w:pPr>
+              <w:jc w:val="center"/>
+              <w:rPr>
+                <w:rFonts w:cstheme="minorHAnsi"/>
+                <w:szCs w:val="28"/>
+                <w:lang w:val="en-US"/>
+              </w:rPr>
+            </w:pPr>
+            <w:r>
+              <w:rPr>
+                <w:rFonts w:cstheme="minorHAnsi"/>
+                <w:szCs w:val="28"/>
+                <w:lang w:val="en-US"/>
+              </w:rPr>
+              <w:t>qwerty</w:t>
+            </w:r>
+          </w:p>
+        </w:tc>
+        <w:tc>
+          <w:tcPr>
+            <w:tcW w:w="2665" w:type="dxa"/>
+          </w:tcPr>
+          <w:p>
+            <w:pPr>
+              <w:pStyle w:val="a7"/>
+              <w:ind w:left="0"/>
+              <w:jc w:val="center"/>
+              <w:rPr>
+                <w:rFonts w:cstheme="minorHAnsi"/>
+                <w:szCs w:val="28"/>
+              </w:rPr>
+            </w:pPr>
+          </w:p>
+        </w:tc>
+        <w:tc>
+          <w:tcPr>
+            <w:tcW w:w="2551" w:type="dxa"/>
+          </w:tcPr>
+          <w:p>
+            <w:pPr>
+              <w:jc w:val="center"/>
+              <w:rPr>
+                <w:rFonts w:cstheme="minorHAnsi"/>
+                <w:szCs w:val="28"/>
+              </w:rPr>
+            </w:pPr>
+          </w:p>
+        </w:tc>
+      </w:tr>
+      <w:tr>
+        <w:tc>
+          <w:tcPr>
+            <w:tcW w:w="631" w:type="dxa"/>
+          </w:tcPr>
+          <w:p>
+            <w:pPr>
+              <w:jc w:val="center"/>
+              <w:rPr>
+                <w:rFonts w:cstheme="minorHAnsi"/>
+                <w:szCs w:val="28"/>
+                <w:lang w:val="en-US"/>
+              </w:rPr>
+            </w:pPr>
+            <w:r>
+              <w:rPr>
+                <w:rFonts w:cstheme="minorHAnsi"/>
+                <w:szCs w:val="28"/>
+                <w:lang w:val="en-US"/>
+              </w:rPr>
+              <w:t>2</w:t>
+            </w:r>
+          </w:p>
+        </w:tc>
+        <w:tc>
+          <w:tcPr>
+            <w:tcW w:w="2395" w:type="dxa"/>
+            <w:gridSpan w:val="2"/>
+          </w:tcPr>
+          <w:p>
+            <w:pPr>
+              <w:jc w:val="center"/>
+              <w:rPr>
+                <w:rFonts w:cstheme="minorHAnsi"/>
+                <w:szCs w:val="28"/>
+              </w:rPr>
+            </w:pPr>
+            <w:r>
+              <w:rPr>
+                <w:rFonts w:cstheme="minorHAnsi"/>
+                <w:szCs w:val="28"/>
+              </w:rPr>
+              <w:t xml:space="preserve">Пользователь нажимает кнопку </w:t>
+            </w:r>
+            <w:r>
+              <w:rPr>
+                <w:rFonts w:cstheme="minorHAnsi"/>
+                <w:szCs w:val="28"/>
+                <w:lang w:val="en-US"/>
+              </w:rPr>
+              <w:t>“</w:t>
+            </w:r>
+            <w:r>
+              <w:rPr>
+                <w:rFonts w:cstheme="minorHAnsi"/>
+                <w:szCs w:val="28"/>
+              </w:rPr>
+              <w:t>Формат</w:t>
+            </w:r>
+            <w:r>
+              <w:rPr>
+                <w:rFonts w:cstheme="minorHAnsi"/>
+                <w:szCs w:val="28"/>
+                <w:lang w:val="en-US"/>
+              </w:rPr>
+              <w:t>”</w:t>
+            </w:r>
+          </w:p>
+        </w:tc>
+        <w:tc>
+          <w:tcPr>
+            <w:tcW w:w="1108" w:type="dxa"/>
+          </w:tcPr>
+          <w:p>
+            <w:pPr>
+              <w:rPr>
+                <w:rFonts w:cstheme="minorHAnsi"/>
+                <w:szCs w:val="28"/>
+              </w:rPr>
+            </w:pPr>
+          </w:p>
+        </w:tc>
+        <w:tc>
+          <w:tcPr>
+            <w:tcW w:w="2665" w:type="dxa"/>
+          </w:tcPr>
+          <w:p>
+            <w:pPr>
+              <w:pStyle w:val="a7"/>
+              <w:ind w:left="0"/>
+              <w:jc w:val="center"/>
+              <w:rPr>
+                <w:rFonts w:cstheme="minorHAnsi"/>
+                <w:szCs w:val="28"/>
+              </w:rPr>
+            </w:pPr>
+            <w:r>
+              <w:rPr>
+                <w:rFonts w:cstheme="minorHAnsi"/>
+                <w:szCs w:val="28"/>
+              </w:rPr>
+              <w:t>Приложение отображает выпадающий список</w:t>
+            </w:r>
+          </w:p>
+        </w:tc>
+        <w:tc>
+          <w:tcPr>
+            <w:tcW w:w="2551" w:type="dxa"/>
+          </w:tcPr>
+          <w:p>
+            <w:pPr>
+              <w:jc w:val="center"/>
+              <w:rPr>
+                <w:rFonts w:cstheme="minorHAnsi"/>
+                <w:szCs w:val="28"/>
+              </w:rPr>
+            </w:pPr>
+            <w:r>
+              <w:rPr>
+                <w:rFonts w:cstheme="minorHAnsi"/>
+                <w:szCs w:val="28"/>
+              </w:rPr>
+              <w:t>Приложение отображает выпадающий список</w:t>
+            </w:r>
+          </w:p>
+        </w:tc>
+      </w:tr>
+      <w:tr>
+        <w:tc>
+          <w:tcPr>
+            <w:tcW w:w="631" w:type="dxa"/>
+          </w:tcPr>
+          <w:p>
+            <w:pPr>
+              <w:jc w:val="center"/>
+              <w:rPr>
+                <w:rFonts w:cstheme="minorHAnsi"/>
+                <w:szCs w:val="28"/>
+              </w:rPr>
+            </w:pPr>
+            <w:r>
+              <w:rPr>
+                <w:rFonts w:cstheme="minorHAnsi"/>
+                <w:szCs w:val="28"/>
+              </w:rPr>
+              <w:t>3</w:t>
+            </w:r>
+          </w:p>
+        </w:tc>
+        <w:tc>
+          <w:tcPr>
+            <w:tcW w:w="2395" w:type="dxa"/>
+            <w:gridSpan w:val="2"/>
+          </w:tcPr>
+          <w:p>
+            <w:pPr>
+              <w:jc w:val="center"/>
+              <w:rPr>
+                <w:rFonts w:cstheme="minorHAnsi"/>
+                <w:szCs w:val="28"/>
+              </w:rPr>
+            </w:pPr>
+            <w:r>
+              <w:rPr>
+                <w:rFonts w:cstheme="minorHAnsi"/>
+                <w:szCs w:val="28"/>
+              </w:rPr>
+              <w:t>Пользователь последовательно нажимает кнопки с индикатором выпадающего списка</w:t>
+            </w:r>
+          </w:p>
+        </w:tc>
+        <w:tc>
+          <w:tcPr>
+            <w:tcW w:w="1108" w:type="dxa"/>
+          </w:tcPr>
+          <w:p>
+            <w:pPr>
+              <w:jc w:val="center"/>
+              <w:rPr>
+                <w:rFonts w:cstheme="minorHAnsi"/>
+                <w:szCs w:val="28"/>
+              </w:rPr>
+            </w:pPr>
+          </w:p>
+        </w:tc>
+        <w:tc>
+          <w:tcPr>
+            <w:tcW w:w="2665" w:type="dxa"/>
+          </w:tcPr>
+          <w:p>
+            <w:pPr>
+              <w:pStyle w:val="a7"/>
+              <w:ind w:left="0"/>
+              <w:jc w:val="center"/>
+              <w:rPr>
+                <w:rFonts w:cstheme="minorHAnsi"/>
+                <w:szCs w:val="28"/>
+              </w:rPr>
+            </w:pPr>
+            <w:r>
+              <w:rPr>
+                <w:rFonts w:cstheme="minorHAnsi"/>
+                <w:szCs w:val="28"/>
+              </w:rPr>
+              <w:t>Приложение отображает соответствующие выпадающие списки</w:t>
+            </w:r>
+          </w:p>
+        </w:tc>
+        <w:tc>
+          <w:tcPr>
+            <w:tcW w:w="2551" w:type="dxa"/>
+          </w:tcPr>
+          <w:p>
+            <w:pPr>
+              <w:jc w:val="center"/>
+              <w:rPr>
+                <w:rFonts w:cstheme="minorHAnsi"/>
+                <w:szCs w:val="28"/>
+              </w:rPr>
+            </w:pPr>
+            <w:r>
+              <w:rPr>
+                <w:rFonts w:cstheme="minorHAnsi"/>
+                <w:szCs w:val="28"/>
+              </w:rPr>
+              <w:t>Приложение отображает соответствующие выпадающие списки</w:t>
+            </w:r>
+          </w:p>
+        </w:tc>
+      </w:tr>
+      <w:tr>
+        <w:tc>
+          <w:tcPr>
+            <w:tcW w:w="631" w:type="dxa"/>
+          </w:tcPr>
+          <w:p>
+            <w:pPr>
+              <w:jc w:val="center"/>
+              <w:rPr>
+                <w:rFonts w:cstheme="minorHAnsi"/>
+                <w:szCs w:val="28"/>
+              </w:rPr>
+            </w:pPr>
+            <w:r>
+              <w:rPr>
+                <w:rFonts w:cstheme="minorHAnsi"/>
+                <w:szCs w:val="28"/>
+              </w:rPr>
+              <w:t>4</w:t>
+            </w:r>
+          </w:p>
+        </w:tc>
+        <w:tc>
+          <w:tcPr>
+            <w:tcW w:w="2395" w:type="dxa"/>
+            <w:gridSpan w:val="2"/>
+          </w:tcPr>
+          <w:p>
+            <w:pPr>
+              <w:jc w:val="center"/>
+              <w:rPr>
+                <w:rFonts w:cstheme="minorHAnsi"/>
+                <w:szCs w:val="28"/>
+              </w:rPr>
+            </w:pPr>
+            <w:r>
+              <w:rPr>
+                <w:rFonts w:cstheme="minorHAnsi"/>
+                <w:szCs w:val="28"/>
+              </w:rPr>
+              <w:t xml:space="preserve">Пользователь нажимает кнопку </w:t>
+            </w:r>
+            <w:r>
+              <w:rPr>
+                <w:rFonts w:cstheme="minorHAnsi"/>
+                <w:szCs w:val="28"/>
+              </w:rPr>
+              <w:t>“</w:t>
+            </w:r>
+            <w:r>
+              <w:rPr>
+                <w:rFonts w:cstheme="minorHAnsi"/>
+                <w:szCs w:val="28"/>
+              </w:rPr>
+              <w:t>параметры форматирование</w:t>
+            </w:r>
+            <w:r>
+              <w:rPr>
+                <w:rFonts w:cstheme="minorHAnsi"/>
+                <w:szCs w:val="28"/>
+              </w:rPr>
+              <w:t>”</w:t>
+            </w:r>
+          </w:p>
+        </w:tc>
+        <w:tc>
+          <w:tcPr>
+            <w:tcW w:w="1108" w:type="dxa"/>
+          </w:tcPr>
+          <w:p>
+            <w:pPr>
+              <w:jc w:val="center"/>
+              <w:rPr>
+                <w:rFonts w:cstheme="minorHAnsi"/>
+                <w:szCs w:val="28"/>
+              </w:rPr>
+            </w:pPr>
+          </w:p>
+        </w:tc>
+        <w:tc>
+          <w:tcPr>
+            <w:tcW w:w="2665" w:type="dxa"/>
+          </w:tcPr>
+          <w:p>
+            <w:pPr>
+              <w:pStyle w:val="a7"/>
+              <w:ind w:left="0"/>
+              <w:jc w:val="center"/>
+              <w:rPr>
+                <w:rFonts w:cstheme="minorHAnsi"/>
+                <w:szCs w:val="28"/>
+              </w:rPr>
+            </w:pPr>
+            <w:r>
+              <w:rPr>
+                <w:rFonts w:cstheme="minorHAnsi"/>
+                <w:szCs w:val="28"/>
+              </w:rPr>
+              <w:t>Приложение отображает блок с параметрами форматирования</w:t>
+            </w:r>
+          </w:p>
+        </w:tc>
+        <w:tc>
+          <w:tcPr>
+            <w:tcW w:w="2551" w:type="dxa"/>
+          </w:tcPr>
+          <w:p>
+            <w:pPr>
+              <w:jc w:val="center"/>
+              <w:rPr>
+                <w:rFonts w:cstheme="minorHAnsi"/>
+                <w:szCs w:val="28"/>
+              </w:rPr>
+            </w:pPr>
+            <w:r>
+              <w:rPr>
+                <w:rFonts w:cstheme="minorHAnsi"/>
+                <w:szCs w:val="28"/>
+              </w:rPr>
+              <w:t>Приложение отображает блок с параметрами форматирования</w:t>
+            </w:r>
+          </w:p>
+        </w:tc>
+      </w:tr>
+      <w:tr>
+        <w:tc>
+          <w:tcPr>
+            <w:tcW w:w="631" w:type="dxa"/>
+          </w:tcPr>
+          <w:p>
+            <w:pPr>
+              <w:jc w:val="center"/>
+              <w:rPr>
+                <w:rFonts w:cstheme="minorHAnsi"/>
+                <w:szCs w:val="28"/>
+              </w:rPr>
+            </w:pPr>
+            <w:r>
+              <w:rPr>
+                <w:rFonts w:cstheme="minorHAnsi"/>
+                <w:szCs w:val="28"/>
+              </w:rPr>
+              <w:t>5</w:t>
+            </w:r>
+          </w:p>
+        </w:tc>
+        <w:tc>
+          <w:tcPr>
+            <w:tcW w:w="2395" w:type="dxa"/>
+            <w:gridSpan w:val="2"/>
+          </w:tcPr>
+          <w:p>
+            <w:pPr>
+              <w:jc w:val="center"/>
+              <w:rPr>
+                <w:rFonts w:cstheme="minorHAnsi"/>
+                <w:szCs w:val="28"/>
+              </w:rPr>
+            </w:pPr>
+            <w:r>
+              <w:rPr>
+                <w:rFonts w:cstheme="minorHAnsi"/>
+                <w:szCs w:val="28"/>
+              </w:rPr>
+              <w:t xml:space="preserve">Пользователь нажимает кнопку </w:t>
+            </w:r>
+            <w:r>
+              <w:rPr>
+                <w:rFonts w:cstheme="minorHAnsi"/>
+                <w:szCs w:val="28"/>
+              </w:rPr>
+              <w:lastRenderedPageBreak/>
+              <w:t>“</w:t>
+            </w:r>
+            <w:r>
+              <w:rPr>
+                <w:rFonts w:cstheme="minorHAnsi"/>
+                <w:szCs w:val="28"/>
+              </w:rPr>
+              <w:t>выравнивание текста</w:t>
+            </w:r>
+            <w:r>
+              <w:rPr>
+                <w:rFonts w:cstheme="minorHAnsi"/>
+                <w:szCs w:val="28"/>
+              </w:rPr>
+              <w:t>”</w:t>
+            </w:r>
+          </w:p>
+        </w:tc>
+        <w:tc>
+          <w:tcPr>
+            <w:tcW w:w="1108" w:type="dxa"/>
+          </w:tcPr>
+          <w:p>
+            <w:pPr>
+              <w:jc w:val="center"/>
+              <w:rPr>
+                <w:rFonts w:cstheme="minorHAnsi"/>
+                <w:szCs w:val="28"/>
+              </w:rPr>
+            </w:pPr>
+          </w:p>
+        </w:tc>
+        <w:tc>
+          <w:tcPr>
+            <w:tcW w:w="2665" w:type="dxa"/>
+          </w:tcPr>
+          <w:p>
+            <w:pPr>
+              <w:pStyle w:val="a7"/>
+              <w:ind w:left="0"/>
+              <w:jc w:val="center"/>
+              <w:rPr>
+                <w:rFonts w:cstheme="minorHAnsi"/>
+                <w:szCs w:val="28"/>
+              </w:rPr>
+            </w:pPr>
+            <w:r>
+              <w:rPr>
+                <w:rFonts w:cstheme="minorHAnsi"/>
+                <w:szCs w:val="28"/>
+              </w:rPr>
+              <w:t>Приложение отображает блок с параметрами выравнивания текста</w:t>
+            </w:r>
+          </w:p>
+        </w:tc>
+        <w:tc>
+          <w:tcPr>
+            <w:tcW w:w="2551" w:type="dxa"/>
+          </w:tcPr>
+          <w:p>
+            <w:pPr>
+              <w:jc w:val="center"/>
+              <w:rPr>
+                <w:rFonts w:cstheme="minorHAnsi"/>
+                <w:szCs w:val="28"/>
+              </w:rPr>
+            </w:pPr>
+            <w:r>
+              <w:rPr>
+                <w:rFonts w:cstheme="minorHAnsi"/>
+                <w:szCs w:val="28"/>
+              </w:rPr>
+              <w:t xml:space="preserve">Приложение отображает блок с </w:t>
+            </w:r>
+            <w:r>
+              <w:rPr>
+                <w:rFonts w:cstheme="minorHAnsi"/>
+                <w:szCs w:val="28"/>
+              </w:rPr>
+              <w:lastRenderedPageBreak/>
+              <w:t>параметрами выравнивания текста</w:t>
+            </w:r>
+          </w:p>
+        </w:tc>
+      </w:tr>
+      <w:tr>
+        <w:tc>
+          <w:tcPr>
+            <w:tcW w:w="631" w:type="dxa"/>
+          </w:tcPr>
+          <w:p>
+            <w:pPr>
+              <w:jc w:val="center"/>
+              <w:rPr>
+                <w:rFonts w:cstheme="minorHAnsi"/>
+                <w:szCs w:val="28"/>
+                <w:lang w:val="en-US"/>
+              </w:rPr>
+            </w:pPr>
+            <w:r>
+              <w:rPr>
+                <w:rFonts w:cstheme="minorHAnsi"/>
+                <w:szCs w:val="28"/>
+                <w:lang w:val="en-US"/>
+              </w:rPr>
+              <w:lastRenderedPageBreak/>
+              <w:t>6</w:t>
+            </w:r>
+          </w:p>
+        </w:tc>
+        <w:tc>
+          <w:tcPr>
+            <w:tcW w:w="2395" w:type="dxa"/>
+            <w:gridSpan w:val="2"/>
+          </w:tcPr>
+          <w:p>
+            <w:pPr>
+              <w:jc w:val="center"/>
+              <w:rPr>
+                <w:rFonts w:cstheme="minorHAnsi"/>
+                <w:szCs w:val="28"/>
+              </w:rPr>
+            </w:pPr>
+            <w:r>
+              <w:rPr>
+                <w:rFonts w:cstheme="minorHAnsi"/>
+                <w:szCs w:val="28"/>
+              </w:rPr>
+              <w:t xml:space="preserve">Пользователь вводит значение в поле </w:t>
+            </w:r>
+            <w:r>
+              <w:rPr>
+                <w:rFonts w:cstheme="minorHAnsi"/>
+                <w:szCs w:val="28"/>
+              </w:rPr>
+              <w:t>“</w:t>
+            </w:r>
+            <w:r>
+              <w:rPr>
+                <w:rFonts w:cstheme="minorHAnsi"/>
+                <w:szCs w:val="28"/>
+              </w:rPr>
+              <w:t>отступ слева</w:t>
+            </w:r>
+            <w:r>
+              <w:rPr>
+                <w:rFonts w:cstheme="minorHAnsi"/>
+                <w:szCs w:val="28"/>
+              </w:rPr>
+              <w:t>”</w:t>
+            </w:r>
+          </w:p>
+        </w:tc>
+        <w:tc>
+          <w:tcPr>
+            <w:tcW w:w="1108" w:type="dxa"/>
+          </w:tcPr>
+          <w:p>
+            <w:pPr>
+              <w:jc w:val="center"/>
+              <w:rPr>
+                <w:rFonts w:cstheme="minorHAnsi"/>
+                <w:szCs w:val="28"/>
+              </w:rPr>
+            </w:pPr>
+            <w:r>
+              <w:rPr>
+                <w:rFonts w:cstheme="minorHAnsi"/>
+                <w:szCs w:val="28"/>
+              </w:rPr>
+              <w:t xml:space="preserve">отступ </w:t>
+            </w:r>
+          </w:p>
+          <w:p>
+            <w:pPr>
+              <w:jc w:val="center"/>
+              <w:rPr>
+                <w:rFonts w:cstheme="minorHAnsi"/>
+                <w:szCs w:val="28"/>
+              </w:rPr>
+            </w:pPr>
+            <w:r>
+              <w:rPr>
+                <w:rFonts w:cstheme="minorHAnsi"/>
+                <w:szCs w:val="28"/>
+              </w:rPr>
+              <w:t>=</w:t>
+            </w:r>
+          </w:p>
+          <w:p>
+            <w:pPr>
+              <w:jc w:val="center"/>
+              <w:rPr>
+                <w:rFonts w:cstheme="minorHAnsi"/>
+                <w:szCs w:val="28"/>
+              </w:rPr>
+            </w:pPr>
+            <w:r>
+              <w:rPr>
+                <w:rFonts w:cstheme="minorHAnsi"/>
+                <w:szCs w:val="28"/>
+              </w:rPr>
+              <w:t>5</w:t>
+            </w:r>
+          </w:p>
+        </w:tc>
+        <w:tc>
+          <w:tcPr>
+            <w:tcW w:w="2665" w:type="dxa"/>
+          </w:tcPr>
+          <w:p>
+            <w:pPr>
+              <w:pStyle w:val="a7"/>
+              <w:ind w:left="0"/>
+              <w:jc w:val="center"/>
+              <w:rPr>
+                <w:rFonts w:cstheme="minorHAnsi"/>
+                <w:szCs w:val="28"/>
+              </w:rPr>
+            </w:pPr>
+            <w:r>
+              <w:rPr>
+                <w:rFonts w:cstheme="minorHAnsi"/>
+                <w:szCs w:val="28"/>
+              </w:rPr>
+              <w:t>Приложение меняет отступ выделенного текста</w:t>
+            </w:r>
+          </w:p>
+        </w:tc>
+        <w:tc>
+          <w:tcPr>
+            <w:tcW w:w="2551" w:type="dxa"/>
+          </w:tcPr>
+          <w:p>
+            <w:pPr>
+              <w:jc w:val="center"/>
+              <w:rPr>
+                <w:rFonts w:cstheme="minorHAnsi"/>
+                <w:szCs w:val="28"/>
+              </w:rPr>
+            </w:pPr>
+            <w:r>
+              <w:rPr>
+                <w:rFonts w:cstheme="minorHAnsi"/>
+                <w:szCs w:val="28"/>
+              </w:rPr>
+              <w:t>Приложение меняет отступ выделенного текста</w:t>
+            </w:r>
+          </w:p>
+        </w:tc>
+      </w:tr>
+      <w:tr>
+        <w:tc>
+          <w:tcPr>
+            <w:tcW w:w="631" w:type="dxa"/>
+          </w:tcPr>
+          <w:p>
+            <w:pPr>
+              <w:jc w:val="center"/>
+              <w:rPr>
+                <w:rFonts w:cstheme="minorHAnsi"/>
+                <w:szCs w:val="28"/>
+              </w:rPr>
+            </w:pPr>
+            <w:r>
+              <w:rPr>
+                <w:rFonts w:cstheme="minorHAnsi"/>
+                <w:szCs w:val="28"/>
+              </w:rPr>
+              <w:t>7</w:t>
+            </w:r>
+          </w:p>
+        </w:tc>
+        <w:tc>
+          <w:tcPr>
+            <w:tcW w:w="2395" w:type="dxa"/>
+            <w:gridSpan w:val="2"/>
+          </w:tcPr>
+          <w:p>
+            <w:pPr>
+              <w:jc w:val="center"/>
+            </w:pPr>
+            <w:r>
+              <w:rPr>
+                <w:rFonts w:cstheme="minorHAnsi"/>
+                <w:szCs w:val="28"/>
+              </w:rPr>
+              <w:t xml:space="preserve">Пользователь вводит значение в поле </w:t>
+            </w:r>
+            <w:r>
+              <w:rPr>
+                <w:rFonts w:cstheme="minorHAnsi"/>
+                <w:szCs w:val="28"/>
+              </w:rPr>
+              <w:t>“</w:t>
+            </w:r>
+            <w:r>
+              <w:rPr>
+                <w:rFonts w:cstheme="minorHAnsi"/>
+                <w:szCs w:val="28"/>
+              </w:rPr>
+              <w:t>отступ справа</w:t>
+            </w:r>
+            <w:r>
+              <w:rPr>
+                <w:rFonts w:cstheme="minorHAnsi"/>
+                <w:szCs w:val="28"/>
+              </w:rPr>
+              <w:t>”</w:t>
+            </w:r>
+          </w:p>
+        </w:tc>
+        <w:tc>
+          <w:tcPr>
+            <w:tcW w:w="1108" w:type="dxa"/>
+          </w:tcPr>
+          <w:p>
+            <w:pPr>
+              <w:jc w:val="center"/>
+              <w:rPr>
+                <w:rFonts w:cstheme="minorHAnsi"/>
+                <w:szCs w:val="28"/>
+              </w:rPr>
+            </w:pPr>
+            <w:r>
+              <w:rPr>
+                <w:rFonts w:cstheme="minorHAnsi"/>
+                <w:szCs w:val="28"/>
+              </w:rPr>
+              <w:t xml:space="preserve">отступ </w:t>
+            </w:r>
+          </w:p>
+          <w:p>
+            <w:pPr>
+              <w:jc w:val="center"/>
+              <w:rPr>
+                <w:rFonts w:cstheme="minorHAnsi"/>
+                <w:szCs w:val="28"/>
+              </w:rPr>
+            </w:pPr>
+            <w:r>
+              <w:rPr>
+                <w:rFonts w:cstheme="minorHAnsi"/>
+                <w:szCs w:val="28"/>
+              </w:rPr>
+              <w:t>=</w:t>
+            </w:r>
+          </w:p>
+          <w:p>
+            <w:pPr>
+              <w:jc w:val="center"/>
+              <w:rPr>
+                <w:rFonts w:cstheme="minorHAnsi"/>
+                <w:szCs w:val="28"/>
+              </w:rPr>
+            </w:pPr>
+            <w:r>
+              <w:rPr>
+                <w:rFonts w:cstheme="minorHAnsi"/>
+                <w:szCs w:val="28"/>
+              </w:rPr>
+              <w:t>5</w:t>
+            </w:r>
+          </w:p>
+        </w:tc>
+        <w:tc>
+          <w:tcPr>
+            <w:tcW w:w="2665" w:type="dxa"/>
+          </w:tcPr>
+          <w:p>
+            <w:pPr>
+              <w:pStyle w:val="a7"/>
+              <w:ind w:left="0"/>
+              <w:jc w:val="center"/>
+              <w:rPr>
+                <w:rFonts w:cstheme="minorHAnsi"/>
+                <w:szCs w:val="28"/>
+              </w:rPr>
+            </w:pPr>
+            <w:r>
+              <w:rPr>
+                <w:rFonts w:cstheme="minorHAnsi"/>
+                <w:szCs w:val="28"/>
+              </w:rPr>
+              <w:t>Приложение меняет отступ выделенного текста</w:t>
+            </w:r>
+          </w:p>
+        </w:tc>
+        <w:tc>
+          <w:tcPr>
+            <w:tcW w:w="2551" w:type="dxa"/>
+          </w:tcPr>
+          <w:p>
+            <w:pPr>
+              <w:jc w:val="center"/>
+              <w:rPr>
+                <w:rFonts w:cstheme="minorHAnsi"/>
+                <w:szCs w:val="28"/>
+              </w:rPr>
+            </w:pPr>
+            <w:r>
+              <w:rPr>
+                <w:rFonts w:cstheme="minorHAnsi"/>
+                <w:szCs w:val="28"/>
+              </w:rPr>
+              <w:t>Приложение меняет отступ выделенного текста</w:t>
+            </w:r>
+          </w:p>
+        </w:tc>
+      </w:tr>
+      <w:tr>
+        <w:tc>
+          <w:tcPr>
+            <w:tcW w:w="631" w:type="dxa"/>
+          </w:tcPr>
+          <w:p>
+            <w:pPr>
+              <w:jc w:val="center"/>
+              <w:rPr>
+                <w:rFonts w:cstheme="minorHAnsi"/>
+                <w:szCs w:val="28"/>
+              </w:rPr>
+            </w:pPr>
+            <w:r>
+              <w:rPr>
+                <w:rFonts w:cstheme="minorHAnsi"/>
+                <w:szCs w:val="28"/>
+              </w:rPr>
+              <w:t>8</w:t>
+            </w:r>
+          </w:p>
+        </w:tc>
+        <w:tc>
+          <w:tcPr>
+            <w:tcW w:w="2395" w:type="dxa"/>
+            <w:gridSpan w:val="2"/>
+          </w:tcPr>
+          <w:p>
+            <w:pPr>
+              <w:jc w:val="center"/>
+              <w:rPr>
+                <w:rFonts w:cstheme="minorHAnsi"/>
+                <w:szCs w:val="28"/>
+              </w:rPr>
+            </w:pPr>
+            <w:r>
+              <w:rPr>
+                <w:rFonts w:cstheme="minorHAnsi"/>
+                <w:szCs w:val="28"/>
+              </w:rPr>
+              <w:t xml:space="preserve">Пользователь вводит значение в поле </w:t>
+            </w:r>
+            <w:r>
+              <w:rPr>
+                <w:rFonts w:cstheme="minorHAnsi"/>
+                <w:szCs w:val="28"/>
+              </w:rPr>
+              <w:t>“</w:t>
+            </w:r>
+            <w:r>
+              <w:rPr>
+                <w:rFonts w:cstheme="minorHAnsi"/>
+                <w:szCs w:val="28"/>
+              </w:rPr>
+              <w:t>отступ справа</w:t>
+            </w:r>
+            <w:r>
+              <w:rPr>
+                <w:rFonts w:cstheme="minorHAnsi"/>
+                <w:szCs w:val="28"/>
+              </w:rPr>
+              <w:t>”</w:t>
+            </w:r>
+          </w:p>
+        </w:tc>
+        <w:tc>
+          <w:tcPr>
+            <w:tcW w:w="1108" w:type="dxa"/>
+          </w:tcPr>
+          <w:p>
+            <w:pPr>
+              <w:jc w:val="center"/>
+              <w:rPr>
+                <w:rFonts w:cstheme="minorHAnsi"/>
+                <w:szCs w:val="28"/>
+              </w:rPr>
+            </w:pPr>
+            <w:r>
+              <w:rPr>
+                <w:rFonts w:cstheme="minorHAnsi"/>
+                <w:szCs w:val="28"/>
+              </w:rPr>
+              <w:t xml:space="preserve">отступ </w:t>
+            </w:r>
+          </w:p>
+          <w:p>
+            <w:pPr>
+              <w:jc w:val="center"/>
+              <w:rPr>
+                <w:rFonts w:cstheme="minorHAnsi"/>
+                <w:szCs w:val="28"/>
+              </w:rPr>
+            </w:pPr>
+            <w:r>
+              <w:rPr>
+                <w:rFonts w:cstheme="minorHAnsi"/>
+                <w:szCs w:val="28"/>
+              </w:rPr>
+              <w:t>=</w:t>
+            </w:r>
+          </w:p>
+          <w:p>
+            <w:pPr>
+              <w:jc w:val="center"/>
+              <w:rPr>
+                <w:rFonts w:cstheme="minorHAnsi"/>
+                <w:szCs w:val="28"/>
+              </w:rPr>
+            </w:pPr>
+            <w:r>
+              <w:rPr>
+                <w:rFonts w:cstheme="minorHAnsi"/>
+                <w:szCs w:val="28"/>
+              </w:rPr>
+              <w:t>5</w:t>
+            </w:r>
+          </w:p>
+        </w:tc>
+        <w:tc>
+          <w:tcPr>
+            <w:tcW w:w="2665" w:type="dxa"/>
+          </w:tcPr>
+          <w:p>
+            <w:pPr>
+              <w:pStyle w:val="a7"/>
+              <w:ind w:left="0"/>
+              <w:jc w:val="center"/>
+              <w:rPr>
+                <w:rFonts w:cstheme="minorHAnsi"/>
+                <w:szCs w:val="28"/>
+              </w:rPr>
+            </w:pPr>
+            <w:r>
+              <w:rPr>
+                <w:rFonts w:cstheme="minorHAnsi"/>
+                <w:szCs w:val="28"/>
+              </w:rPr>
+              <w:t>Приложение меняет отступ выделенного текста</w:t>
+            </w:r>
+          </w:p>
+        </w:tc>
+        <w:tc>
+          <w:tcPr>
+            <w:tcW w:w="2551" w:type="dxa"/>
+          </w:tcPr>
+          <w:p>
+            <w:pPr>
+              <w:jc w:val="center"/>
+              <w:rPr>
+                <w:rFonts w:cstheme="minorHAnsi"/>
+                <w:szCs w:val="28"/>
+              </w:rPr>
+            </w:pPr>
+            <w:r>
+              <w:rPr>
+                <w:rFonts w:cstheme="minorHAnsi"/>
+                <w:szCs w:val="28"/>
+              </w:rPr>
+              <w:t>Приложение меняет отступ выделенного текста</w:t>
+            </w:r>
+          </w:p>
+        </w:tc>
+      </w:tr>
+      <w:tr>
+        <w:tc>
+          <w:tcPr>
+            <w:tcW w:w="631" w:type="dxa"/>
+          </w:tcPr>
+          <w:p>
+            <w:pPr>
+              <w:jc w:val="center"/>
+              <w:rPr>
+                <w:rFonts w:cstheme="minorHAnsi"/>
+                <w:szCs w:val="28"/>
+              </w:rPr>
+            </w:pPr>
+            <w:r>
+              <w:rPr>
+                <w:rFonts w:cstheme="minorHAnsi"/>
+                <w:szCs w:val="28"/>
+              </w:rPr>
+              <w:t>9</w:t>
+            </w:r>
+          </w:p>
+        </w:tc>
+        <w:tc>
+          <w:tcPr>
+            <w:tcW w:w="2395" w:type="dxa"/>
+            <w:gridSpan w:val="2"/>
+          </w:tcPr>
+          <w:p>
+            <w:pPr>
+              <w:jc w:val="center"/>
+              <w:rPr>
+                <w:rFonts w:cstheme="minorHAnsi"/>
+                <w:szCs w:val="28"/>
+              </w:rPr>
+            </w:pPr>
+            <w:r>
+              <w:rPr>
+                <w:rFonts w:cstheme="minorHAnsi"/>
+                <w:szCs w:val="28"/>
+              </w:rPr>
+              <w:t xml:space="preserve">Пользователь вводит значение в поле </w:t>
+            </w:r>
+            <w:r>
+              <w:rPr>
+                <w:rFonts w:cstheme="minorHAnsi"/>
+                <w:szCs w:val="28"/>
+              </w:rPr>
+              <w:t>“</w:t>
+            </w:r>
+            <w:r>
+              <w:rPr>
+                <w:rFonts w:cstheme="minorHAnsi"/>
+                <w:szCs w:val="28"/>
+              </w:rPr>
+              <w:t>поле сверху</w:t>
+            </w:r>
+            <w:r>
+              <w:rPr>
+                <w:rFonts w:cstheme="minorHAnsi"/>
+                <w:szCs w:val="28"/>
+              </w:rPr>
+              <w:t>”</w:t>
+            </w:r>
+          </w:p>
+        </w:tc>
+        <w:tc>
+          <w:tcPr>
+            <w:tcW w:w="1108" w:type="dxa"/>
+          </w:tcPr>
+          <w:p>
+            <w:pPr>
+              <w:jc w:val="center"/>
+              <w:rPr>
+                <w:rFonts w:cstheme="minorHAnsi"/>
+                <w:szCs w:val="28"/>
+              </w:rPr>
+            </w:pPr>
+            <w:r>
+              <w:rPr>
+                <w:rFonts w:cstheme="minorHAnsi"/>
+                <w:szCs w:val="28"/>
+              </w:rPr>
+              <w:t xml:space="preserve">поле </w:t>
+            </w:r>
+          </w:p>
+          <w:p>
+            <w:pPr>
+              <w:jc w:val="center"/>
+              <w:rPr>
+                <w:rFonts w:cstheme="minorHAnsi"/>
+                <w:szCs w:val="28"/>
+              </w:rPr>
+            </w:pPr>
+            <w:r>
+              <w:rPr>
+                <w:rFonts w:cstheme="minorHAnsi"/>
+                <w:szCs w:val="28"/>
+              </w:rPr>
+              <w:t>=</w:t>
+            </w:r>
+          </w:p>
+          <w:p>
+            <w:pPr>
+              <w:jc w:val="center"/>
+              <w:rPr>
+                <w:rFonts w:cstheme="minorHAnsi"/>
+                <w:szCs w:val="28"/>
+              </w:rPr>
+            </w:pPr>
+            <w:r>
+              <w:rPr>
+                <w:rFonts w:cstheme="minorHAnsi"/>
+                <w:szCs w:val="28"/>
+              </w:rPr>
+              <w:t>5</w:t>
+            </w:r>
+          </w:p>
+        </w:tc>
+        <w:tc>
+          <w:tcPr>
+            <w:tcW w:w="2665" w:type="dxa"/>
+          </w:tcPr>
+          <w:p>
+            <w:pPr>
+              <w:pStyle w:val="a7"/>
+              <w:ind w:left="0"/>
+              <w:jc w:val="center"/>
+              <w:rPr>
+                <w:rFonts w:cstheme="minorHAnsi"/>
+                <w:szCs w:val="28"/>
+              </w:rPr>
+            </w:pPr>
+            <w:r>
+              <w:rPr>
+                <w:rFonts w:cstheme="minorHAnsi"/>
+                <w:szCs w:val="28"/>
+              </w:rPr>
+              <w:t>Приложение меняет поле выделенного текста</w:t>
+            </w:r>
+          </w:p>
+        </w:tc>
+        <w:tc>
+          <w:tcPr>
+            <w:tcW w:w="2551" w:type="dxa"/>
+          </w:tcPr>
+          <w:p>
+            <w:pPr>
+              <w:jc w:val="center"/>
+              <w:rPr>
+                <w:rFonts w:cstheme="minorHAnsi"/>
+                <w:szCs w:val="28"/>
+              </w:rPr>
+            </w:pPr>
+            <w:r>
+              <w:rPr>
+                <w:rFonts w:cstheme="minorHAnsi"/>
+                <w:szCs w:val="28"/>
+              </w:rPr>
+              <w:t>Приложение меняет поле выделенного текста</w:t>
+            </w:r>
+          </w:p>
+        </w:tc>
+      </w:tr>
+      <w:tr>
+        <w:tc>
+          <w:tcPr>
+            <w:tcW w:w="631" w:type="dxa"/>
+          </w:tcPr>
+          <w:p>
+            <w:pPr>
+              <w:jc w:val="center"/>
+              <w:rPr>
+                <w:rFonts w:cstheme="minorHAnsi"/>
+                <w:szCs w:val="28"/>
+              </w:rPr>
+            </w:pPr>
+            <w:r>
+              <w:rPr>
+                <w:rFonts w:cstheme="minorHAnsi"/>
+                <w:szCs w:val="28"/>
+              </w:rPr>
+              <w:t>10</w:t>
+            </w:r>
+          </w:p>
+        </w:tc>
+        <w:tc>
+          <w:tcPr>
+            <w:tcW w:w="2395" w:type="dxa"/>
+            <w:gridSpan w:val="2"/>
+          </w:tcPr>
+          <w:p>
+            <w:pPr>
+              <w:jc w:val="center"/>
+              <w:rPr>
+                <w:rFonts w:cstheme="minorHAnsi"/>
+                <w:szCs w:val="28"/>
+              </w:rPr>
+            </w:pPr>
+            <w:r>
+              <w:rPr>
+                <w:rFonts w:cstheme="minorHAnsi"/>
+                <w:szCs w:val="28"/>
+              </w:rPr>
+              <w:t xml:space="preserve">Пользователь вводит значение в поле </w:t>
+            </w:r>
+            <w:r>
+              <w:rPr>
+                <w:rFonts w:cstheme="minorHAnsi"/>
+                <w:szCs w:val="28"/>
+              </w:rPr>
+              <w:t>“</w:t>
+            </w:r>
+            <w:r>
+              <w:rPr>
+                <w:rFonts w:cstheme="minorHAnsi"/>
+                <w:szCs w:val="28"/>
+              </w:rPr>
+              <w:t>поле снизу</w:t>
+            </w:r>
+            <w:r>
+              <w:rPr>
+                <w:rFonts w:cstheme="minorHAnsi"/>
+                <w:szCs w:val="28"/>
+              </w:rPr>
+              <w:t>”</w:t>
+            </w:r>
+          </w:p>
+        </w:tc>
+        <w:tc>
+          <w:tcPr>
+            <w:tcW w:w="1108" w:type="dxa"/>
+          </w:tcPr>
+          <w:p>
+            <w:pPr>
+              <w:jc w:val="center"/>
+              <w:rPr>
+                <w:rFonts w:cstheme="minorHAnsi"/>
+                <w:szCs w:val="28"/>
+              </w:rPr>
+            </w:pPr>
+            <w:r>
+              <w:rPr>
+                <w:rFonts w:cstheme="minorHAnsi"/>
+                <w:szCs w:val="28"/>
+              </w:rPr>
+              <w:t xml:space="preserve">поле </w:t>
+            </w:r>
+          </w:p>
+          <w:p>
+            <w:pPr>
+              <w:jc w:val="center"/>
+              <w:rPr>
+                <w:rFonts w:cstheme="minorHAnsi"/>
+                <w:szCs w:val="28"/>
+              </w:rPr>
+            </w:pPr>
+            <w:r>
+              <w:rPr>
+                <w:rFonts w:cstheme="minorHAnsi"/>
+                <w:szCs w:val="28"/>
+              </w:rPr>
+              <w:t>=</w:t>
+            </w:r>
+          </w:p>
+          <w:p>
+            <w:pPr>
+              <w:jc w:val="center"/>
+              <w:rPr>
+                <w:rFonts w:cstheme="minorHAnsi"/>
+                <w:szCs w:val="28"/>
+              </w:rPr>
+            </w:pPr>
+            <w:r>
+              <w:rPr>
+                <w:rFonts w:cstheme="minorHAnsi"/>
+                <w:szCs w:val="28"/>
+              </w:rPr>
+              <w:t>5</w:t>
+            </w:r>
+          </w:p>
+        </w:tc>
+        <w:tc>
+          <w:tcPr>
+            <w:tcW w:w="2665" w:type="dxa"/>
+          </w:tcPr>
+          <w:p>
+            <w:pPr>
+              <w:pStyle w:val="a7"/>
+              <w:ind w:left="0"/>
+              <w:jc w:val="center"/>
+              <w:rPr>
+                <w:rFonts w:cstheme="minorHAnsi"/>
+                <w:szCs w:val="28"/>
+              </w:rPr>
+            </w:pPr>
+            <w:r>
+              <w:rPr>
+                <w:rFonts w:cstheme="minorHAnsi"/>
+                <w:szCs w:val="28"/>
+              </w:rPr>
+              <w:t>Приложение меняет поле выделенного текста</w:t>
+            </w:r>
+          </w:p>
+        </w:tc>
+        <w:tc>
+          <w:tcPr>
+            <w:tcW w:w="2551" w:type="dxa"/>
+          </w:tcPr>
+          <w:p>
+            <w:pPr>
+              <w:jc w:val="center"/>
+              <w:rPr>
+                <w:rFonts w:cstheme="minorHAnsi"/>
+                <w:szCs w:val="28"/>
+              </w:rPr>
+            </w:pPr>
+            <w:r>
+              <w:rPr>
+                <w:rFonts w:cstheme="minorHAnsi"/>
+                <w:szCs w:val="28"/>
+              </w:rPr>
+              <w:t>Приложение меняет поле выделенного текста</w:t>
+            </w:r>
+          </w:p>
+        </w:tc>
+      </w:tr>
+      <w:tr>
+        <w:tc>
+          <w:tcPr>
+            <w:tcW w:w="631" w:type="dxa"/>
+          </w:tcPr>
+          <w:p>
+            <w:pPr>
+              <w:jc w:val="center"/>
+              <w:rPr>
+                <w:rFonts w:cstheme="minorHAnsi"/>
+                <w:szCs w:val="28"/>
+              </w:rPr>
+            </w:pPr>
+            <w:r>
+              <w:rPr>
+                <w:rFonts w:cstheme="minorHAnsi"/>
+                <w:szCs w:val="28"/>
+              </w:rPr>
+              <w:t>11</w:t>
+            </w:r>
+          </w:p>
+        </w:tc>
+        <w:tc>
+          <w:tcPr>
+            <w:tcW w:w="2395" w:type="dxa"/>
+            <w:gridSpan w:val="2"/>
+          </w:tcPr>
+          <w:p>
+            <w:pPr>
+              <w:jc w:val="center"/>
+              <w:rPr>
+                <w:rFonts w:cstheme="minorHAnsi"/>
+                <w:szCs w:val="28"/>
+              </w:rPr>
+            </w:pPr>
+            <w:r>
+              <w:rPr>
+                <w:rFonts w:cstheme="minorHAnsi"/>
+                <w:szCs w:val="28"/>
+              </w:rPr>
+              <w:t xml:space="preserve">Пользователь вводит значение в поле </w:t>
+            </w:r>
+            <w:r>
+              <w:rPr>
+                <w:rFonts w:cstheme="minorHAnsi"/>
+                <w:szCs w:val="28"/>
+              </w:rPr>
+              <w:t>“</w:t>
+            </w:r>
+            <w:r>
+              <w:rPr>
+                <w:rFonts w:cstheme="minorHAnsi"/>
+                <w:szCs w:val="28"/>
+              </w:rPr>
+              <w:t>поле слева</w:t>
+            </w:r>
+            <w:r>
+              <w:rPr>
+                <w:rFonts w:cstheme="minorHAnsi"/>
+                <w:szCs w:val="28"/>
+              </w:rPr>
+              <w:t>”</w:t>
+            </w:r>
+          </w:p>
+        </w:tc>
+        <w:tc>
+          <w:tcPr>
+            <w:tcW w:w="1108" w:type="dxa"/>
+          </w:tcPr>
+          <w:p>
+            <w:pPr>
+              <w:jc w:val="center"/>
+              <w:rPr>
+                <w:rFonts w:cstheme="minorHAnsi"/>
+                <w:szCs w:val="28"/>
+              </w:rPr>
+            </w:pPr>
+            <w:r>
+              <w:rPr>
+                <w:rFonts w:cstheme="minorHAnsi"/>
+                <w:szCs w:val="28"/>
+              </w:rPr>
+              <w:t xml:space="preserve">поле </w:t>
+            </w:r>
+          </w:p>
+          <w:p>
+            <w:pPr>
+              <w:jc w:val="center"/>
+              <w:rPr>
+                <w:rFonts w:cstheme="minorHAnsi"/>
+                <w:szCs w:val="28"/>
+              </w:rPr>
+            </w:pPr>
+            <w:r>
+              <w:rPr>
+                <w:rFonts w:cstheme="minorHAnsi"/>
+                <w:szCs w:val="28"/>
+              </w:rPr>
+              <w:t>=</w:t>
+            </w:r>
+          </w:p>
+          <w:p>
+            <w:pPr>
+              <w:jc w:val="center"/>
+              <w:rPr>
+                <w:rFonts w:cstheme="minorHAnsi"/>
+                <w:szCs w:val="28"/>
+              </w:rPr>
+            </w:pPr>
+            <w:r>
+              <w:rPr>
+                <w:rFonts w:cstheme="minorHAnsi"/>
+                <w:szCs w:val="28"/>
+              </w:rPr>
+              <w:t>5</w:t>
+            </w:r>
+          </w:p>
+        </w:tc>
+        <w:tc>
+          <w:tcPr>
+            <w:tcW w:w="2665" w:type="dxa"/>
+          </w:tcPr>
+          <w:p>
+            <w:pPr>
+              <w:pStyle w:val="a7"/>
+              <w:ind w:left="0"/>
+              <w:jc w:val="center"/>
+              <w:rPr>
+                <w:rFonts w:cstheme="minorHAnsi"/>
+                <w:szCs w:val="28"/>
+              </w:rPr>
+            </w:pPr>
+            <w:r>
+              <w:rPr>
+                <w:rFonts w:cstheme="minorHAnsi"/>
+                <w:szCs w:val="28"/>
+              </w:rPr>
+              <w:t>Приложение меняет поле выделенного текста</w:t>
+            </w:r>
+          </w:p>
+        </w:tc>
+        <w:tc>
+          <w:tcPr>
+            <w:tcW w:w="2551" w:type="dxa"/>
+          </w:tcPr>
+          <w:p>
+            <w:pPr>
+              <w:jc w:val="center"/>
+              <w:rPr>
+                <w:rFonts w:cstheme="minorHAnsi"/>
+                <w:szCs w:val="28"/>
+              </w:rPr>
+            </w:pPr>
+            <w:r>
+              <w:rPr>
+                <w:rFonts w:cstheme="minorHAnsi"/>
+                <w:szCs w:val="28"/>
+              </w:rPr>
+              <w:t>Приложение меняет поле выделенного текста</w:t>
+            </w:r>
+          </w:p>
+        </w:tc>
+      </w:tr>
+      <w:tr>
+        <w:tc>
+          <w:tcPr>
+            <w:tcW w:w="631" w:type="dxa"/>
+          </w:tcPr>
+          <w:p>
+            <w:pPr>
+              <w:jc w:val="center"/>
+              <w:rPr>
+                <w:rFonts w:cstheme="minorHAnsi"/>
+                <w:szCs w:val="28"/>
+              </w:rPr>
+            </w:pPr>
+            <w:r>
+              <w:rPr>
+                <w:rFonts w:cstheme="minorHAnsi"/>
+                <w:szCs w:val="28"/>
+              </w:rPr>
+              <w:t>12</w:t>
+            </w:r>
+          </w:p>
+        </w:tc>
+        <w:tc>
+          <w:tcPr>
+            <w:tcW w:w="2395" w:type="dxa"/>
+            <w:gridSpan w:val="2"/>
+          </w:tcPr>
+          <w:p>
+            <w:pPr>
+              <w:jc w:val="center"/>
+              <w:rPr>
+                <w:rFonts w:cstheme="minorHAnsi"/>
+                <w:szCs w:val="28"/>
+              </w:rPr>
+            </w:pPr>
+            <w:r>
+              <w:rPr>
+                <w:rFonts w:cstheme="minorHAnsi"/>
+                <w:szCs w:val="28"/>
+              </w:rPr>
+              <w:t xml:space="preserve">Пользователь вводит значение в поле </w:t>
+            </w:r>
+            <w:r>
+              <w:rPr>
+                <w:rFonts w:cstheme="minorHAnsi"/>
+                <w:szCs w:val="28"/>
+              </w:rPr>
+              <w:t>“</w:t>
+            </w:r>
+            <w:r>
+              <w:rPr>
+                <w:rFonts w:cstheme="minorHAnsi"/>
+                <w:szCs w:val="28"/>
+              </w:rPr>
+              <w:t>поле справа</w:t>
+            </w:r>
+            <w:r>
+              <w:rPr>
+                <w:rFonts w:cstheme="minorHAnsi"/>
+                <w:szCs w:val="28"/>
+              </w:rPr>
+              <w:t>”</w:t>
+            </w:r>
+          </w:p>
+        </w:tc>
+        <w:tc>
+          <w:tcPr>
+            <w:tcW w:w="1108" w:type="dxa"/>
+          </w:tcPr>
+          <w:p>
+            <w:pPr>
+              <w:jc w:val="center"/>
+              <w:rPr>
+                <w:rFonts w:cstheme="minorHAnsi"/>
+                <w:szCs w:val="28"/>
+              </w:rPr>
+            </w:pPr>
+            <w:r>
+              <w:rPr>
+                <w:rFonts w:cstheme="minorHAnsi"/>
+                <w:szCs w:val="28"/>
+              </w:rPr>
+              <w:t xml:space="preserve">поле </w:t>
+            </w:r>
+          </w:p>
+          <w:p>
+            <w:pPr>
+              <w:jc w:val="center"/>
+              <w:rPr>
+                <w:rFonts w:cstheme="minorHAnsi"/>
+                <w:szCs w:val="28"/>
+              </w:rPr>
+            </w:pPr>
+            <w:r>
+              <w:rPr>
+                <w:rFonts w:cstheme="minorHAnsi"/>
+                <w:szCs w:val="28"/>
+              </w:rPr>
+              <w:t>=</w:t>
+            </w:r>
+          </w:p>
+          <w:p>
+            <w:pPr>
+              <w:jc w:val="center"/>
+              <w:rPr>
+                <w:rFonts w:cstheme="minorHAnsi"/>
+                <w:szCs w:val="28"/>
+              </w:rPr>
+            </w:pPr>
+            <w:r>
+              <w:rPr>
+                <w:rFonts w:cstheme="minorHAnsi"/>
+                <w:szCs w:val="28"/>
+              </w:rPr>
+              <w:t>5</w:t>
+            </w:r>
+          </w:p>
+        </w:tc>
+        <w:tc>
+          <w:tcPr>
+            <w:tcW w:w="2665" w:type="dxa"/>
+          </w:tcPr>
+          <w:p>
+            <w:pPr>
+              <w:pStyle w:val="a7"/>
+              <w:ind w:left="0"/>
+              <w:jc w:val="center"/>
+              <w:rPr>
+                <w:rFonts w:cstheme="minorHAnsi"/>
+                <w:szCs w:val="28"/>
+              </w:rPr>
+            </w:pPr>
+            <w:r>
+              <w:rPr>
+                <w:rFonts w:cstheme="minorHAnsi"/>
+                <w:szCs w:val="28"/>
+              </w:rPr>
+              <w:t>Приложение меняет поле выделенного текста</w:t>
+            </w:r>
+          </w:p>
+        </w:tc>
+        <w:tc>
+          <w:tcPr>
+            <w:tcW w:w="2551" w:type="dxa"/>
+          </w:tcPr>
+          <w:p>
+            <w:pPr>
+              <w:jc w:val="center"/>
+              <w:rPr>
+                <w:rFonts w:cstheme="minorHAnsi"/>
+                <w:szCs w:val="28"/>
+              </w:rPr>
+            </w:pPr>
+            <w:r>
+              <w:rPr>
+                <w:rFonts w:cstheme="minorHAnsi"/>
+                <w:szCs w:val="28"/>
+              </w:rPr>
+              <w:t>Приложение меняет поле выделенного текста</w:t>
+            </w:r>
+          </w:p>
+        </w:tc>
+      </w:tr>
+      <w:tr>
+        <w:tc>
+          <w:tcPr>
+            <w:tcW w:w="631" w:type="dxa"/>
+          </w:tcPr>
+          <w:p>
+            <w:pPr>
+              <w:jc w:val="center"/>
+              <w:rPr>
+                <w:rFonts w:cstheme="minorHAnsi"/>
+                <w:szCs w:val="28"/>
+              </w:rPr>
+            </w:pPr>
+            <w:r>
+              <w:rPr>
+                <w:rFonts w:cstheme="minorHAnsi"/>
+                <w:szCs w:val="28"/>
+              </w:rPr>
+              <w:t>13</w:t>
+            </w:r>
+          </w:p>
+        </w:tc>
+        <w:tc>
+          <w:tcPr>
+            <w:tcW w:w="2395" w:type="dxa"/>
+            <w:gridSpan w:val="2"/>
+          </w:tcPr>
+          <w:p>
+            <w:pPr>
+              <w:jc w:val="center"/>
+              <w:rPr>
+                <w:rFonts w:cstheme="minorHAnsi"/>
+                <w:szCs w:val="28"/>
+                <w:lang w:val="en-US"/>
+              </w:rPr>
+            </w:pPr>
+            <w:r>
+              <w:rPr>
+                <w:rFonts w:cstheme="minorHAnsi"/>
+                <w:szCs w:val="28"/>
+              </w:rPr>
+              <w:t xml:space="preserve">Пользователь нажимает кнопку </w:t>
+            </w:r>
+            <w:r>
+              <w:rPr>
+                <w:rFonts w:cstheme="minorHAnsi"/>
+                <w:szCs w:val="28"/>
+                <w:lang w:val="en-US"/>
+              </w:rPr>
+              <w:t>“</w:t>
+            </w:r>
+            <w:r>
+              <w:rPr>
+                <w:rFonts w:cstheme="minorHAnsi"/>
+                <w:szCs w:val="28"/>
+              </w:rPr>
+              <w:t>закрыть</w:t>
+            </w:r>
+            <w:r>
+              <w:rPr>
+                <w:rFonts w:cstheme="minorHAnsi"/>
+                <w:szCs w:val="28"/>
+                <w:lang w:val="en-US"/>
+              </w:rPr>
+              <w:t>”</w:t>
+            </w:r>
+          </w:p>
+        </w:tc>
+        <w:tc>
+          <w:tcPr>
+            <w:tcW w:w="1108" w:type="dxa"/>
+          </w:tcPr>
+          <w:p>
+            <w:pPr>
+              <w:jc w:val="center"/>
+              <w:rPr>
+                <w:rFonts w:cstheme="minorHAnsi"/>
+                <w:szCs w:val="28"/>
+              </w:rPr>
+            </w:pPr>
+          </w:p>
+        </w:tc>
+        <w:tc>
+          <w:tcPr>
+            <w:tcW w:w="2665" w:type="dxa"/>
+          </w:tcPr>
+          <w:p>
+            <w:pPr>
+              <w:pStyle w:val="a7"/>
+              <w:ind w:left="0"/>
+              <w:jc w:val="center"/>
+              <w:rPr>
+                <w:rFonts w:cstheme="minorHAnsi"/>
+                <w:szCs w:val="28"/>
+              </w:rPr>
+            </w:pPr>
+            <w:r>
+              <w:rPr>
+                <w:rFonts w:cstheme="minorHAnsi"/>
+                <w:szCs w:val="28"/>
+              </w:rPr>
+              <w:t>Приложение скрывает блок с параметрами форматирования</w:t>
+            </w:r>
+          </w:p>
+        </w:tc>
+        <w:tc>
+          <w:tcPr>
+            <w:tcW w:w="2551" w:type="dxa"/>
+          </w:tcPr>
+          <w:p>
+            <w:pPr>
+              <w:jc w:val="center"/>
+              <w:rPr>
+                <w:rFonts w:cstheme="minorHAnsi"/>
+                <w:szCs w:val="28"/>
+              </w:rPr>
+            </w:pPr>
+            <w:r>
+              <w:rPr>
+                <w:rFonts w:cstheme="minorHAnsi"/>
+                <w:szCs w:val="28"/>
+              </w:rPr>
+              <w:t>Приложение скрывает блок с параметрами форматирования</w:t>
+            </w:r>
+          </w:p>
+        </w:tc>
+      </w:tr>
+    </w:tbl>
+    <w:p>
+      <w:pPr>
+        <w:jc w:val="both"/>
+        <w:rPr>
+          <w:sz w:val="20"/>
+        </w:rPr>
+      </w:pPr>
+    </w:p>
+    <w:p>
+      <w:pPr>
+        <w:jc w:val="both"/>
+        <w:rPr>
+          <w:sz w:val="20"/>
+        </w:rPr>
+      </w:pPr>
+    </w:p>
+    <w:tbl>
+      <w:tblPr>
+        <w:tblStyle w:val="a6"/>
+        <w:tblW w:w="0" w:type="auto"/>
+        <w:tblLook w:val="04A0" w:firstRow="1" w:lastRow="0" w:firstColumn="1" w:lastColumn="0" w:noHBand="0" w:noVBand="1"/>
+      </w:tblPr>
+      <w:tblGrid>
+        <w:gridCol w:w="631"/>
+        <w:gridCol w:w="1106"/>
+        <w:gridCol w:w="1289"/>
+        <w:gridCol w:w="1108"/>
+        <w:gridCol w:w="2665"/>
+        <w:gridCol w:w="2551"/>
+      </w:tblGrid>
+      <w:tr>
+        <w:tc>
+          <w:tcPr>
+            <w:tcW w:w="1737" w:type="dxa"/>
+            <w:gridSpan w:val="2"/>
+          </w:tcPr>
+          <w:p>
+            <w:pPr>
+              <w:jc w:val="center"/>
+              <w:rPr>
+                <w:rFonts w:cstheme="minorHAnsi"/>
+                <w:b/>
+                <w:szCs w:val="28"/>
+              </w:rPr>
+            </w:pPr>
+            <w:r>
+              <w:rPr>
+                <w:rFonts w:cstheme="minorHAnsi"/>
+                <w:b/>
+                <w:szCs w:val="28"/>
+              </w:rPr>
+              <w:t>Идентификатор</w:t>
+            </w:r>
+          </w:p>
+        </w:tc>
+        <w:tc>
+          <w:tcPr>
+            <w:tcW w:w="2397" w:type="dxa"/>
+            <w:gridSpan w:val="2"/>
+          </w:tcPr>
+          <w:p>
+            <w:pPr>
+              <w:jc w:val="center"/>
+              <w:rPr>
+                <w:rFonts w:cstheme="minorHAnsi"/>
+                <w:b/>
+                <w:szCs w:val="28"/>
+              </w:rPr>
+            </w:pPr>
+            <w:r>
+              <w:rPr>
+                <w:rFonts w:cstheme="minorHAnsi"/>
+                <w:b/>
+                <w:szCs w:val="28"/>
+              </w:rPr>
+              <w:t>Название</w:t>
+            </w:r>
+          </w:p>
+        </w:tc>
+        <w:tc>
+          <w:tcPr>
+            <w:tcW w:w="5216" w:type="dxa"/>
+            <w:gridSpan w:val="2"/>
+          </w:tcPr>
+          <w:p>
+            <w:pPr>
+              <w:jc w:val="center"/>
+              <w:rPr>
+                <w:rFonts w:cstheme="minorHAnsi"/>
+                <w:b/>
+                <w:szCs w:val="28"/>
+              </w:rPr>
+            </w:pPr>
+            <w:r>
+              <w:rPr>
+                <w:rFonts w:cstheme="minorHAnsi"/>
+                <w:b/>
+                <w:szCs w:val="28"/>
+              </w:rPr>
+              <w:t>Описание</w:t>
+            </w:r>
+          </w:p>
+        </w:tc>
+      </w:tr>
+      <w:tr>
+        <w:tc>
+          <w:tcPr>
+            <w:tcW w:w="1737" w:type="dxa"/>
+            <w:gridSpan w:val="2"/>
+          </w:tcPr>
+          <w:p>
+            <w:pPr>
+              <w:jc w:val="center"/>
+              <w:rPr>
+                <w:rFonts w:cstheme="minorHAnsi"/>
+                <w:szCs w:val="28"/>
+              </w:rPr>
+            </w:pPr>
+            <w:r>
+              <w:rPr>
+                <w:rFonts w:cstheme="minorHAnsi"/>
+                <w:szCs w:val="28"/>
+                <w:lang w:val="en-US"/>
+              </w:rPr>
+              <w:t>1</w:t>
+            </w:r>
+            <w:r>
+              <w:rPr>
+                <w:rFonts w:cstheme="minorHAnsi"/>
+                <w:szCs w:val="28"/>
+              </w:rPr>
+              <w:t>4</w:t>
+            </w:r>
+          </w:p>
+        </w:tc>
+        <w:tc>
+          <w:tcPr>
+            <w:tcW w:w="2397" w:type="dxa"/>
+            <w:gridSpan w:val="2"/>
+          </w:tcPr>
+          <w:p>
+            <w:pPr>
+              <w:jc w:val="center"/>
+              <w:rPr>
+                <w:rFonts w:cstheme="minorHAnsi"/>
+                <w:szCs w:val="28"/>
+                <w:lang w:val="en-US"/>
+              </w:rPr>
+            </w:pPr>
+            <w:r>
+              <w:rPr>
+                <w:rFonts w:cstheme="minorHAnsi"/>
+                <w:szCs w:val="28"/>
+                <w:lang w:val="en-US"/>
+              </w:rPr>
+              <w:t xml:space="preserve">Docs </w:t>
+            </w:r>
+            <w:r>
+              <w:rPr>
+                <w:rFonts w:cstheme="minorHAnsi"/>
+                <w:szCs w:val="28"/>
+                <w:lang w:val="en-US"/>
+              </w:rPr>
+              <w:t>slide</w:t>
+            </w:r>
+            <w:r>
+              <w:rPr>
+                <w:rFonts w:cstheme="minorHAnsi"/>
+                <w:szCs w:val="28"/>
+                <w:lang w:val="en-US"/>
+              </w:rPr>
+              <w:t xml:space="preserve"> menu test</w:t>
+            </w:r>
+          </w:p>
+        </w:tc>
+        <w:tc>
+          <w:tcPr>
+            <w:tcW w:w="5216" w:type="dxa"/>
+            <w:gridSpan w:val="2"/>
+          </w:tcPr>
+          <w:p>
+            <w:pPr>
+              <w:jc w:val="both"/>
+              <w:rPr>
+                <w:rFonts w:cstheme="minorHAnsi"/>
+                <w:szCs w:val="28"/>
+              </w:rPr>
+            </w:pPr>
+            <w:r>
+              <w:rPr>
+                <w:rFonts w:cstheme="minorHAnsi"/>
+                <w:szCs w:val="28"/>
+              </w:rPr>
+              <w:t xml:space="preserve">Пользователь взаимодействует с содержимым меню </w:t>
+            </w:r>
+            <w:r>
+              <w:rPr>
+                <w:rFonts w:cstheme="minorHAnsi"/>
+                <w:szCs w:val="28"/>
+              </w:rPr>
+              <w:t>“</w:t>
+            </w:r>
+            <w:r>
+              <w:rPr>
+                <w:rFonts w:cstheme="minorHAnsi"/>
+                <w:szCs w:val="28"/>
+              </w:rPr>
+              <w:t>слайд</w:t>
+            </w:r>
+            <w:r>
+              <w:rPr>
+                <w:rFonts w:cstheme="minorHAnsi"/>
+                <w:szCs w:val="28"/>
+              </w:rPr>
+              <w:t>”</w:t>
+            </w:r>
+          </w:p>
+        </w:tc>
+      </w:tr>
+      <w:tr>
+        <w:tc>
+          <w:tcPr>
+            <w:tcW w:w="631" w:type="dxa"/>
+          </w:tcPr>
+          <w:p>
+            <w:pPr>
+              <w:jc w:val="center"/>
+              <w:rPr>
+                <w:rFonts w:cstheme="minorHAnsi"/>
+                <w:b/>
+                <w:szCs w:val="28"/>
+              </w:rPr>
+            </w:pPr>
+            <w:r>
+              <w:rPr>
+                <w:rFonts w:cstheme="minorHAnsi"/>
+                <w:b/>
+                <w:szCs w:val="28"/>
+              </w:rPr>
+              <w:t>Шаг №</w:t>
+            </w:r>
+          </w:p>
+        </w:tc>
+        <w:tc>
+          <w:tcPr>
+            <w:tcW w:w="2395" w:type="dxa"/>
+            <w:gridSpan w:val="2"/>
+          </w:tcPr>
+          <w:p>
+            <w:pPr>
+              <w:jc w:val="center"/>
+              <w:rPr>
+                <w:rFonts w:cstheme="minorHAnsi"/>
+                <w:b/>
+                <w:szCs w:val="28"/>
+              </w:rPr>
+            </w:pPr>
+            <w:r>
+              <w:rPr>
+                <w:rFonts w:cstheme="minorHAnsi"/>
+                <w:b/>
+                <w:szCs w:val="28"/>
+              </w:rPr>
+              <w:t>Описание</w:t>
+            </w:r>
+          </w:p>
+        </w:tc>
+        <w:tc>
+          <w:tcPr>
+            <w:tcW w:w="1108" w:type="dxa"/>
+          </w:tcPr>
+          <w:p>
+            <w:pPr>
+              <w:jc w:val="center"/>
+              <w:rPr>
+                <w:rFonts w:cstheme="minorHAnsi"/>
+                <w:b/>
+                <w:szCs w:val="28"/>
+              </w:rPr>
+            </w:pPr>
+            <w:r>
+              <w:rPr>
+                <w:rFonts w:cstheme="minorHAnsi"/>
+                <w:b/>
+                <w:szCs w:val="28"/>
+              </w:rPr>
+              <w:t>Тестовые данные</w:t>
+            </w:r>
+          </w:p>
+        </w:tc>
+        <w:tc>
+          <w:tcPr>
+            <w:tcW w:w="2665" w:type="dxa"/>
+          </w:tcPr>
+          <w:p>
+            <w:pPr>
+              <w:jc w:val="center"/>
+              <w:rPr>
+                <w:rFonts w:cstheme="minorHAnsi"/>
+                <w:b/>
+                <w:szCs w:val="28"/>
+              </w:rPr>
+            </w:pPr>
+            <w:r>
+              <w:rPr>
+                <w:rFonts w:cstheme="minorHAnsi"/>
+                <w:b/>
+                <w:szCs w:val="28"/>
+              </w:rPr>
+              <w:t>Ожидаемый результат</w:t>
+            </w:r>
+          </w:p>
+        </w:tc>
+        <w:tc>
+          <w:tcPr>
+            <w:tcW w:w="2551" w:type="dxa"/>
+          </w:tcPr>
+          <w:p>
+            <w:pPr>
+              <w:jc w:val="center"/>
+              <w:rPr>
+                <w:rFonts w:cstheme="minorHAnsi"/>
+                <w:b/>
+                <w:szCs w:val="28"/>
+              </w:rPr>
+            </w:pPr>
+            <w:r>
+              <w:rPr>
+                <w:rFonts w:cstheme="minorHAnsi"/>
+                <w:b/>
+                <w:szCs w:val="28"/>
+              </w:rPr>
+              <w:t>Фактический результат</w:t>
+            </w:r>
+          </w:p>
+        </w:tc>
+      </w:tr>
+      <w:tr>
+        <w:tc>
+          <w:tcPr>
+            <w:tcW w:w="631" w:type="dxa"/>
+          </w:tcPr>
+          <w:p>
+            <w:pPr>
+              <w:jc w:val="center"/>
+              <w:rPr>
+                <w:rFonts w:cstheme="minorHAnsi"/>
+                <w:szCs w:val="28"/>
+              </w:rPr>
+            </w:pPr>
+            <w:r>
+              <w:rPr>
+                <w:rFonts w:cstheme="minorHAnsi"/>
+                <w:szCs w:val="28"/>
+              </w:rPr>
+              <w:t>1</w:t>
+            </w:r>
+          </w:p>
+        </w:tc>
+        <w:tc>
+          <w:tcPr>
+            <w:tcW w:w="2395" w:type="dxa"/>
+            <w:gridSpan w:val="2"/>
+          </w:tcPr>
+          <w:p>
+            <w:pPr>
+              <w:jc w:val="center"/>
+              <w:rPr>
+                <w:rFonts w:cstheme="minorHAnsi"/>
+                <w:szCs w:val="28"/>
+              </w:rPr>
+            </w:pPr>
+            <w:r>
+              <w:rPr>
+                <w:rFonts w:cstheme="minorHAnsi"/>
+                <w:szCs w:val="28"/>
+              </w:rPr>
+              <w:t xml:space="preserve">Пользователь нажимает кнопку </w:t>
+            </w:r>
+            <w:r>
+              <w:rPr>
+                <w:rFonts w:cstheme="minorHAnsi"/>
+                <w:szCs w:val="28"/>
+                <w:lang w:val="en-US"/>
+              </w:rPr>
+              <w:t>“</w:t>
+            </w:r>
+            <w:r>
+              <w:rPr>
+                <w:rFonts w:cstheme="minorHAnsi"/>
+                <w:szCs w:val="28"/>
+              </w:rPr>
+              <w:t>Слайд</w:t>
+            </w:r>
+            <w:r>
+              <w:rPr>
+                <w:rFonts w:cstheme="minorHAnsi"/>
+                <w:szCs w:val="28"/>
+                <w:lang w:val="en-US"/>
+              </w:rPr>
+              <w:t>”</w:t>
+            </w:r>
+          </w:p>
+        </w:tc>
+        <w:tc>
+          <w:tcPr>
+            <w:tcW w:w="1108" w:type="dxa"/>
+          </w:tcPr>
+          <w:p>
+            <w:pPr>
+              <w:jc w:val="center"/>
+              <w:rPr>
+                <w:rFonts w:cstheme="minorHAnsi"/>
+                <w:szCs w:val="28"/>
+                <w:lang w:val="en-US"/>
+              </w:rPr>
+            </w:pPr>
+          </w:p>
+        </w:tc>
+        <w:tc>
+          <w:tcPr>
+            <w:tcW w:w="2665" w:type="dxa"/>
+          </w:tcPr>
+          <w:p>
+            <w:pPr>
+              <w:pStyle w:val="a7"/>
+              <w:ind w:left="0"/>
+              <w:jc w:val="center"/>
+              <w:rPr>
+                <w:rFonts w:cstheme="minorHAnsi"/>
+                <w:szCs w:val="28"/>
+              </w:rPr>
+            </w:pPr>
+            <w:r>
+              <w:rPr>
+                <w:rFonts w:cstheme="minorHAnsi"/>
+                <w:szCs w:val="28"/>
+              </w:rPr>
+              <w:t>Приложение отображает выпадающий список</w:t>
+            </w:r>
+          </w:p>
+        </w:tc>
+        <w:tc>
+          <w:tcPr>
+            <w:tcW w:w="2551" w:type="dxa"/>
+          </w:tcPr>
+          <w:p>
+            <w:pPr>
+              <w:jc w:val="center"/>
+              <w:rPr>
+                <w:rFonts w:cstheme="minorHAnsi"/>
+                <w:szCs w:val="28"/>
+              </w:rPr>
+            </w:pPr>
+            <w:r>
+              <w:rPr>
+                <w:rFonts w:cstheme="minorHAnsi"/>
+                <w:szCs w:val="28"/>
+              </w:rPr>
+              <w:t>Приложение отображает выпадающий список</w:t>
+            </w:r>
+          </w:p>
+        </w:tc>
+      </w:tr>
+      <w:tr>
+        <w:tc>
+          <w:tcPr>
+            <w:tcW w:w="631" w:type="dxa"/>
+          </w:tcPr>
+          <w:p>
+            <w:pPr>
+              <w:jc w:val="center"/>
+              <w:rPr>
+                <w:rFonts w:cstheme="minorHAnsi"/>
+                <w:szCs w:val="28"/>
+                <w:lang w:val="en-US"/>
+              </w:rPr>
+            </w:pPr>
+            <w:r>
+              <w:rPr>
+                <w:rFonts w:cstheme="minorHAnsi"/>
+                <w:szCs w:val="28"/>
+                <w:lang w:val="en-US"/>
+              </w:rPr>
+              <w:t>2</w:t>
+            </w:r>
+          </w:p>
+        </w:tc>
+        <w:tc>
+          <w:tcPr>
+            <w:tcW w:w="2395" w:type="dxa"/>
+            <w:gridSpan w:val="2"/>
+          </w:tcPr>
+          <w:p>
+            <w:pPr>
+              <w:jc w:val="center"/>
+              <w:rPr>
+                <w:rFonts w:cstheme="minorHAnsi"/>
+                <w:szCs w:val="28"/>
+              </w:rPr>
+            </w:pPr>
+            <w:r>
+              <w:rPr>
+                <w:rFonts w:cstheme="minorHAnsi"/>
+                <w:szCs w:val="28"/>
+              </w:rPr>
+              <w:t xml:space="preserve">Пользователь нажимает кнопку </w:t>
+            </w:r>
+            <w:r>
+              <w:rPr>
+                <w:rFonts w:cstheme="minorHAnsi"/>
+                <w:szCs w:val="28"/>
+              </w:rPr>
+              <w:t>“</w:t>
+            </w:r>
+            <w:r>
+              <w:rPr>
+                <w:rFonts w:cstheme="minorHAnsi"/>
+                <w:szCs w:val="28"/>
+              </w:rPr>
+              <w:t>Новый слайд</w:t>
+            </w:r>
+            <w:r>
+              <w:rPr>
+                <w:rFonts w:cstheme="minorHAnsi"/>
+                <w:szCs w:val="28"/>
+              </w:rPr>
+              <w:t>”</w:t>
+            </w:r>
+          </w:p>
+        </w:tc>
+        <w:tc>
+          <w:tcPr>
+            <w:tcW w:w="1108" w:type="dxa"/>
+          </w:tcPr>
+          <w:p>
+            <w:pPr>
+              <w:rPr>
+                <w:rFonts w:cstheme="minorHAnsi"/>
+                <w:szCs w:val="28"/>
+              </w:rPr>
+            </w:pPr>
+          </w:p>
+        </w:tc>
+        <w:tc>
+          <w:tcPr>
+            <w:tcW w:w="2665" w:type="dxa"/>
+          </w:tcPr>
+          <w:p>
+            <w:pPr>
+              <w:pStyle w:val="a7"/>
+              <w:ind w:left="0"/>
+              <w:jc w:val="center"/>
+              <w:rPr>
+                <w:rFonts w:cstheme="minorHAnsi"/>
+                <w:szCs w:val="28"/>
+              </w:rPr>
+            </w:pPr>
+            <w:r>
+              <w:rPr>
+                <w:rFonts w:cstheme="minorHAnsi"/>
+                <w:szCs w:val="28"/>
+              </w:rPr>
+              <w:t>Приложение создает новый слайд</w:t>
+            </w:r>
+          </w:p>
+        </w:tc>
+        <w:tc>
+          <w:tcPr>
+            <w:tcW w:w="2551" w:type="dxa"/>
+          </w:tcPr>
+          <w:p>
+            <w:pPr>
+              <w:jc w:val="center"/>
+              <w:rPr>
+                <w:rFonts w:cstheme="minorHAnsi"/>
+                <w:szCs w:val="28"/>
+              </w:rPr>
+            </w:pPr>
+            <w:r>
+              <w:rPr>
+                <w:rFonts w:cstheme="minorHAnsi"/>
+                <w:szCs w:val="28"/>
+              </w:rPr>
+              <w:t>Приложение создает новый слайд</w:t>
+            </w:r>
+          </w:p>
+        </w:tc>
+      </w:tr>
+      <w:tr>
+        <w:tc>
+          <w:tcPr>
+            <w:tcW w:w="631" w:type="dxa"/>
+          </w:tcPr>
+          <w:p>
+            <w:pPr>
+              <w:jc w:val="center"/>
+              <w:rPr>
+                <w:rFonts w:cstheme="minorHAnsi"/>
+                <w:szCs w:val="28"/>
+              </w:rPr>
+            </w:pPr>
+            <w:r>
+              <w:rPr>
+                <w:rFonts w:cstheme="minorHAnsi"/>
+                <w:szCs w:val="28"/>
+              </w:rPr>
+              <w:t>3</w:t>
+            </w:r>
+          </w:p>
+        </w:tc>
+        <w:tc>
+          <w:tcPr>
+            <w:tcW w:w="2395" w:type="dxa"/>
+            <w:gridSpan w:val="2"/>
+          </w:tcPr>
+          <w:p>
+            <w:pPr>
+              <w:jc w:val="center"/>
+              <w:rPr>
+                <w:rFonts w:cstheme="minorHAnsi"/>
+                <w:szCs w:val="28"/>
+              </w:rPr>
+            </w:pPr>
+            <w:r>
+              <w:rPr>
+                <w:rFonts w:cstheme="minorHAnsi"/>
+                <w:szCs w:val="28"/>
+              </w:rPr>
+              <w:t xml:space="preserve">Пользователь нажимает кнопку </w:t>
+            </w:r>
+            <w:r>
+              <w:rPr>
+                <w:rFonts w:cstheme="minorHAnsi"/>
+                <w:szCs w:val="28"/>
+              </w:rPr>
+              <w:t>“</w:t>
+            </w:r>
+            <w:r>
+              <w:rPr>
+                <w:rFonts w:cstheme="minorHAnsi"/>
+                <w:szCs w:val="28"/>
+              </w:rPr>
+              <w:t>Дублировать</w:t>
+            </w:r>
+            <w:r>
+              <w:rPr>
+                <w:rFonts w:cstheme="minorHAnsi"/>
+                <w:szCs w:val="28"/>
+              </w:rPr>
+              <w:t xml:space="preserve"> слайд</w:t>
+            </w:r>
+            <w:r>
+              <w:rPr>
+                <w:rFonts w:cstheme="minorHAnsi"/>
+                <w:szCs w:val="28"/>
+              </w:rPr>
+              <w:t>”</w:t>
+            </w:r>
+          </w:p>
+        </w:tc>
+        <w:tc>
+          <w:tcPr>
+            <w:tcW w:w="1108" w:type="dxa"/>
+          </w:tcPr>
+          <w:p>
+            <w:pPr>
+              <w:jc w:val="center"/>
+              <w:rPr>
+                <w:rFonts w:cstheme="minorHAnsi"/>
+                <w:szCs w:val="28"/>
+              </w:rPr>
+            </w:pPr>
+          </w:p>
+        </w:tc>
+        <w:tc>
+          <w:tcPr>
+            <w:tcW w:w="2665" w:type="dxa"/>
+          </w:tcPr>
+          <w:p>
+            <w:pPr>
+              <w:pStyle w:val="a7"/>
+              <w:ind w:left="0"/>
+              <w:jc w:val="center"/>
+              <w:rPr>
+                <w:rFonts w:cstheme="minorHAnsi"/>
+                <w:szCs w:val="28"/>
+              </w:rPr>
+            </w:pPr>
+            <w:r>
+              <w:rPr>
+                <w:rFonts w:cstheme="minorHAnsi"/>
+                <w:szCs w:val="28"/>
+              </w:rPr>
+              <w:t>Приложение дублирует последний слайд</w:t>
+            </w:r>
+          </w:p>
+        </w:tc>
+        <w:tc>
+          <w:tcPr>
+            <w:tcW w:w="2551" w:type="dxa"/>
+          </w:tcPr>
+          <w:p>
+            <w:pPr>
+              <w:jc w:val="center"/>
+              <w:rPr>
+                <w:rFonts w:cstheme="minorHAnsi"/>
+                <w:szCs w:val="28"/>
+              </w:rPr>
+            </w:pPr>
+            <w:r>
+              <w:rPr>
+                <w:rFonts w:cstheme="minorHAnsi"/>
+                <w:szCs w:val="28"/>
+              </w:rPr>
+              <w:t>Приложение дублирует последний слайд</w:t>
+            </w:r>
+          </w:p>
+        </w:tc>
+      </w:tr>
+      <w:tr>
+        <w:tc>
+          <w:tcPr>
+            <w:tcW w:w="631" w:type="dxa"/>
+          </w:tcPr>
+          <w:p>
+            <w:pPr>
+              <w:jc w:val="center"/>
+              <w:rPr>
+                <w:rFonts w:cstheme="minorHAnsi"/>
+                <w:szCs w:val="28"/>
+              </w:rPr>
+            </w:pPr>
+            <w:r>
+              <w:rPr>
+                <w:rFonts w:cstheme="minorHAnsi"/>
+                <w:szCs w:val="28"/>
+              </w:rPr>
+              <w:lastRenderedPageBreak/>
+              <w:t>4</w:t>
+            </w:r>
+          </w:p>
+        </w:tc>
+        <w:tc>
+          <w:tcPr>
+            <w:tcW w:w="2395" w:type="dxa"/>
+            <w:gridSpan w:val="2"/>
+          </w:tcPr>
+          <w:p>
+            <w:pPr>
+              <w:jc w:val="center"/>
+              <w:rPr>
+                <w:rFonts w:cstheme="minorHAnsi"/>
+                <w:szCs w:val="28"/>
+              </w:rPr>
+            </w:pPr>
+            <w:r>
+              <w:rPr>
+                <w:rFonts w:cstheme="minorHAnsi"/>
+                <w:szCs w:val="28"/>
+              </w:rPr>
+              <w:t xml:space="preserve">Пользователь нажимает кнопку </w:t>
+            </w:r>
+            <w:r>
+              <w:rPr>
+                <w:rFonts w:cstheme="minorHAnsi"/>
+                <w:szCs w:val="28"/>
+              </w:rPr>
+              <w:t>“</w:t>
+            </w:r>
+            <w:r>
+              <w:rPr>
+                <w:rFonts w:cstheme="minorHAnsi"/>
+                <w:szCs w:val="28"/>
+              </w:rPr>
+              <w:t>Удалить</w:t>
+            </w:r>
+            <w:r>
+              <w:rPr>
+                <w:rFonts w:cstheme="minorHAnsi"/>
+                <w:szCs w:val="28"/>
+              </w:rPr>
+              <w:t xml:space="preserve"> слайд</w:t>
+            </w:r>
+            <w:r>
+              <w:rPr>
+                <w:rFonts w:cstheme="minorHAnsi"/>
+                <w:szCs w:val="28"/>
+              </w:rPr>
+              <w:t>”</w:t>
+            </w:r>
+          </w:p>
+        </w:tc>
+        <w:tc>
+          <w:tcPr>
+            <w:tcW w:w="1108" w:type="dxa"/>
+          </w:tcPr>
+          <w:p>
+            <w:pPr>
+              <w:jc w:val="center"/>
+              <w:rPr>
+                <w:rFonts w:cstheme="minorHAnsi"/>
+                <w:szCs w:val="28"/>
+              </w:rPr>
+            </w:pPr>
+          </w:p>
+        </w:tc>
+        <w:tc>
+          <w:tcPr>
+            <w:tcW w:w="2665" w:type="dxa"/>
+          </w:tcPr>
+          <w:p>
+            <w:pPr>
+              <w:pStyle w:val="a7"/>
+              <w:ind w:left="0"/>
+              <w:jc w:val="center"/>
+              <w:rPr>
+                <w:rFonts w:cstheme="minorHAnsi"/>
+                <w:szCs w:val="28"/>
+              </w:rPr>
+            </w:pPr>
+            <w:r>
+              <w:rPr>
+                <w:rFonts w:cstheme="minorHAnsi"/>
+                <w:szCs w:val="28"/>
+              </w:rPr>
+              <w:t xml:space="preserve">Приложение </w:t>
+            </w:r>
+            <w:r>
+              <w:rPr>
+                <w:rFonts w:cstheme="minorHAnsi"/>
+                <w:szCs w:val="28"/>
+              </w:rPr>
+              <w:t>удаляет</w:t>
+            </w:r>
+            <w:r>
+              <w:rPr>
+                <w:rFonts w:cstheme="minorHAnsi"/>
+                <w:szCs w:val="28"/>
+              </w:rPr>
+              <w:t xml:space="preserve"> последний слайд</w:t>
+            </w:r>
+          </w:p>
+        </w:tc>
+        <w:tc>
+          <w:tcPr>
+            <w:tcW w:w="2551" w:type="dxa"/>
+          </w:tcPr>
+          <w:p>
+            <w:pPr>
+              <w:jc w:val="center"/>
+              <w:rPr>
+                <w:rFonts w:cstheme="minorHAnsi"/>
+                <w:szCs w:val="28"/>
+              </w:rPr>
+            </w:pPr>
+            <w:r>
+              <w:rPr>
+                <w:rFonts w:cstheme="minorHAnsi"/>
+                <w:szCs w:val="28"/>
+              </w:rPr>
+              <w:t>Приложение удаляет последний слайд</w:t>
+            </w:r>
+          </w:p>
+        </w:tc>
+      </w:tr>
+      <w:tr>
+        <w:tc>
+          <w:tcPr>
+            <w:tcW w:w="631" w:type="dxa"/>
+          </w:tcPr>
+          <w:p>
+            <w:pPr>
+              <w:jc w:val="center"/>
+              <w:rPr>
+                <w:rFonts w:cstheme="minorHAnsi"/>
+                <w:szCs w:val="28"/>
+              </w:rPr>
+            </w:pPr>
+            <w:r>
+              <w:rPr>
+                <w:rFonts w:cstheme="minorHAnsi"/>
+                <w:szCs w:val="28"/>
+              </w:rPr>
+              <w:t>5</w:t>
+            </w:r>
+          </w:p>
+        </w:tc>
+        <w:tc>
+          <w:tcPr>
+            <w:tcW w:w="2395" w:type="dxa"/>
+            <w:gridSpan w:val="2"/>
+          </w:tcPr>
+          <w:p>
+            <w:pPr>
+              <w:jc w:val="center"/>
+              <w:rPr>
+                <w:rFonts w:cstheme="minorHAnsi"/>
+                <w:szCs w:val="28"/>
+              </w:rPr>
+            </w:pPr>
+            <w:r>
+              <w:rPr>
+                <w:rFonts w:cstheme="minorHAnsi"/>
+                <w:szCs w:val="28"/>
+              </w:rPr>
+              <w:t xml:space="preserve">Пользователь нажимает кнопку </w:t>
+            </w:r>
+            <w:r>
+              <w:rPr>
+                <w:rFonts w:cstheme="minorHAnsi"/>
+                <w:szCs w:val="28"/>
+              </w:rPr>
+              <w:t>“</w:t>
+            </w:r>
+            <w:r>
+              <w:rPr>
+                <w:rFonts w:cstheme="minorHAnsi"/>
+                <w:szCs w:val="28"/>
+              </w:rPr>
+              <w:t>Пропустить</w:t>
+            </w:r>
+            <w:r>
+              <w:rPr>
+                <w:rFonts w:cstheme="minorHAnsi"/>
+                <w:szCs w:val="28"/>
+              </w:rPr>
+              <w:t xml:space="preserve"> слайд</w:t>
+            </w:r>
+            <w:r>
+              <w:rPr>
+                <w:rFonts w:cstheme="minorHAnsi"/>
+                <w:szCs w:val="28"/>
+              </w:rPr>
+              <w:t>”</w:t>
+            </w:r>
+          </w:p>
+        </w:tc>
+        <w:tc>
+          <w:tcPr>
+            <w:tcW w:w="1108" w:type="dxa"/>
+          </w:tcPr>
+          <w:p>
+            <w:pPr>
+              <w:jc w:val="center"/>
+              <w:rPr>
+                <w:rFonts w:cstheme="minorHAnsi"/>
+                <w:szCs w:val="28"/>
+              </w:rPr>
+            </w:pPr>
+          </w:p>
+        </w:tc>
+        <w:tc>
+          <w:tcPr>
+            <w:tcW w:w="2665" w:type="dxa"/>
+          </w:tcPr>
+          <w:p>
+            <w:pPr>
+              <w:pStyle w:val="a7"/>
+              <w:ind w:left="0"/>
+              <w:jc w:val="center"/>
+              <w:rPr>
+                <w:rFonts w:cstheme="minorHAnsi"/>
+                <w:szCs w:val="28"/>
+              </w:rPr>
+            </w:pPr>
+            <w:r>
+              <w:rPr>
+                <w:rFonts w:cstheme="minorHAnsi"/>
+                <w:szCs w:val="28"/>
+              </w:rPr>
+              <w:t xml:space="preserve">Приложение </w:t>
+            </w:r>
+            <w:r>
+              <w:rPr>
+                <w:rFonts w:cstheme="minorHAnsi"/>
+                <w:szCs w:val="28"/>
+              </w:rPr>
+              <w:t xml:space="preserve">пропускает </w:t>
+            </w:r>
+            <w:r>
+              <w:rPr>
+                <w:rFonts w:cstheme="minorHAnsi"/>
+                <w:szCs w:val="28"/>
+              </w:rPr>
+              <w:t>последний слайд</w:t>
+            </w:r>
+          </w:p>
+        </w:tc>
+        <w:tc>
+          <w:tcPr>
+            <w:tcW w:w="2551" w:type="dxa"/>
+          </w:tcPr>
+          <w:p>
+            <w:pPr>
+              <w:jc w:val="center"/>
+              <w:rPr>
+                <w:rFonts w:cstheme="minorHAnsi"/>
+                <w:szCs w:val="28"/>
+              </w:rPr>
+            </w:pPr>
+            <w:r>
+              <w:rPr>
+                <w:rFonts w:cstheme="minorHAnsi"/>
+                <w:szCs w:val="28"/>
+              </w:rPr>
+              <w:t>Приложение пропускает последний слайд</w:t>
+            </w:r>
+          </w:p>
+        </w:tc>
+      </w:tr>
+    </w:tbl>
+    <w:p>
+      <w:pPr>
+        <w:jc w:val="both"/>
+        <w:rPr>
+          <w:sz w:val="20"/>
+        </w:rPr>
+      </w:pPr>
+      <w:bookmarkStart w:id="0" w:name="_GoBack"/>
+      <w:bookmarkEnd w:id="0"/>
     </w:p>
     <w:sectPr>
       <w:pgSz w:w="12240" w:h="15840"/>
@@ -19028,6 +22127,7 @@
   <w:style w:type="character" w:default="1" w:styleId="a0">
     <w:name w:val="Default Paragraph Font"/>
     <w:uiPriority w:val="1"/>
+    <w:semiHidden/>
     <w:unhideWhenUsed/>
   </w:style>
   <w:style w:type="table" w:default="1" w:styleId="a1">
@@ -19481,7 +22581,7 @@
 </file>
 
 <file path=customXml/itemProps1.xml><?xml version="1.0" encoding="utf-8"?>
-<ds:datastoreItem xmlns:ds="http://schemas.openxmlformats.org/officeDocument/2006/customXml" ds:itemID="{125FEB8E-6F62-4221-96EC-66EE72CCADFB}">
+<ds:datastoreItem xmlns:ds="http://schemas.openxmlformats.org/officeDocument/2006/customXml" ds:itemID="{502ED9C4-F753-4C61-B4E9-5EF22F6936BA}">
   <ds:schemaRefs>
     <ds:schemaRef ds:uri="http://schemas.openxmlformats.org/officeDocument/2006/bibliography"/>
   </ds:schemaRefs>

</xml_diff>